<commit_message>
1. Klasse Datenbank 2. Terminanzeige im Kalender
</commit_message>
<xml_diff>
--- a/doku/Projektbericht_Gruppe16.docx
+++ b/doku/Projektbericht_Gruppe16.docx
@@ -45,23 +45,7 @@
           <w:sz w:val="30"/>
           <w:szCs w:val="30"/>
         </w:rPr>
-        <w:t xml:space="preserve">im Rahmen der Portfolio-Prüfung </w:t>
-      </w:r>
-      <w:proofErr w:type="spellStart"/>
-      <w:r>
-        <w:rPr>
-          <w:sz w:val="30"/>
-          <w:szCs w:val="30"/>
-        </w:rPr>
-        <w:t>SoSe</w:t>
-      </w:r>
-      <w:proofErr w:type="spellEnd"/>
-      <w:r>
-        <w:rPr>
-          <w:sz w:val="30"/>
-          <w:szCs w:val="30"/>
-        </w:rPr>
-        <w:t xml:space="preserve"> 2020</w:t>
+        <w:t>im Rahmen der Portfolio-Prüfung SoSe 2020</w:t>
       </w:r>
     </w:p>
     <w:p>
@@ -436,7 +420,6 @@
           <w:sz w:val="24"/>
         </w:rPr>
       </w:pPr>
-      <w:proofErr w:type="spellStart"/>
       <w:r>
         <w:rPr>
           <w:b/>
@@ -445,7 +428,6 @@
         </w:rPr>
         <w:t>Issues</w:t>
       </w:r>
-      <w:proofErr w:type="spellEnd"/>
       <w:r>
         <w:rPr>
           <w:b/>
@@ -462,6 +444,37 @@
         </w:rPr>
         <w:t>:</w:t>
       </w:r>
+      <w:r>
+        <w:rPr>
+          <w:b/>
+          <w:color w:val="000000" w:themeColor="text1"/>
+          <w:sz w:val="24"/>
+        </w:rPr>
+        <w:t xml:space="preserve"> -&gt; Meinungen und Hinweise dazu gerne kundtun! </w:t>
+      </w:r>
+      <w:r>
+        <w:rPr>
+          <mc:AlternateContent>
+            <mc:Choice Requires="w16se"/>
+            <mc:Fallback>
+              <w:rFonts w:ascii="Segoe UI Emoji" w:eastAsia="Segoe UI Emoji" w:hAnsi="Segoe UI Emoji" w:cs="Segoe UI Emoji"/>
+            </mc:Fallback>
+          </mc:AlternateContent>
+          <w:b/>
+          <w:color w:val="000000" w:themeColor="text1"/>
+          <w:sz w:val="24"/>
+        </w:rPr>
+        <mc:AlternateContent>
+          <mc:Choice Requires="w16se">
+            <w16se:symEx w16se:font="Segoe UI Emoji" w16se:char="1F609"/>
+          </mc:Choice>
+          <mc:Fallback>
+            <w:t>😉</w:t>
+          </mc:Fallback>
+        </mc:AlternateContent>
+      </w:r>
+      <w:bookmarkStart w:id="0" w:name="_GoBack"/>
+      <w:bookmarkEnd w:id="0"/>
     </w:p>
     <w:p>
       <w:pPr>
@@ -570,8 +583,6 @@
         </w:rPr>
         <w:t>zu viel</w:t>
       </w:r>
-      <w:bookmarkStart w:id="0" w:name="_GoBack"/>
-      <w:bookmarkEnd w:id="0"/>
       <w:r>
         <w:rPr>
           <w:b/>
@@ -579,6 +590,288 @@
           <w:sz w:val="24"/>
         </w:rPr>
         <w:t>. Trotzdem sollte es eine Klasse für ein Datenbank-Objekt geben, welche dann entsprechend die DB-Zugriffe übernimmt.</w:t>
+      </w:r>
+    </w:p>
+    <w:p>
+      <w:pPr>
+        <w:pStyle w:val="Listenabsatz"/>
+        <w:numPr>
+          <w:ilvl w:val="0"/>
+          <w:numId w:val="17"/>
+        </w:numPr>
+        <w:spacing w:line="259" w:lineRule="auto"/>
+        <w:rPr>
+          <w:b/>
+          <w:color w:val="2E74B5" w:themeColor="accent1" w:themeShade="BF"/>
+          <w:sz w:val="24"/>
+        </w:rPr>
+      </w:pPr>
+      <w:r>
+        <w:rPr>
+          <w:b/>
+          <w:color w:val="2E74B5" w:themeColor="accent1" w:themeShade="BF"/>
+          <w:sz w:val="24"/>
+        </w:rPr>
+        <w:t>Nutzen von PDO oder MySQLi?</w:t>
+      </w:r>
+    </w:p>
+    <w:p>
+      <w:pPr>
+        <w:pStyle w:val="Listenabsatz"/>
+        <w:spacing w:line="259" w:lineRule="auto"/>
+        <w:rPr>
+          <w:b/>
+          <w:color w:val="000000" w:themeColor="text1"/>
+          <w:sz w:val="24"/>
+        </w:rPr>
+      </w:pPr>
+      <w:r>
+        <w:rPr>
+          <w:b/>
+          <w:color w:val="000000" w:themeColor="text1"/>
+          <w:sz w:val="24"/>
+        </w:rPr>
+        <w:t>Im Skript nur MySQLi, aber im Kurs-Forum hat sie auch auf PDO verlinkt. Daher scheint beides in Ordnung zu sein.</w:t>
+      </w:r>
+    </w:p>
+    <w:p>
+      <w:pPr>
+        <w:pStyle w:val="Listenabsatz"/>
+        <w:spacing w:line="259" w:lineRule="auto"/>
+        <w:rPr>
+          <w:b/>
+          <w:color w:val="000000" w:themeColor="text1"/>
+          <w:sz w:val="24"/>
+        </w:rPr>
+      </w:pPr>
+      <w:hyperlink r:id="rId12" w:history="1">
+        <w:r>
+          <w:rPr>
+            <w:rStyle w:val="Hyperlink"/>
+            <w:b/>
+            <w:sz w:val="24"/>
+          </w:rPr>
+          <w:t>https://websitebeaver.com/php-pdo-vs-mysqli</w:t>
+        </w:r>
+      </w:hyperlink>
+      <w:r>
+        <w:rPr>
+          <w:b/>
+          <w:color w:val="000000" w:themeColor="text1"/>
+          <w:sz w:val="24"/>
+        </w:rPr>
+        <w:t>:</w:t>
+      </w:r>
+    </w:p>
+    <w:p>
+      <w:pPr>
+        <w:pStyle w:val="Listenabsatz"/>
+        <w:spacing w:line="259" w:lineRule="auto"/>
+        <w:rPr>
+          <w:b/>
+          <w:color w:val="000000" w:themeColor="text1"/>
+          <w:sz w:val="24"/>
+        </w:rPr>
+      </w:pPr>
+      <w:r>
+        <w:rPr>
+          <w:b/>
+          <w:color w:val="000000" w:themeColor="text1"/>
+          <w:sz w:val="24"/>
+        </w:rPr>
+        <w:t>Aufgrund des dort genannten Vorteils für PDO:</w:t>
+      </w:r>
+    </w:p>
+    <w:p>
+      <w:pPr>
+        <w:pStyle w:val="Listenabsatz"/>
+        <w:spacing w:line="259" w:lineRule="auto"/>
+      </w:pPr>
+      <w:r>
+        <w:rPr>
+          <w:b/>
+          <w:color w:val="000000" w:themeColor="text1"/>
+          <w:sz w:val="24"/>
+        </w:rPr>
+        <w:t>„</w:t>
+      </w:r>
+      <w:r>
+        <w:t>Allow to pass variables and values directly into execute</w:t>
+      </w:r>
+      <w:r>
+        <w:t xml:space="preserve">“ </w:t>
+      </w:r>
+    </w:p>
+    <w:p>
+      <w:pPr>
+        <w:pStyle w:val="Listenabsatz"/>
+        <w:spacing w:line="259" w:lineRule="auto"/>
+        <w:rPr>
+          <w:b/>
+          <w:color w:val="000000" w:themeColor="text1"/>
+          <w:sz w:val="24"/>
+        </w:rPr>
+      </w:pPr>
+      <w:r>
+        <w:rPr>
+          <w:b/>
+          <w:color w:val="000000" w:themeColor="text1"/>
+          <w:sz w:val="24"/>
+        </w:rPr>
+        <w:t>würde ich mich dafür entscheiden.</w:t>
+      </w:r>
+    </w:p>
+    <w:p>
+      <w:pPr>
+        <w:pStyle w:val="Listenabsatz"/>
+        <w:spacing w:line="259" w:lineRule="auto"/>
+        <w:rPr>
+          <w:b/>
+          <w:color w:val="000000" w:themeColor="text1"/>
+          <w:sz w:val="24"/>
+        </w:rPr>
+      </w:pPr>
+      <w:r>
+        <w:rPr>
+          <w:b/>
+          <w:color w:val="000000" w:themeColor="text1"/>
+          <w:sz w:val="24"/>
+        </w:rPr>
+        <w:t>Ich stelle mir den Ablauf nämlich folgendermaßen vor.</w:t>
+      </w:r>
+    </w:p>
+    <w:p>
+      <w:pPr>
+        <w:pStyle w:val="Listenabsatz"/>
+        <w:spacing w:line="259" w:lineRule="auto"/>
+        <w:rPr>
+          <w:b/>
+          <w:color w:val="000000" w:themeColor="text1"/>
+          <w:sz w:val="24"/>
+        </w:rPr>
+      </w:pPr>
+      <w:r>
+        <w:rPr>
+          <w:b/>
+          <w:color w:val="000000" w:themeColor="text1"/>
+          <w:sz w:val="24"/>
+        </w:rPr>
+        <w:t>Es gibt eine Klasse für das Objekt „Termin“ und eine Klasse für die Datenbankanbindung.</w:t>
+      </w:r>
+    </w:p>
+    <w:p>
+      <w:pPr>
+        <w:pStyle w:val="Listenabsatz"/>
+        <w:spacing w:line="259" w:lineRule="auto"/>
+        <w:rPr>
+          <w:b/>
+          <w:color w:val="000000" w:themeColor="text1"/>
+          <w:sz w:val="24"/>
+        </w:rPr>
+      </w:pPr>
+      <w:r>
+        <w:rPr>
+          <w:b/>
+          <w:color w:val="000000" w:themeColor="text1"/>
+          <w:sz w:val="24"/>
+        </w:rPr>
+        <w:t>Die Datenbank-Klasse implementiert so eine Art REST-Server und beinhaltet alle Funktionen, welche für die Interaktion mit der Datenbank benötigt wird, z.B.</w:t>
+      </w:r>
+    </w:p>
+    <w:p>
+      <w:pPr>
+        <w:pStyle w:val="Listenabsatz"/>
+        <w:numPr>
+          <w:ilvl w:val="1"/>
+          <w:numId w:val="17"/>
+        </w:numPr>
+        <w:spacing w:line="259" w:lineRule="auto"/>
+        <w:rPr>
+          <w:b/>
+          <w:color w:val="000000" w:themeColor="text1"/>
+          <w:sz w:val="24"/>
+        </w:rPr>
+      </w:pPr>
+      <w:r>
+        <w:rPr>
+          <w:b/>
+          <w:color w:val="000000" w:themeColor="text1"/>
+          <w:sz w:val="24"/>
+        </w:rPr>
+        <w:t>Lese Termin für Monat</w:t>
+      </w:r>
+    </w:p>
+    <w:p>
+      <w:pPr>
+        <w:pStyle w:val="Listenabsatz"/>
+        <w:numPr>
+          <w:ilvl w:val="1"/>
+          <w:numId w:val="17"/>
+        </w:numPr>
+        <w:spacing w:line="259" w:lineRule="auto"/>
+        <w:rPr>
+          <w:b/>
+          <w:color w:val="000000" w:themeColor="text1"/>
+          <w:sz w:val="24"/>
+        </w:rPr>
+      </w:pPr>
+      <w:r>
+        <w:rPr>
+          <w:b/>
+          <w:color w:val="000000" w:themeColor="text1"/>
+          <w:sz w:val="24"/>
+        </w:rPr>
+        <w:t>Lese Termine für Kategorie xy</w:t>
+      </w:r>
+    </w:p>
+    <w:p>
+      <w:pPr>
+        <w:pStyle w:val="Listenabsatz"/>
+        <w:numPr>
+          <w:ilvl w:val="1"/>
+          <w:numId w:val="17"/>
+        </w:numPr>
+        <w:spacing w:line="259" w:lineRule="auto"/>
+        <w:rPr>
+          <w:b/>
+          <w:color w:val="000000" w:themeColor="text1"/>
+          <w:sz w:val="24"/>
+        </w:rPr>
+      </w:pPr>
+      <w:r>
+        <w:rPr>
+          <w:b/>
+          <w:color w:val="000000" w:themeColor="text1"/>
+          <w:sz w:val="24"/>
+        </w:rPr>
+        <w:t>Schreibe Termin</w:t>
+      </w:r>
+    </w:p>
+    <w:p>
+      <w:pPr>
+        <w:pStyle w:val="Listenabsatz"/>
+        <w:spacing w:line="259" w:lineRule="auto"/>
+        <w:rPr>
+          <w:b/>
+          <w:color w:val="000000" w:themeColor="text1"/>
+          <w:sz w:val="24"/>
+        </w:rPr>
+      </w:pPr>
+      <w:r>
+        <w:rPr>
+          <w:b/>
+          <w:color w:val="000000" w:themeColor="text1"/>
+          <w:sz w:val="24"/>
+        </w:rPr>
+        <w:t xml:space="preserve">Die Klasse Termin hält wiederum in den Membern die Daten des Termins (bis diese an die Datenbank übergeben werden). </w:t>
+      </w:r>
+      <w:r>
+        <w:rPr>
+          <w:b/>
+          <w:color w:val="000000" w:themeColor="text1"/>
+          <w:sz w:val="24"/>
+        </w:rPr>
+        <w:t>Und bietet unter anderem eine Funktion, welche den Termin, aufbereitet in HTML-Code, ausgibt.</w:t>
       </w:r>
     </w:p>
     <w:p>
@@ -1913,9 +2206,9 @@
     </w:p>
     <w:p/>
     <w:sectPr>
-      <w:headerReference w:type="default" r:id="rId12"/>
-      <w:footerReference w:type="default" r:id="rId13"/>
-      <w:headerReference w:type="first" r:id="rId14"/>
+      <w:headerReference w:type="default" r:id="rId13"/>
+      <w:footerReference w:type="default" r:id="rId14"/>
+      <w:headerReference w:type="first" r:id="rId15"/>
       <w:pgSz w:w="11906" w:h="16838" w:code="9"/>
       <w:pgMar w:top="-2642" w:right="1304" w:bottom="1134" w:left="1418" w:header="567" w:footer="567" w:gutter="0"/>
       <w:pgNumType w:start="1"/>
@@ -1988,27 +2281,14 @@
     <w:r>
       <w:t xml:space="preserve"> von </w:t>
     </w:r>
-    <w:r>
-      <w:fldChar w:fldCharType="begin"/>
-    </w:r>
-    <w:r>
-      <w:instrText xml:space="preserve"> NUMPAGES   \* MERGEFORMAT </w:instrText>
-    </w:r>
-    <w:r>
-      <w:fldChar w:fldCharType="separate"/>
-    </w:r>
-    <w:r>
-      <w:rPr>
-        <w:noProof/>
-      </w:rPr>
-      <w:t>5</w:t>
-    </w:r>
-    <w:r>
-      <w:rPr>
-        <w:noProof/>
-      </w:rPr>
-      <w:fldChar w:fldCharType="end"/>
-    </w:r>
+    <w:fldSimple w:instr=" NUMPAGES   \* MERGEFORMAT ">
+      <w:r>
+        <w:rPr>
+          <w:noProof/>
+        </w:rPr>
+        <w:t>5</w:t>
+      </w:r>
+    </w:fldSimple>
   </w:p>
 </w:ftr>
 </file>
@@ -2743,7 +3023,7 @@
         <w:rFonts w:ascii="Calibri" w:eastAsiaTheme="minorHAnsi" w:hAnsi="Calibri" w:cs="Calibri" w:hint="default"/>
       </w:rPr>
     </w:lvl>
-    <w:lvl w:ilvl="1" w:tplc="04070003" w:tentative="1">
+    <w:lvl w:ilvl="1" w:tplc="04070003">
       <w:start w:val="1"/>
       <w:numFmt w:val="bullet"/>
       <w:lvlText w:val="o"/>
@@ -4674,6 +4954,18 @@
       <w:sz w:val="72"/>
     </w:rPr>
   </w:style>
+  <w:style w:type="character" w:styleId="NichtaufgelsteErwhnung">
+    <w:name w:val="Unresolved Mention"/>
+    <w:basedOn w:val="Absatz-Standardschriftart"/>
+    <w:uiPriority w:val="99"/>
+    <w:semiHidden/>
+    <w:unhideWhenUsed/>
+    <w:rsid w:val="00304E6A"/>
+    <w:rPr>
+      <w:color w:val="605E5C"/>
+      <w:shd w:val="clear" w:color="auto" w:fill="E1DFDD"/>
+    </w:rPr>
+  </w:style>
 </w:styles>
 </file>
 
@@ -4956,65 +5248,6 @@
 </file>
 
 <file path=customXml/item2.xml><?xml version="1.0" encoding="utf-8"?>
-<?mso-contentType ?>
-<FormTemplates xmlns="http://schemas.microsoft.com/sharepoint/v3/contenttype/forms">
-  <Display>DocumentLibraryForm</Display>
-  <Edit>DocumentLibraryForm</Edit>
-  <New>DocumentLibraryForm</New>
-</FormTemplates>
-</file>
-
-<file path=customXml/item3.xml><?xml version="1.0" encoding="utf-8"?>
-<?mso-contentType ?>
-<spe:Receivers xmlns:spe="http://schemas.microsoft.com/sharepoint/events">
-  <Receiver>
-    <Name>Document ID Generator</Name>
-    <Synchronization>Synchronous</Synchronization>
-    <Type>10001</Type>
-    <SequenceNumber>1000</SequenceNumber>
-    <Url/>
-    <Assembly>Microsoft.Office.DocumentManagement, Version=15.0.0.0, Culture=neutral, PublicKeyToken=71e9bce111e9429c</Assembly>
-    <Class>Microsoft.Office.DocumentManagement.Internal.DocIdHandler</Class>
-    <Data/>
-    <Filter/>
-  </Receiver>
-  <Receiver>
-    <Name>Document ID Generator</Name>
-    <Synchronization>Synchronous</Synchronization>
-    <Type>10002</Type>
-    <SequenceNumber>1001</SequenceNumber>
-    <Url/>
-    <Assembly>Microsoft.Office.DocumentManagement, Version=15.0.0.0, Culture=neutral, PublicKeyToken=71e9bce111e9429c</Assembly>
-    <Class>Microsoft.Office.DocumentManagement.Internal.DocIdHandler</Class>
-    <Data/>
-    <Filter/>
-  </Receiver>
-  <Receiver>
-    <Name>Document ID Generator</Name>
-    <Synchronization>Synchronous</Synchronization>
-    <Type>10004</Type>
-    <SequenceNumber>1002</SequenceNumber>
-    <Url/>
-    <Assembly>Microsoft.Office.DocumentManagement, Version=15.0.0.0, Culture=neutral, PublicKeyToken=71e9bce111e9429c</Assembly>
-    <Class>Microsoft.Office.DocumentManagement.Internal.DocIdHandler</Class>
-    <Data/>
-    <Filter/>
-  </Receiver>
-  <Receiver>
-    <Name>Document ID Generator</Name>
-    <Synchronization>Synchronous</Synchronization>
-    <Type>10006</Type>
-    <SequenceNumber>1003</SequenceNumber>
-    <Url/>
-    <Assembly>Microsoft.Office.DocumentManagement, Version=15.0.0.0, Culture=neutral, PublicKeyToken=71e9bce111e9429c</Assembly>
-    <Class>Microsoft.Office.DocumentManagement.Internal.DocIdHandler</Class>
-    <Data/>
-    <Filter/>
-  </Receiver>
-</spe:Receivers>
-</file>
-
-<file path=customXml/item4.xml><?xml version="1.0" encoding="utf-8"?>
 <ct:contentTypeSchema xmlns:ct="http://schemas.microsoft.com/office/2006/metadata/contentType" xmlns:ma="http://schemas.microsoft.com/office/2006/metadata/properties/metaAttributes" ct:_="" ma:_="" ma:contentTypeName="Dokument" ma:contentTypeID="0x010100E19041EF918B444F9772472982E64F5F" ma:contentTypeVersion="12" ma:contentTypeDescription="Ein neues Dokument erstellen." ma:contentTypeScope="" ma:versionID="05cf3cfca21381d10b895f96c5086b7c">
   <xsd:schema xmlns:xsd="http://www.w3.org/2001/XMLSchema" xmlns:xs="http://www.w3.org/2001/XMLSchema" xmlns:p="http://schemas.microsoft.com/office/2006/metadata/properties" xmlns:ns2="845ba726-4aaa-4e93-bec4-fb020baba1ef" xmlns:ns3="6e9c68af-8bb9-4c8e-acaa-c005a2bd5618" targetNamespace="http://schemas.microsoft.com/office/2006/metadata/properties" ma:root="true" ma:fieldsID="f999d1372210e52b316b4b3c91e1f48c" ns2:_="" ns3:_="">
     <xsd:import namespace="845ba726-4aaa-4e93-bec4-fb020baba1ef"/>
@@ -5210,6 +5443,65 @@
 </ct:contentTypeSchema>
 </file>
 
+<file path=customXml/item3.xml><?xml version="1.0" encoding="utf-8"?>
+<?mso-contentType ?>
+<spe:Receivers xmlns:spe="http://schemas.microsoft.com/sharepoint/events">
+  <Receiver>
+    <Name>Document ID Generator</Name>
+    <Synchronization>Synchronous</Synchronization>
+    <Type>10001</Type>
+    <SequenceNumber>1000</SequenceNumber>
+    <Url/>
+    <Assembly>Microsoft.Office.DocumentManagement, Version=15.0.0.0, Culture=neutral, PublicKeyToken=71e9bce111e9429c</Assembly>
+    <Class>Microsoft.Office.DocumentManagement.Internal.DocIdHandler</Class>
+    <Data/>
+    <Filter/>
+  </Receiver>
+  <Receiver>
+    <Name>Document ID Generator</Name>
+    <Synchronization>Synchronous</Synchronization>
+    <Type>10002</Type>
+    <SequenceNumber>1001</SequenceNumber>
+    <Url/>
+    <Assembly>Microsoft.Office.DocumentManagement, Version=15.0.0.0, Culture=neutral, PublicKeyToken=71e9bce111e9429c</Assembly>
+    <Class>Microsoft.Office.DocumentManagement.Internal.DocIdHandler</Class>
+    <Data/>
+    <Filter/>
+  </Receiver>
+  <Receiver>
+    <Name>Document ID Generator</Name>
+    <Synchronization>Synchronous</Synchronization>
+    <Type>10004</Type>
+    <SequenceNumber>1002</SequenceNumber>
+    <Url/>
+    <Assembly>Microsoft.Office.DocumentManagement, Version=15.0.0.0, Culture=neutral, PublicKeyToken=71e9bce111e9429c</Assembly>
+    <Class>Microsoft.Office.DocumentManagement.Internal.DocIdHandler</Class>
+    <Data/>
+    <Filter/>
+  </Receiver>
+  <Receiver>
+    <Name>Document ID Generator</Name>
+    <Synchronization>Synchronous</Synchronization>
+    <Type>10006</Type>
+    <SequenceNumber>1003</SequenceNumber>
+    <Url/>
+    <Assembly>Microsoft.Office.DocumentManagement, Version=15.0.0.0, Culture=neutral, PublicKeyToken=71e9bce111e9429c</Assembly>
+    <Class>Microsoft.Office.DocumentManagement.Internal.DocIdHandler</Class>
+    <Data/>
+    <Filter/>
+  </Receiver>
+</spe:Receivers>
+</file>
+
+<file path=customXml/item4.xml><?xml version="1.0" encoding="utf-8"?>
+<?mso-contentType ?>
+<FormTemplates xmlns="http://schemas.microsoft.com/sharepoint/v3/contenttype/forms">
+  <Display>DocumentLibraryForm</Display>
+  <Edit>DocumentLibraryForm</Edit>
+  <New>DocumentLibraryForm</New>
+</FormTemplates>
+</file>
+
 <file path=customXml/item5.xml><?xml version="1.0" encoding="utf-8"?>
 <b:Sources xmlns:b="http://schemas.openxmlformats.org/officeDocument/2006/bibliography" xmlns="http://schemas.openxmlformats.org/officeDocument/2006/bibliography" SelectedStyle="\APASixthEditionOfficeOnline.xsl" StyleName="APA" Version="6"/>
 </file>
@@ -5226,22 +5518,6 @@
 </file>
 
 <file path=customXml/itemProps2.xml><?xml version="1.0" encoding="utf-8"?>
-<ds:datastoreItem xmlns:ds="http://schemas.openxmlformats.org/officeDocument/2006/customXml" ds:itemID="{5559B9CF-26D9-4DB6-BA36-D48C23A12196}">
-  <ds:schemaRefs>
-    <ds:schemaRef ds:uri="http://schemas.microsoft.com/sharepoint/v3/contenttype/forms"/>
-  </ds:schemaRefs>
-</ds:datastoreItem>
-</file>
-
-<file path=customXml/itemProps3.xml><?xml version="1.0" encoding="utf-8"?>
-<ds:datastoreItem xmlns:ds="http://schemas.openxmlformats.org/officeDocument/2006/customXml" ds:itemID="{CB0E5A01-DB67-4192-AF99-12B6F3CDA8E0}">
-  <ds:schemaRefs>
-    <ds:schemaRef ds:uri="http://schemas.microsoft.com/sharepoint/events"/>
-  </ds:schemaRefs>
-</ds:datastoreItem>
-</file>
-
-<file path=customXml/itemProps4.xml><?xml version="1.0" encoding="utf-8"?>
 <ds:datastoreItem xmlns:ds="http://schemas.openxmlformats.org/officeDocument/2006/customXml" ds:itemID="{33FE25FD-0061-45A0-915B-462899FA6A16}">
   <ds:schemaRefs>
     <ds:schemaRef ds:uri="http://schemas.microsoft.com/office/2006/metadata/contentType"/>
@@ -5260,8 +5536,24 @@
 </ds:datastoreItem>
 </file>
 
+<file path=customXml/itemProps3.xml><?xml version="1.0" encoding="utf-8"?>
+<ds:datastoreItem xmlns:ds="http://schemas.openxmlformats.org/officeDocument/2006/customXml" ds:itemID="{CB0E5A01-DB67-4192-AF99-12B6F3CDA8E0}">
+  <ds:schemaRefs>
+    <ds:schemaRef ds:uri="http://schemas.microsoft.com/sharepoint/events"/>
+  </ds:schemaRefs>
+</ds:datastoreItem>
+</file>
+
+<file path=customXml/itemProps4.xml><?xml version="1.0" encoding="utf-8"?>
+<ds:datastoreItem xmlns:ds="http://schemas.openxmlformats.org/officeDocument/2006/customXml" ds:itemID="{5559B9CF-26D9-4DB6-BA36-D48C23A12196}">
+  <ds:schemaRefs>
+    <ds:schemaRef ds:uri="http://schemas.microsoft.com/sharepoint/v3/contenttype/forms"/>
+  </ds:schemaRefs>
+</ds:datastoreItem>
+</file>
+
 <file path=customXml/itemProps5.xml><?xml version="1.0" encoding="utf-8"?>
-<ds:datastoreItem xmlns:ds="http://schemas.openxmlformats.org/officeDocument/2006/customXml" ds:itemID="{2D22A303-4AA7-4A4A-A602-E3B4CA867F89}">
+<ds:datastoreItem xmlns:ds="http://schemas.openxmlformats.org/officeDocument/2006/customXml" ds:itemID="{DE845483-1F2A-41AF-B5C3-0D4160FA06DC}">
   <ds:schemaRefs>
     <ds:schemaRef ds:uri="http://schemas.openxmlformats.org/officeDocument/2006/bibliography"/>
   </ds:schemaRefs>

</xml_diff>

<commit_message>
Klickevent beim Termin (Bereich wird angezeigt)
</commit_message>
<xml_diff>
--- a/doku/Projektbericht_Gruppe16.docx
+++ b/doku/Projektbericht_Gruppe16.docx
@@ -1,6 +1,6 @@
 
 <file path=word/document.xml><?xml version="1.0" encoding="utf-8"?>
-<w:document xmlns:wpc="http://schemas.microsoft.com/office/word/2010/wordprocessingCanvas" xmlns:cx="http://schemas.microsoft.com/office/drawing/2014/chartex" xmlns:cx1="http://schemas.microsoft.com/office/drawing/2015/9/8/chartex" xmlns:cx2="http://schemas.microsoft.com/office/drawing/2015/10/21/chartex" xmlns:cx3="http://schemas.microsoft.com/office/drawing/2016/5/9/chartex" xmlns:cx4="http://schemas.microsoft.com/office/drawing/2016/5/10/chartex" xmlns:cx5="http://schemas.microsoft.com/office/drawing/2016/5/11/chartex" xmlns:cx6="http://schemas.microsoft.com/office/drawing/2016/5/12/chartex" xmlns:cx7="http://schemas.microsoft.com/office/drawing/2016/5/13/chartex" xmlns:cx8="http://schemas.microsoft.com/office/drawing/2016/5/14/chartex" xmlns:mc="http://schemas.openxmlformats.org/markup-compatibility/2006" xmlns:aink="http://schemas.microsoft.com/office/drawing/2016/ink" xmlns:am3d="http://schemas.microsoft.com/office/drawing/2017/model3d" xmlns:o="urn:schemas-microsoft-com:office:office" xmlns:r="http://schemas.openxmlformats.org/officeDocument/2006/relationships" xmlns:m="http://schemas.openxmlformats.org/officeDocument/2006/math" xmlns:v="urn:schemas-microsoft-com:vml" xmlns:wp14="http://schemas.microsoft.com/office/word/2010/wordprocessingDrawing" xmlns:wp="http://schemas.openxmlformats.org/drawingml/2006/wordprocessingDrawing" xmlns:w10="urn:schemas-microsoft-com:office:word" xmlns:w="http://schemas.openxmlformats.org/wordprocessingml/2006/main" xmlns:w14="http://schemas.microsoft.com/office/word/2010/wordml" xmlns:w15="http://schemas.microsoft.com/office/word/2012/wordml" xmlns:w16cid="http://schemas.microsoft.com/office/word/2016/wordml/cid" xmlns:w16se="http://schemas.microsoft.com/office/word/2015/wordml/symex" xmlns:wpg="http://schemas.microsoft.com/office/word/2010/wordprocessingGroup" xmlns:wpi="http://schemas.microsoft.com/office/word/2010/wordprocessingInk" xmlns:wne="http://schemas.microsoft.com/office/word/2006/wordml" xmlns:wps="http://schemas.microsoft.com/office/word/2010/wordprocessingShape" mc:Ignorable="w14 w15 w16se w16cid wp14">
+<w:document xmlns:wpc="http://schemas.microsoft.com/office/word/2010/wordprocessingCanvas" xmlns:cx="http://schemas.microsoft.com/office/drawing/2014/chartex" xmlns:cx1="http://schemas.microsoft.com/office/drawing/2015/9/8/chartex" xmlns:cx2="http://schemas.microsoft.com/office/drawing/2015/10/21/chartex" xmlns:cx3="http://schemas.microsoft.com/office/drawing/2016/5/9/chartex" xmlns:cx4="http://schemas.microsoft.com/office/drawing/2016/5/10/chartex" xmlns:cx5="http://schemas.microsoft.com/office/drawing/2016/5/11/chartex" xmlns:cx6="http://schemas.microsoft.com/office/drawing/2016/5/12/chartex" xmlns:cx7="http://schemas.microsoft.com/office/drawing/2016/5/13/chartex" xmlns:cx8="http://schemas.microsoft.com/office/drawing/2016/5/14/chartex" xmlns:mc="http://schemas.openxmlformats.org/markup-compatibility/2006" xmlns:aink="http://schemas.microsoft.com/office/drawing/2016/ink" xmlns:am3d="http://schemas.microsoft.com/office/drawing/2017/model3d" xmlns:o="urn:schemas-microsoft-com:office:office" xmlns:r="http://schemas.openxmlformats.org/officeDocument/2006/relationships" xmlns:m="http://schemas.openxmlformats.org/officeDocument/2006/math" xmlns:v="urn:schemas-microsoft-com:vml" xmlns:wp14="http://schemas.microsoft.com/office/word/2010/wordprocessingDrawing" xmlns:wp="http://schemas.openxmlformats.org/drawingml/2006/wordprocessingDrawing" xmlns:w10="urn:schemas-microsoft-com:office:word" xmlns:w="http://schemas.openxmlformats.org/wordprocessingml/2006/main" xmlns:w14="http://schemas.microsoft.com/office/word/2010/wordml" xmlns:w15="http://schemas.microsoft.com/office/word/2012/wordml" xmlns:w16cex="http://schemas.microsoft.com/office/word/2018/wordml/cex" xmlns:w16cid="http://schemas.microsoft.com/office/word/2016/wordml/cid" xmlns:w16="http://schemas.microsoft.com/office/word/2018/wordml" xmlns:w16se="http://schemas.microsoft.com/office/word/2015/wordml/symex" xmlns:wpg="http://schemas.microsoft.com/office/word/2010/wordprocessingGroup" xmlns:wpi="http://schemas.microsoft.com/office/word/2010/wordprocessingInk" xmlns:wne="http://schemas.microsoft.com/office/word/2006/wordml" xmlns:wps="http://schemas.microsoft.com/office/word/2010/wordprocessingShape" mc:Ignorable="w14 w15 w16se w16cid w16 w16cex wp14">
   <w:body>
     <w:p>
       <w:pPr>
@@ -45,7 +45,23 @@
           <w:sz w:val="30"/>
           <w:szCs w:val="30"/>
         </w:rPr>
-        <w:t>im Rahmen der Portfolio-Prüfung SoSe 2020</w:t>
+        <w:t xml:space="preserve">im Rahmen der Portfolio-Prüfung </w:t>
+      </w:r>
+      <w:proofErr w:type="spellStart"/>
+      <w:r>
+        <w:rPr>
+          <w:sz w:val="30"/>
+          <w:szCs w:val="30"/>
+        </w:rPr>
+        <w:t>SoSe</w:t>
+      </w:r>
+      <w:proofErr w:type="spellEnd"/>
+      <w:r>
+        <w:rPr>
+          <w:sz w:val="30"/>
+          <w:szCs w:val="30"/>
+        </w:rPr>
+        <w:t xml:space="preserve"> 2020</w:t>
       </w:r>
     </w:p>
     <w:p>
@@ -420,6 +436,7 @@
           <w:sz w:val="24"/>
         </w:rPr>
       </w:pPr>
+      <w:proofErr w:type="spellStart"/>
       <w:r>
         <w:rPr>
           <w:b/>
@@ -428,6 +445,7 @@
         </w:rPr>
         <w:t>Issues</w:t>
       </w:r>
+      <w:proofErr w:type="spellEnd"/>
       <w:r>
         <w:rPr>
           <w:b/>
@@ -473,8 +491,6 @@
           </mc:Fallback>
         </mc:AlternateContent>
       </w:r>
-      <w:bookmarkStart w:id="0" w:name="_GoBack"/>
-      <w:bookmarkEnd w:id="0"/>
     </w:p>
     <w:p>
       <w:pPr>
@@ -521,6 +537,77 @@
     <w:p>
       <w:pPr>
         <w:pStyle w:val="Listenabsatz"/>
+        <w:spacing w:line="259" w:lineRule="auto"/>
+        <w:rPr>
+          <w:b/>
+          <w:color w:val="000000" w:themeColor="text1"/>
+          <w:sz w:val="24"/>
+        </w:rPr>
+      </w:pPr>
+      <w:r>
+        <w:rPr>
+          <w:b/>
+          <w:color w:val="000000" w:themeColor="text1"/>
+          <w:sz w:val="24"/>
+        </w:rPr>
+        <w:t xml:space="preserve">23.07.2020: nachdem ich nun etwas drüber nachgedacht habe, fällt mir keine schöne Oberfläche für die Pflege ein. Ich denke, </w:t>
+      </w:r>
+      <w:r>
+        <w:rPr>
+          <w:b/>
+          <w:color w:val="000000" w:themeColor="text1"/>
+          <w:sz w:val="24"/>
+        </w:rPr>
+        <w:t xml:space="preserve">ein Termin sollte nur eine Kategorie </w:t>
+      </w:r>
+      <w:proofErr w:type="spellStart"/>
+      <w:r>
+        <w:rPr>
+          <w:b/>
+          <w:color w:val="000000" w:themeColor="text1"/>
+          <w:sz w:val="24"/>
+        </w:rPr>
+        <w:t>jaben</w:t>
+      </w:r>
+      <w:proofErr w:type="spellEnd"/>
+      <w:r>
+        <w:rPr>
+          <w:b/>
+          <w:color w:val="000000" w:themeColor="text1"/>
+          <w:sz w:val="24"/>
+        </w:rPr>
+        <w:t xml:space="preserve"> können, dann kann man das einfach über eine </w:t>
+      </w:r>
+      <w:proofErr w:type="spellStart"/>
+      <w:r>
+        <w:rPr>
+          <w:b/>
+          <w:color w:val="000000" w:themeColor="text1"/>
+          <w:sz w:val="24"/>
+        </w:rPr>
+        <w:t>DropDown-Liste</w:t>
+      </w:r>
+      <w:proofErr w:type="spellEnd"/>
+      <w:r>
+        <w:rPr>
+          <w:b/>
+          <w:color w:val="000000" w:themeColor="text1"/>
+          <w:sz w:val="24"/>
+        </w:rPr>
+        <w:t xml:space="preserve"> machen</w:t>
+      </w:r>
+      <w:r>
+        <w:rPr>
+          <w:b/>
+          <w:color w:val="000000" w:themeColor="text1"/>
+          <w:sz w:val="24"/>
+        </w:rPr>
+        <w:t>. So ist es auch beim Google-Kalender…</w:t>
+      </w:r>
+    </w:p>
+    <w:p>
+      <w:pPr>
+        <w:pStyle w:val="Listenabsatz"/>
         <w:numPr>
           <w:ilvl w:val="0"/>
           <w:numId w:val="17"/>
@@ -612,7 +699,25 @@
           <w:color w:val="2E74B5" w:themeColor="accent1" w:themeShade="BF"/>
           <w:sz w:val="24"/>
         </w:rPr>
-        <w:t>Nutzen von PDO oder MySQLi?</w:t>
+        <w:t xml:space="preserve">Nutzen von PDO oder </w:t>
+      </w:r>
+      <w:proofErr w:type="spellStart"/>
+      <w:r>
+        <w:rPr>
+          <w:b/>
+          <w:color w:val="2E74B5" w:themeColor="accent1" w:themeShade="BF"/>
+          <w:sz w:val="24"/>
+        </w:rPr>
+        <w:t>MySQLi</w:t>
+      </w:r>
+      <w:proofErr w:type="spellEnd"/>
+      <w:r>
+        <w:rPr>
+          <w:b/>
+          <w:color w:val="2E74B5" w:themeColor="accent1" w:themeShade="BF"/>
+          <w:sz w:val="24"/>
+        </w:rPr>
+        <w:t>?</w:t>
       </w:r>
     </w:p>
     <w:p>
@@ -631,7 +736,25 @@
           <w:color w:val="000000" w:themeColor="text1"/>
           <w:sz w:val="24"/>
         </w:rPr>
-        <w:t>Im Skript nur MySQLi, aber im Kurs-Forum hat sie auch auf PDO verlinkt. Daher scheint beides in Ordnung zu sein.</w:t>
+        <w:t xml:space="preserve">Im Skript nur </w:t>
+      </w:r>
+      <w:proofErr w:type="spellStart"/>
+      <w:r>
+        <w:rPr>
+          <w:b/>
+          <w:color w:val="000000" w:themeColor="text1"/>
+          <w:sz w:val="24"/>
+        </w:rPr>
+        <w:t>MySQLi</w:t>
+      </w:r>
+      <w:proofErr w:type="spellEnd"/>
+      <w:r>
+        <w:rPr>
+          <w:b/>
+          <w:color w:val="000000" w:themeColor="text1"/>
+          <w:sz w:val="24"/>
+        </w:rPr>
+        <w:t>, aber im Kurs-Forum hat sie auch auf PDO verlinkt. Daher scheint beides in Ordnung zu sein.</w:t>
       </w:r>
     </w:p>
     <w:p>
@@ -695,9 +818,51 @@
         </w:rPr>
         <w:t>„</w:t>
       </w:r>
-      <w:r>
-        <w:t>Allow to pass variables and values directly into execute</w:t>
-      </w:r>
+      <w:proofErr w:type="spellStart"/>
+      <w:r>
+        <w:t>Allow</w:t>
+      </w:r>
+      <w:proofErr w:type="spellEnd"/>
+      <w:r>
+        <w:t xml:space="preserve"> </w:t>
+      </w:r>
+      <w:proofErr w:type="spellStart"/>
+      <w:r>
+        <w:t>to</w:t>
+      </w:r>
+      <w:proofErr w:type="spellEnd"/>
+      <w:r>
+        <w:t xml:space="preserve"> pass variables and </w:t>
+      </w:r>
+      <w:proofErr w:type="spellStart"/>
+      <w:r>
+        <w:t>values</w:t>
+      </w:r>
+      <w:proofErr w:type="spellEnd"/>
+      <w:r>
+        <w:t xml:space="preserve"> </w:t>
+      </w:r>
+      <w:proofErr w:type="spellStart"/>
+      <w:r>
+        <w:t>directly</w:t>
+      </w:r>
+      <w:proofErr w:type="spellEnd"/>
+      <w:r>
+        <w:t xml:space="preserve"> </w:t>
+      </w:r>
+      <w:proofErr w:type="spellStart"/>
+      <w:r>
+        <w:t>into</w:t>
+      </w:r>
+      <w:proofErr w:type="spellEnd"/>
+      <w:r>
+        <w:t xml:space="preserve"> </w:t>
+      </w:r>
+      <w:proofErr w:type="spellStart"/>
+      <w:r>
+        <w:t>execute</w:t>
+      </w:r>
+      <w:proofErr w:type="spellEnd"/>
       <w:r>
         <w:t xml:space="preserve">“ </w:t>
       </w:r>
@@ -798,7 +963,23 @@
           <w:color w:val="000000" w:themeColor="text1"/>
           <w:sz w:val="24"/>
         </w:rPr>
-        <w:t>Lese Termin für Monat</w:t>
+        <w:t>Lese Termin</w:t>
+      </w:r>
+      <w:r>
+        <w:rPr>
+          <w:b/>
+          <w:color w:val="000000" w:themeColor="text1"/>
+          <w:sz w:val="24"/>
+        </w:rPr>
+        <w:t>e</w:t>
+      </w:r>
+      <w:r>
+        <w:rPr>
+          <w:b/>
+          <w:color w:val="000000" w:themeColor="text1"/>
+          <w:sz w:val="24"/>
+        </w:rPr>
+        <w:t xml:space="preserve"> für Monat</w:t>
       </w:r>
     </w:p>
     <w:p>
@@ -821,8 +1002,18 @@
           <w:color w:val="000000" w:themeColor="text1"/>
           <w:sz w:val="24"/>
         </w:rPr>
-        <w:t>Lese Termine für Kategorie xy</w:t>
-      </w:r>
+        <w:t xml:space="preserve">Lese Termine für Kategorie </w:t>
+      </w:r>
+      <w:proofErr w:type="spellStart"/>
+      <w:r>
+        <w:rPr>
+          <w:b/>
+          <w:color w:val="000000" w:themeColor="text1"/>
+          <w:sz w:val="24"/>
+        </w:rPr>
+        <w:t>xy</w:t>
+      </w:r>
+      <w:proofErr w:type="spellEnd"/>
     </w:p>
     <w:p>
       <w:pPr>
@@ -863,14 +1054,32 @@
           <w:color w:val="000000" w:themeColor="text1"/>
           <w:sz w:val="24"/>
         </w:rPr>
-        <w:t xml:space="preserve">Die Klasse Termin hält wiederum in den Membern die Daten des Termins (bis diese an die Datenbank übergeben werden). </w:t>
-      </w:r>
+        <w:t xml:space="preserve">Die Klasse Termin hält wiederum in den </w:t>
+      </w:r>
+      <w:proofErr w:type="spellStart"/>
       <w:r>
         <w:rPr>
           <w:b/>
           <w:color w:val="000000" w:themeColor="text1"/>
           <w:sz w:val="24"/>
         </w:rPr>
+        <w:t>Membern</w:t>
+      </w:r>
+      <w:proofErr w:type="spellEnd"/>
+      <w:r>
+        <w:rPr>
+          <w:b/>
+          <w:color w:val="000000" w:themeColor="text1"/>
+          <w:sz w:val="24"/>
+        </w:rPr>
+        <w:t xml:space="preserve"> die Daten des Termins (bis diese an die Datenbank übergeben werden). </w:t>
+      </w:r>
+      <w:r>
+        <w:rPr>
+          <w:b/>
+          <w:color w:val="000000" w:themeColor="text1"/>
+          <w:sz w:val="24"/>
+        </w:rPr>
         <w:t>Und bietet unter anderem eine Funktion, welche den Termin, aufbereitet in HTML-Code, ausgibt.</w:t>
       </w:r>
     </w:p>
@@ -883,13 +1092,102 @@
           <w:sz w:val="24"/>
         </w:rPr>
       </w:pPr>
-      <w:r>
+    </w:p>
+    <w:p>
+      <w:pPr>
+        <w:spacing w:line="259" w:lineRule="auto"/>
         <w:rPr>
           <w:b/>
           <w:color w:val="2E74B5" w:themeColor="accent1" w:themeShade="BF"/>
           <w:sz w:val="24"/>
         </w:rPr>
-        <w:br w:type="page"/>
+      </w:pPr>
+      <w:r>
+        <w:rPr>
+          <w:b/>
+          <w:color w:val="2E74B5" w:themeColor="accent1" w:themeShade="BF"/>
+          <w:sz w:val="24"/>
+        </w:rPr>
+        <w:t>Ein paar Links -&gt; eventuell später als Quelle angeben:</w:t>
+      </w:r>
+    </w:p>
+    <w:p>
+      <w:pPr>
+        <w:spacing w:line="259" w:lineRule="auto"/>
+        <w:rPr>
+          <w:b/>
+          <w:color w:val="2E74B5" w:themeColor="accent1" w:themeShade="BF"/>
+          <w:sz w:val="24"/>
+        </w:rPr>
+      </w:pPr>
+      <w:hyperlink r:id="rId13" w:history="1">
+        <w:r>
+          <w:rPr>
+            <w:rStyle w:val="Hyperlink"/>
+            <w:b/>
+            <w:sz w:val="24"/>
+          </w:rPr>
+          <w:t>https://webdeasy.de/json-in-javascript-und-php-benutzen/</w:t>
+        </w:r>
+      </w:hyperlink>
+    </w:p>
+    <w:p>
+      <w:pPr>
+        <w:spacing w:line="259" w:lineRule="auto"/>
+        <w:rPr>
+          <w:b/>
+          <w:color w:val="2E74B5" w:themeColor="accent1" w:themeShade="BF"/>
+          <w:sz w:val="24"/>
+        </w:rPr>
+      </w:pPr>
+      <w:hyperlink r:id="rId14" w:history="1">
+        <w:r>
+          <w:rPr>
+            <w:rStyle w:val="Hyperlink"/>
+            <w:b/>
+            <w:sz w:val="24"/>
+          </w:rPr>
+          <w:t>https://www.mediaevent.de/javascript/json.html</w:t>
+        </w:r>
+      </w:hyperlink>
+    </w:p>
+    <w:p>
+      <w:pPr>
+        <w:spacing w:line="259" w:lineRule="auto"/>
+        <w:rPr>
+          <w:b/>
+          <w:color w:val="2E74B5" w:themeColor="accent1" w:themeShade="BF"/>
+          <w:sz w:val="24"/>
+        </w:rPr>
+      </w:pPr>
+      <w:hyperlink r:id="rId15" w:history="1">
+        <w:r>
+          <w:rPr>
+            <w:rStyle w:val="Hyperlink"/>
+            <w:b/>
+            <w:sz w:val="24"/>
+          </w:rPr>
+          <w:t>https://phpdelusions.net/pdo/objects</w:t>
+        </w:r>
+      </w:hyperlink>
+    </w:p>
+    <w:p>
+      <w:pPr>
+        <w:spacing w:line="259" w:lineRule="auto"/>
+        <w:rPr>
+          <w:b/>
+          <w:color w:val="2E74B5" w:themeColor="accent1" w:themeShade="BF"/>
+          <w:sz w:val="24"/>
+        </w:rPr>
+      </w:pPr>
+      <w:r>
+        <w:rPr>
+          <w:b/>
+          <w:color w:val="2E74B5" w:themeColor="accent1" w:themeShade="BF"/>
+          <w:sz w:val="24"/>
+        </w:rPr>
+        <w:lastRenderedPageBreak/>
+        <w:t>https://dzone.com/articles/practical-php/practical-php-patterns-data</w:t>
       </w:r>
     </w:p>
     <w:p>
@@ -2206,9 +2504,9 @@
     </w:p>
     <w:p/>
     <w:sectPr>
-      <w:headerReference w:type="default" r:id="rId13"/>
-      <w:footerReference w:type="default" r:id="rId14"/>
-      <w:headerReference w:type="first" r:id="rId15"/>
+      <w:headerReference w:type="default" r:id="rId16"/>
+      <w:footerReference w:type="default" r:id="rId17"/>
+      <w:headerReference w:type="first" r:id="rId18"/>
       <w:pgSz w:w="11906" w:h="16838" w:code="9"/>
       <w:pgMar w:top="-2642" w:right="1304" w:bottom="1134" w:left="1418" w:header="567" w:footer="567" w:gutter="0"/>
       <w:pgNumType w:start="1"/>
@@ -2221,7 +2519,7 @@
 </file>
 
 <file path=word/endnotes.xml><?xml version="1.0" encoding="utf-8"?>
-<w:endnotes xmlns:wpc="http://schemas.microsoft.com/office/word/2010/wordprocessingCanvas" xmlns:cx="http://schemas.microsoft.com/office/drawing/2014/chartex" xmlns:cx1="http://schemas.microsoft.com/office/drawing/2015/9/8/chartex" xmlns:cx2="http://schemas.microsoft.com/office/drawing/2015/10/21/chartex" xmlns:cx3="http://schemas.microsoft.com/office/drawing/2016/5/9/chartex" xmlns:cx4="http://schemas.microsoft.com/office/drawing/2016/5/10/chartex" xmlns:cx5="http://schemas.microsoft.com/office/drawing/2016/5/11/chartex" xmlns:cx6="http://schemas.microsoft.com/office/drawing/2016/5/12/chartex" xmlns:cx7="http://schemas.microsoft.com/office/drawing/2016/5/13/chartex" xmlns:cx8="http://schemas.microsoft.com/office/drawing/2016/5/14/chartex" xmlns:mc="http://schemas.openxmlformats.org/markup-compatibility/2006" xmlns:aink="http://schemas.microsoft.com/office/drawing/2016/ink" xmlns:am3d="http://schemas.microsoft.com/office/drawing/2017/model3d" xmlns:o="urn:schemas-microsoft-com:office:office" xmlns:r="http://schemas.openxmlformats.org/officeDocument/2006/relationships" xmlns:m="http://schemas.openxmlformats.org/officeDocument/2006/math" xmlns:v="urn:schemas-microsoft-com:vml" xmlns:wp14="http://schemas.microsoft.com/office/word/2010/wordprocessingDrawing" xmlns:wp="http://schemas.openxmlformats.org/drawingml/2006/wordprocessingDrawing" xmlns:w10="urn:schemas-microsoft-com:office:word" xmlns:w="http://schemas.openxmlformats.org/wordprocessingml/2006/main" xmlns:w14="http://schemas.microsoft.com/office/word/2010/wordml" xmlns:w15="http://schemas.microsoft.com/office/word/2012/wordml" xmlns:w16cid="http://schemas.microsoft.com/office/word/2016/wordml/cid" xmlns:w16se="http://schemas.microsoft.com/office/word/2015/wordml/symex" xmlns:wpg="http://schemas.microsoft.com/office/word/2010/wordprocessingGroup" xmlns:wpi="http://schemas.microsoft.com/office/word/2010/wordprocessingInk" xmlns:wne="http://schemas.microsoft.com/office/word/2006/wordml" xmlns:wps="http://schemas.microsoft.com/office/word/2010/wordprocessingShape" mc:Ignorable="w14 w15 w16se w16cid wp14">
+<w:endnotes xmlns:wpc="http://schemas.microsoft.com/office/word/2010/wordprocessingCanvas" xmlns:cx="http://schemas.microsoft.com/office/drawing/2014/chartex" xmlns:cx1="http://schemas.microsoft.com/office/drawing/2015/9/8/chartex" xmlns:cx2="http://schemas.microsoft.com/office/drawing/2015/10/21/chartex" xmlns:cx3="http://schemas.microsoft.com/office/drawing/2016/5/9/chartex" xmlns:cx4="http://schemas.microsoft.com/office/drawing/2016/5/10/chartex" xmlns:cx5="http://schemas.microsoft.com/office/drawing/2016/5/11/chartex" xmlns:cx6="http://schemas.microsoft.com/office/drawing/2016/5/12/chartex" xmlns:cx7="http://schemas.microsoft.com/office/drawing/2016/5/13/chartex" xmlns:cx8="http://schemas.microsoft.com/office/drawing/2016/5/14/chartex" xmlns:mc="http://schemas.openxmlformats.org/markup-compatibility/2006" xmlns:aink="http://schemas.microsoft.com/office/drawing/2016/ink" xmlns:am3d="http://schemas.microsoft.com/office/drawing/2017/model3d" xmlns:o="urn:schemas-microsoft-com:office:office" xmlns:r="http://schemas.openxmlformats.org/officeDocument/2006/relationships" xmlns:m="http://schemas.openxmlformats.org/officeDocument/2006/math" xmlns:v="urn:schemas-microsoft-com:vml" xmlns:wp14="http://schemas.microsoft.com/office/word/2010/wordprocessingDrawing" xmlns:wp="http://schemas.openxmlformats.org/drawingml/2006/wordprocessingDrawing" xmlns:w10="urn:schemas-microsoft-com:office:word" xmlns:w="http://schemas.openxmlformats.org/wordprocessingml/2006/main" xmlns:w14="http://schemas.microsoft.com/office/word/2010/wordml" xmlns:w15="http://schemas.microsoft.com/office/word/2012/wordml" xmlns:w16cex="http://schemas.microsoft.com/office/word/2018/wordml/cex" xmlns:w16cid="http://schemas.microsoft.com/office/word/2016/wordml/cid" xmlns:w16="http://schemas.microsoft.com/office/word/2018/wordml" xmlns:w16se="http://schemas.microsoft.com/office/word/2015/wordml/symex" xmlns:wpg="http://schemas.microsoft.com/office/word/2010/wordprocessingGroup" xmlns:wpi="http://schemas.microsoft.com/office/word/2010/wordprocessingInk" xmlns:wne="http://schemas.microsoft.com/office/word/2006/wordml" xmlns:wps="http://schemas.microsoft.com/office/word/2010/wordprocessingShape" mc:Ignorable="w14 w15 w16se w16cid w16 w16cex wp14">
   <w:endnote w:type="separator" w:id="-1">
     <w:p>
       <w:pPr>
@@ -2246,7 +2544,7 @@
 </file>
 
 <file path=word/footer1.xml><?xml version="1.0" encoding="utf-8"?>
-<w:ftr xmlns:wpc="http://schemas.microsoft.com/office/word/2010/wordprocessingCanvas" xmlns:cx="http://schemas.microsoft.com/office/drawing/2014/chartex" xmlns:cx1="http://schemas.microsoft.com/office/drawing/2015/9/8/chartex" xmlns:cx2="http://schemas.microsoft.com/office/drawing/2015/10/21/chartex" xmlns:cx3="http://schemas.microsoft.com/office/drawing/2016/5/9/chartex" xmlns:cx4="http://schemas.microsoft.com/office/drawing/2016/5/10/chartex" xmlns:cx5="http://schemas.microsoft.com/office/drawing/2016/5/11/chartex" xmlns:cx6="http://schemas.microsoft.com/office/drawing/2016/5/12/chartex" xmlns:cx7="http://schemas.microsoft.com/office/drawing/2016/5/13/chartex" xmlns:cx8="http://schemas.microsoft.com/office/drawing/2016/5/14/chartex" xmlns:mc="http://schemas.openxmlformats.org/markup-compatibility/2006" xmlns:aink="http://schemas.microsoft.com/office/drawing/2016/ink" xmlns:am3d="http://schemas.microsoft.com/office/drawing/2017/model3d" xmlns:o="urn:schemas-microsoft-com:office:office" xmlns:r="http://schemas.openxmlformats.org/officeDocument/2006/relationships" xmlns:m="http://schemas.openxmlformats.org/officeDocument/2006/math" xmlns:v="urn:schemas-microsoft-com:vml" xmlns:wp14="http://schemas.microsoft.com/office/word/2010/wordprocessingDrawing" xmlns:wp="http://schemas.openxmlformats.org/drawingml/2006/wordprocessingDrawing" xmlns:w10="urn:schemas-microsoft-com:office:word" xmlns:w="http://schemas.openxmlformats.org/wordprocessingml/2006/main" xmlns:w14="http://schemas.microsoft.com/office/word/2010/wordml" xmlns:w15="http://schemas.microsoft.com/office/word/2012/wordml" xmlns:w16cid="http://schemas.microsoft.com/office/word/2016/wordml/cid" xmlns:w16se="http://schemas.microsoft.com/office/word/2015/wordml/symex" xmlns:wpg="http://schemas.microsoft.com/office/word/2010/wordprocessingGroup" xmlns:wpi="http://schemas.microsoft.com/office/word/2010/wordprocessingInk" xmlns:wne="http://schemas.microsoft.com/office/word/2006/wordml" xmlns:wps="http://schemas.microsoft.com/office/word/2010/wordprocessingShape" mc:Ignorable="w14 w15 w16se w16cid wp14">
+<w:ftr xmlns:wpc="http://schemas.microsoft.com/office/word/2010/wordprocessingCanvas" xmlns:cx="http://schemas.microsoft.com/office/drawing/2014/chartex" xmlns:cx1="http://schemas.microsoft.com/office/drawing/2015/9/8/chartex" xmlns:cx2="http://schemas.microsoft.com/office/drawing/2015/10/21/chartex" xmlns:cx3="http://schemas.microsoft.com/office/drawing/2016/5/9/chartex" xmlns:cx4="http://schemas.microsoft.com/office/drawing/2016/5/10/chartex" xmlns:cx5="http://schemas.microsoft.com/office/drawing/2016/5/11/chartex" xmlns:cx6="http://schemas.microsoft.com/office/drawing/2016/5/12/chartex" xmlns:cx7="http://schemas.microsoft.com/office/drawing/2016/5/13/chartex" xmlns:cx8="http://schemas.microsoft.com/office/drawing/2016/5/14/chartex" xmlns:mc="http://schemas.openxmlformats.org/markup-compatibility/2006" xmlns:aink="http://schemas.microsoft.com/office/drawing/2016/ink" xmlns:am3d="http://schemas.microsoft.com/office/drawing/2017/model3d" xmlns:o="urn:schemas-microsoft-com:office:office" xmlns:r="http://schemas.openxmlformats.org/officeDocument/2006/relationships" xmlns:m="http://schemas.openxmlformats.org/officeDocument/2006/math" xmlns:v="urn:schemas-microsoft-com:vml" xmlns:wp14="http://schemas.microsoft.com/office/word/2010/wordprocessingDrawing" xmlns:wp="http://schemas.openxmlformats.org/drawingml/2006/wordprocessingDrawing" xmlns:w10="urn:schemas-microsoft-com:office:word" xmlns:w="http://schemas.openxmlformats.org/wordprocessingml/2006/main" xmlns:w14="http://schemas.microsoft.com/office/word/2010/wordml" xmlns:w15="http://schemas.microsoft.com/office/word/2012/wordml" xmlns:w16cex="http://schemas.microsoft.com/office/word/2018/wordml/cex" xmlns:w16cid="http://schemas.microsoft.com/office/word/2016/wordml/cid" xmlns:w16="http://schemas.microsoft.com/office/word/2018/wordml" xmlns:w16se="http://schemas.microsoft.com/office/word/2015/wordml/symex" xmlns:wpg="http://schemas.microsoft.com/office/word/2010/wordprocessingGroup" xmlns:wpi="http://schemas.microsoft.com/office/word/2010/wordprocessingInk" xmlns:wne="http://schemas.microsoft.com/office/word/2006/wordml" xmlns:wps="http://schemas.microsoft.com/office/word/2010/wordprocessingShape" mc:Ignorable="w14 w15 w16se w16cid w16 w16cex wp14">
   <w:p>
     <w:pPr>
       <w:pStyle w:val="Fuzeile"/>
@@ -2281,20 +2579,33 @@
     <w:r>
       <w:t xml:space="preserve"> von </w:t>
     </w:r>
-    <w:fldSimple w:instr=" NUMPAGES   \* MERGEFORMAT ">
-      <w:r>
-        <w:rPr>
-          <w:noProof/>
-        </w:rPr>
-        <w:t>5</w:t>
-      </w:r>
-    </w:fldSimple>
+    <w:r>
+      <w:fldChar w:fldCharType="begin"/>
+    </w:r>
+    <w:r>
+      <w:instrText xml:space="preserve"> NUMPAGES   \* MERGEFORMAT </w:instrText>
+    </w:r>
+    <w:r>
+      <w:fldChar w:fldCharType="separate"/>
+    </w:r>
+    <w:r>
+      <w:rPr>
+        <w:noProof/>
+      </w:rPr>
+      <w:t>5</w:t>
+    </w:r>
+    <w:r>
+      <w:rPr>
+        <w:noProof/>
+      </w:rPr>
+      <w:fldChar w:fldCharType="end"/>
+    </w:r>
   </w:p>
 </w:ftr>
 </file>
 
 <file path=word/footnotes.xml><?xml version="1.0" encoding="utf-8"?>
-<w:footnotes xmlns:wpc="http://schemas.microsoft.com/office/word/2010/wordprocessingCanvas" xmlns:cx="http://schemas.microsoft.com/office/drawing/2014/chartex" xmlns:cx1="http://schemas.microsoft.com/office/drawing/2015/9/8/chartex" xmlns:cx2="http://schemas.microsoft.com/office/drawing/2015/10/21/chartex" xmlns:cx3="http://schemas.microsoft.com/office/drawing/2016/5/9/chartex" xmlns:cx4="http://schemas.microsoft.com/office/drawing/2016/5/10/chartex" xmlns:cx5="http://schemas.microsoft.com/office/drawing/2016/5/11/chartex" xmlns:cx6="http://schemas.microsoft.com/office/drawing/2016/5/12/chartex" xmlns:cx7="http://schemas.microsoft.com/office/drawing/2016/5/13/chartex" xmlns:cx8="http://schemas.microsoft.com/office/drawing/2016/5/14/chartex" xmlns:mc="http://schemas.openxmlformats.org/markup-compatibility/2006" xmlns:aink="http://schemas.microsoft.com/office/drawing/2016/ink" xmlns:am3d="http://schemas.microsoft.com/office/drawing/2017/model3d" xmlns:o="urn:schemas-microsoft-com:office:office" xmlns:r="http://schemas.openxmlformats.org/officeDocument/2006/relationships" xmlns:m="http://schemas.openxmlformats.org/officeDocument/2006/math" xmlns:v="urn:schemas-microsoft-com:vml" xmlns:wp14="http://schemas.microsoft.com/office/word/2010/wordprocessingDrawing" xmlns:wp="http://schemas.openxmlformats.org/drawingml/2006/wordprocessingDrawing" xmlns:w10="urn:schemas-microsoft-com:office:word" xmlns:w="http://schemas.openxmlformats.org/wordprocessingml/2006/main" xmlns:w14="http://schemas.microsoft.com/office/word/2010/wordml" xmlns:w15="http://schemas.microsoft.com/office/word/2012/wordml" xmlns:w16cid="http://schemas.microsoft.com/office/word/2016/wordml/cid" xmlns:w16se="http://schemas.microsoft.com/office/word/2015/wordml/symex" xmlns:wpg="http://schemas.microsoft.com/office/word/2010/wordprocessingGroup" xmlns:wpi="http://schemas.microsoft.com/office/word/2010/wordprocessingInk" xmlns:wne="http://schemas.microsoft.com/office/word/2006/wordml" xmlns:wps="http://schemas.microsoft.com/office/word/2010/wordprocessingShape" mc:Ignorable="w14 w15 w16se w16cid wp14">
+<w:footnotes xmlns:wpc="http://schemas.microsoft.com/office/word/2010/wordprocessingCanvas" xmlns:cx="http://schemas.microsoft.com/office/drawing/2014/chartex" xmlns:cx1="http://schemas.microsoft.com/office/drawing/2015/9/8/chartex" xmlns:cx2="http://schemas.microsoft.com/office/drawing/2015/10/21/chartex" xmlns:cx3="http://schemas.microsoft.com/office/drawing/2016/5/9/chartex" xmlns:cx4="http://schemas.microsoft.com/office/drawing/2016/5/10/chartex" xmlns:cx5="http://schemas.microsoft.com/office/drawing/2016/5/11/chartex" xmlns:cx6="http://schemas.microsoft.com/office/drawing/2016/5/12/chartex" xmlns:cx7="http://schemas.microsoft.com/office/drawing/2016/5/13/chartex" xmlns:cx8="http://schemas.microsoft.com/office/drawing/2016/5/14/chartex" xmlns:mc="http://schemas.openxmlformats.org/markup-compatibility/2006" xmlns:aink="http://schemas.microsoft.com/office/drawing/2016/ink" xmlns:am3d="http://schemas.microsoft.com/office/drawing/2017/model3d" xmlns:o="urn:schemas-microsoft-com:office:office" xmlns:r="http://schemas.openxmlformats.org/officeDocument/2006/relationships" xmlns:m="http://schemas.openxmlformats.org/officeDocument/2006/math" xmlns:v="urn:schemas-microsoft-com:vml" xmlns:wp14="http://schemas.microsoft.com/office/word/2010/wordprocessingDrawing" xmlns:wp="http://schemas.openxmlformats.org/drawingml/2006/wordprocessingDrawing" xmlns:w10="urn:schemas-microsoft-com:office:word" xmlns:w="http://schemas.openxmlformats.org/wordprocessingml/2006/main" xmlns:w14="http://schemas.microsoft.com/office/word/2010/wordml" xmlns:w15="http://schemas.microsoft.com/office/word/2012/wordml" xmlns:w16cex="http://schemas.microsoft.com/office/word/2018/wordml/cex" xmlns:w16cid="http://schemas.microsoft.com/office/word/2016/wordml/cid" xmlns:w16="http://schemas.microsoft.com/office/word/2018/wordml" xmlns:w16se="http://schemas.microsoft.com/office/word/2015/wordml/symex" xmlns:wpg="http://schemas.microsoft.com/office/word/2010/wordprocessingGroup" xmlns:wpi="http://schemas.microsoft.com/office/word/2010/wordprocessingInk" xmlns:wne="http://schemas.microsoft.com/office/word/2006/wordml" xmlns:wps="http://schemas.microsoft.com/office/word/2010/wordprocessingShape" mc:Ignorable="w14 w15 w16se w16cid w16 w16cex wp14">
   <w:footnote w:type="separator" w:id="-1">
     <w:p>
       <w:pPr>
@@ -2319,7 +2630,7 @@
 </file>
 
 <file path=word/header1.xml><?xml version="1.0" encoding="utf-8"?>
-<w:hdr xmlns:wpc="http://schemas.microsoft.com/office/word/2010/wordprocessingCanvas" xmlns:cx="http://schemas.microsoft.com/office/drawing/2014/chartex" xmlns:cx1="http://schemas.microsoft.com/office/drawing/2015/9/8/chartex" xmlns:cx2="http://schemas.microsoft.com/office/drawing/2015/10/21/chartex" xmlns:cx3="http://schemas.microsoft.com/office/drawing/2016/5/9/chartex" xmlns:cx4="http://schemas.microsoft.com/office/drawing/2016/5/10/chartex" xmlns:cx5="http://schemas.microsoft.com/office/drawing/2016/5/11/chartex" xmlns:cx6="http://schemas.microsoft.com/office/drawing/2016/5/12/chartex" xmlns:cx7="http://schemas.microsoft.com/office/drawing/2016/5/13/chartex" xmlns:cx8="http://schemas.microsoft.com/office/drawing/2016/5/14/chartex" xmlns:mc="http://schemas.openxmlformats.org/markup-compatibility/2006" xmlns:aink="http://schemas.microsoft.com/office/drawing/2016/ink" xmlns:am3d="http://schemas.microsoft.com/office/drawing/2017/model3d" xmlns:o="urn:schemas-microsoft-com:office:office" xmlns:r="http://schemas.openxmlformats.org/officeDocument/2006/relationships" xmlns:m="http://schemas.openxmlformats.org/officeDocument/2006/math" xmlns:v="urn:schemas-microsoft-com:vml" xmlns:wp14="http://schemas.microsoft.com/office/word/2010/wordprocessingDrawing" xmlns:wp="http://schemas.openxmlformats.org/drawingml/2006/wordprocessingDrawing" xmlns:w10="urn:schemas-microsoft-com:office:word" xmlns:w="http://schemas.openxmlformats.org/wordprocessingml/2006/main" xmlns:w14="http://schemas.microsoft.com/office/word/2010/wordml" xmlns:w15="http://schemas.microsoft.com/office/word/2012/wordml" xmlns:w16cid="http://schemas.microsoft.com/office/word/2016/wordml/cid" xmlns:w16se="http://schemas.microsoft.com/office/word/2015/wordml/symex" xmlns:wpg="http://schemas.microsoft.com/office/word/2010/wordprocessingGroup" xmlns:wpi="http://schemas.microsoft.com/office/word/2010/wordprocessingInk" xmlns:wne="http://schemas.microsoft.com/office/word/2006/wordml" xmlns:wps="http://schemas.microsoft.com/office/word/2010/wordprocessingShape" mc:Ignorable="w14 w15 w16se w16cid wp14">
+<w:hdr xmlns:wpc="http://schemas.microsoft.com/office/word/2010/wordprocessingCanvas" xmlns:cx="http://schemas.microsoft.com/office/drawing/2014/chartex" xmlns:cx1="http://schemas.microsoft.com/office/drawing/2015/9/8/chartex" xmlns:cx2="http://schemas.microsoft.com/office/drawing/2015/10/21/chartex" xmlns:cx3="http://schemas.microsoft.com/office/drawing/2016/5/9/chartex" xmlns:cx4="http://schemas.microsoft.com/office/drawing/2016/5/10/chartex" xmlns:cx5="http://schemas.microsoft.com/office/drawing/2016/5/11/chartex" xmlns:cx6="http://schemas.microsoft.com/office/drawing/2016/5/12/chartex" xmlns:cx7="http://schemas.microsoft.com/office/drawing/2016/5/13/chartex" xmlns:cx8="http://schemas.microsoft.com/office/drawing/2016/5/14/chartex" xmlns:mc="http://schemas.openxmlformats.org/markup-compatibility/2006" xmlns:aink="http://schemas.microsoft.com/office/drawing/2016/ink" xmlns:am3d="http://schemas.microsoft.com/office/drawing/2017/model3d" xmlns:o="urn:schemas-microsoft-com:office:office" xmlns:r="http://schemas.openxmlformats.org/officeDocument/2006/relationships" xmlns:m="http://schemas.openxmlformats.org/officeDocument/2006/math" xmlns:v="urn:schemas-microsoft-com:vml" xmlns:wp14="http://schemas.microsoft.com/office/word/2010/wordprocessingDrawing" xmlns:wp="http://schemas.openxmlformats.org/drawingml/2006/wordprocessingDrawing" xmlns:w10="urn:schemas-microsoft-com:office:word" xmlns:w="http://schemas.openxmlformats.org/wordprocessingml/2006/main" xmlns:w14="http://schemas.microsoft.com/office/word/2010/wordml" xmlns:w15="http://schemas.microsoft.com/office/word/2012/wordml" xmlns:w16cex="http://schemas.microsoft.com/office/word/2018/wordml/cex" xmlns:w16cid="http://schemas.microsoft.com/office/word/2016/wordml/cid" xmlns:w16="http://schemas.microsoft.com/office/word/2018/wordml" xmlns:w16se="http://schemas.microsoft.com/office/word/2015/wordml/symex" xmlns:wpg="http://schemas.microsoft.com/office/word/2010/wordprocessingGroup" xmlns:wpi="http://schemas.microsoft.com/office/word/2010/wordprocessingInk" xmlns:wne="http://schemas.microsoft.com/office/word/2006/wordml" xmlns:wps="http://schemas.microsoft.com/office/word/2010/wordprocessingShape" mc:Ignorable="w14 w15 w16se w16cid w16 w16cex wp14">
   <w:p>
     <w:pPr>
       <w:pStyle w:val="Kopfzeile"/>
@@ -2330,7 +2641,7 @@
         <w:lang w:eastAsia="de-DE"/>
       </w:rPr>
       <w:drawing>
-        <wp:anchor distT="0" distB="0" distL="114300" distR="114300" simplePos="0" relativeHeight="251660288" behindDoc="1" locked="1" layoutInCell="1" allowOverlap="1" wp14:anchorId="3AC79FC5" wp14:editId="3AC79FC6">
+        <wp:anchor distT="0" distB="0" distL="114300" distR="114300" simplePos="0" relativeHeight="251660288" behindDoc="1" locked="1" layoutInCell="1" allowOverlap="1" wp14:anchorId="1D669F7D" wp14:editId="05013915">
           <wp:simplePos x="0" y="0"/>
           <wp:positionH relativeFrom="page">
             <wp:posOffset>0</wp:posOffset>
@@ -2396,7 +2707,7 @@
 </file>
 
 <file path=word/header2.xml><?xml version="1.0" encoding="utf-8"?>
-<w:hdr xmlns:wpc="http://schemas.microsoft.com/office/word/2010/wordprocessingCanvas" xmlns:cx="http://schemas.microsoft.com/office/drawing/2014/chartex" xmlns:cx1="http://schemas.microsoft.com/office/drawing/2015/9/8/chartex" xmlns:cx2="http://schemas.microsoft.com/office/drawing/2015/10/21/chartex" xmlns:cx3="http://schemas.microsoft.com/office/drawing/2016/5/9/chartex" xmlns:cx4="http://schemas.microsoft.com/office/drawing/2016/5/10/chartex" xmlns:cx5="http://schemas.microsoft.com/office/drawing/2016/5/11/chartex" xmlns:cx6="http://schemas.microsoft.com/office/drawing/2016/5/12/chartex" xmlns:cx7="http://schemas.microsoft.com/office/drawing/2016/5/13/chartex" xmlns:cx8="http://schemas.microsoft.com/office/drawing/2016/5/14/chartex" xmlns:mc="http://schemas.openxmlformats.org/markup-compatibility/2006" xmlns:aink="http://schemas.microsoft.com/office/drawing/2016/ink" xmlns:am3d="http://schemas.microsoft.com/office/drawing/2017/model3d" xmlns:o="urn:schemas-microsoft-com:office:office" xmlns:r="http://schemas.openxmlformats.org/officeDocument/2006/relationships" xmlns:m="http://schemas.openxmlformats.org/officeDocument/2006/math" xmlns:v="urn:schemas-microsoft-com:vml" xmlns:wp14="http://schemas.microsoft.com/office/word/2010/wordprocessingDrawing" xmlns:wp="http://schemas.openxmlformats.org/drawingml/2006/wordprocessingDrawing" xmlns:w10="urn:schemas-microsoft-com:office:word" xmlns:w="http://schemas.openxmlformats.org/wordprocessingml/2006/main" xmlns:w14="http://schemas.microsoft.com/office/word/2010/wordml" xmlns:w15="http://schemas.microsoft.com/office/word/2012/wordml" xmlns:w16cid="http://schemas.microsoft.com/office/word/2016/wordml/cid" xmlns:w16se="http://schemas.microsoft.com/office/word/2015/wordml/symex" xmlns:wpg="http://schemas.microsoft.com/office/word/2010/wordprocessingGroup" xmlns:wpi="http://schemas.microsoft.com/office/word/2010/wordprocessingInk" xmlns:wne="http://schemas.microsoft.com/office/word/2006/wordml" xmlns:wps="http://schemas.microsoft.com/office/word/2010/wordprocessingShape" mc:Ignorable="w14 w15 w16se w16cid wp14">
+<w:hdr xmlns:wpc="http://schemas.microsoft.com/office/word/2010/wordprocessingCanvas" xmlns:cx="http://schemas.microsoft.com/office/drawing/2014/chartex" xmlns:cx1="http://schemas.microsoft.com/office/drawing/2015/9/8/chartex" xmlns:cx2="http://schemas.microsoft.com/office/drawing/2015/10/21/chartex" xmlns:cx3="http://schemas.microsoft.com/office/drawing/2016/5/9/chartex" xmlns:cx4="http://schemas.microsoft.com/office/drawing/2016/5/10/chartex" xmlns:cx5="http://schemas.microsoft.com/office/drawing/2016/5/11/chartex" xmlns:cx6="http://schemas.microsoft.com/office/drawing/2016/5/12/chartex" xmlns:cx7="http://schemas.microsoft.com/office/drawing/2016/5/13/chartex" xmlns:cx8="http://schemas.microsoft.com/office/drawing/2016/5/14/chartex" xmlns:mc="http://schemas.openxmlformats.org/markup-compatibility/2006" xmlns:aink="http://schemas.microsoft.com/office/drawing/2016/ink" xmlns:am3d="http://schemas.microsoft.com/office/drawing/2017/model3d" xmlns:o="urn:schemas-microsoft-com:office:office" xmlns:r="http://schemas.openxmlformats.org/officeDocument/2006/relationships" xmlns:m="http://schemas.openxmlformats.org/officeDocument/2006/math" xmlns:v="urn:schemas-microsoft-com:vml" xmlns:wp14="http://schemas.microsoft.com/office/word/2010/wordprocessingDrawing" xmlns:wp="http://schemas.openxmlformats.org/drawingml/2006/wordprocessingDrawing" xmlns:w10="urn:schemas-microsoft-com:office:word" xmlns:w="http://schemas.openxmlformats.org/wordprocessingml/2006/main" xmlns:w14="http://schemas.microsoft.com/office/word/2010/wordml" xmlns:w15="http://schemas.microsoft.com/office/word/2012/wordml" xmlns:w16cex="http://schemas.microsoft.com/office/word/2018/wordml/cex" xmlns:w16cid="http://schemas.microsoft.com/office/word/2016/wordml/cid" xmlns:w16="http://schemas.microsoft.com/office/word/2018/wordml" xmlns:w16se="http://schemas.microsoft.com/office/word/2015/wordml/symex" xmlns:wpg="http://schemas.microsoft.com/office/word/2010/wordprocessingGroup" xmlns:wpi="http://schemas.microsoft.com/office/word/2010/wordprocessingInk" xmlns:wne="http://schemas.microsoft.com/office/word/2006/wordml" xmlns:wps="http://schemas.microsoft.com/office/word/2010/wordprocessingShape" mc:Ignorable="w14 w15 w16se w16cid w16 w16cex wp14">
   <w:p>
     <w:pPr>
       <w:pStyle w:val="Kopfzeile"/>
@@ -2488,7 +2799,7 @@
         <w:lang w:eastAsia="de-DE"/>
       </w:rPr>
       <w:drawing>
-        <wp:anchor distT="0" distB="0" distL="114300" distR="114300" simplePos="0" relativeHeight="251658240" behindDoc="1" locked="1" layoutInCell="1" allowOverlap="1" wp14:anchorId="3AC79FC7" wp14:editId="3AC79FC8">
+        <wp:anchor distT="0" distB="0" distL="114300" distR="114300" simplePos="0" relativeHeight="251658240" behindDoc="1" locked="1" layoutInCell="1" allowOverlap="1" wp14:anchorId="1AF796B9" wp14:editId="275E049C">
           <wp:simplePos x="0" y="0"/>
           <wp:positionH relativeFrom="page">
             <wp:posOffset>0</wp:posOffset>
@@ -2554,7 +2865,7 @@
 </file>
 
 <file path=word/numbering.xml><?xml version="1.0" encoding="utf-8"?>
-<w:numbering xmlns:wpc="http://schemas.microsoft.com/office/word/2010/wordprocessingCanvas" xmlns:cx="http://schemas.microsoft.com/office/drawing/2014/chartex" xmlns:cx1="http://schemas.microsoft.com/office/drawing/2015/9/8/chartex" xmlns:cx2="http://schemas.microsoft.com/office/drawing/2015/10/21/chartex" xmlns:cx3="http://schemas.microsoft.com/office/drawing/2016/5/9/chartex" xmlns:cx4="http://schemas.microsoft.com/office/drawing/2016/5/10/chartex" xmlns:cx5="http://schemas.microsoft.com/office/drawing/2016/5/11/chartex" xmlns:cx6="http://schemas.microsoft.com/office/drawing/2016/5/12/chartex" xmlns:cx7="http://schemas.microsoft.com/office/drawing/2016/5/13/chartex" xmlns:cx8="http://schemas.microsoft.com/office/drawing/2016/5/14/chartex" xmlns:mc="http://schemas.openxmlformats.org/markup-compatibility/2006" xmlns:aink="http://schemas.microsoft.com/office/drawing/2016/ink" xmlns:am3d="http://schemas.microsoft.com/office/drawing/2017/model3d" xmlns:o="urn:schemas-microsoft-com:office:office" xmlns:r="http://schemas.openxmlformats.org/officeDocument/2006/relationships" xmlns:m="http://schemas.openxmlformats.org/officeDocument/2006/math" xmlns:v="urn:schemas-microsoft-com:vml" xmlns:wp14="http://schemas.microsoft.com/office/word/2010/wordprocessingDrawing" xmlns:wp="http://schemas.openxmlformats.org/drawingml/2006/wordprocessingDrawing" xmlns:w10="urn:schemas-microsoft-com:office:word" xmlns:w="http://schemas.openxmlformats.org/wordprocessingml/2006/main" xmlns:w14="http://schemas.microsoft.com/office/word/2010/wordml" xmlns:w15="http://schemas.microsoft.com/office/word/2012/wordml" xmlns:w16cid="http://schemas.microsoft.com/office/word/2016/wordml/cid" xmlns:w16se="http://schemas.microsoft.com/office/word/2015/wordml/symex" xmlns:wpg="http://schemas.microsoft.com/office/word/2010/wordprocessingGroup" xmlns:wpi="http://schemas.microsoft.com/office/word/2010/wordprocessingInk" xmlns:wne="http://schemas.microsoft.com/office/word/2006/wordml" xmlns:wps="http://schemas.microsoft.com/office/word/2010/wordprocessingShape" mc:Ignorable="w14 w15 w16se w16cid wp14">
+<w:numbering xmlns:wpc="http://schemas.microsoft.com/office/word/2010/wordprocessingCanvas" xmlns:cx="http://schemas.microsoft.com/office/drawing/2014/chartex" xmlns:cx1="http://schemas.microsoft.com/office/drawing/2015/9/8/chartex" xmlns:cx2="http://schemas.microsoft.com/office/drawing/2015/10/21/chartex" xmlns:cx3="http://schemas.microsoft.com/office/drawing/2016/5/9/chartex" xmlns:cx4="http://schemas.microsoft.com/office/drawing/2016/5/10/chartex" xmlns:cx5="http://schemas.microsoft.com/office/drawing/2016/5/11/chartex" xmlns:cx6="http://schemas.microsoft.com/office/drawing/2016/5/12/chartex" xmlns:cx7="http://schemas.microsoft.com/office/drawing/2016/5/13/chartex" xmlns:cx8="http://schemas.microsoft.com/office/drawing/2016/5/14/chartex" xmlns:mc="http://schemas.openxmlformats.org/markup-compatibility/2006" xmlns:aink="http://schemas.microsoft.com/office/drawing/2016/ink" xmlns:am3d="http://schemas.microsoft.com/office/drawing/2017/model3d" xmlns:o="urn:schemas-microsoft-com:office:office" xmlns:r="http://schemas.openxmlformats.org/officeDocument/2006/relationships" xmlns:m="http://schemas.openxmlformats.org/officeDocument/2006/math" xmlns:v="urn:schemas-microsoft-com:vml" xmlns:wp14="http://schemas.microsoft.com/office/word/2010/wordprocessingDrawing" xmlns:wp="http://schemas.openxmlformats.org/drawingml/2006/wordprocessingDrawing" xmlns:w10="urn:schemas-microsoft-com:office:word" xmlns:w="http://schemas.openxmlformats.org/wordprocessingml/2006/main" xmlns:w14="http://schemas.microsoft.com/office/word/2010/wordml" xmlns:w15="http://schemas.microsoft.com/office/word/2012/wordml" xmlns:w16cex="http://schemas.microsoft.com/office/word/2018/wordml/cex" xmlns:w16cid="http://schemas.microsoft.com/office/word/2016/wordml/cid" xmlns:w16="http://schemas.microsoft.com/office/word/2018/wordml" xmlns:w16se="http://schemas.microsoft.com/office/word/2015/wordml/symex" xmlns:wpg="http://schemas.microsoft.com/office/word/2010/wordprocessingGroup" xmlns:wpi="http://schemas.microsoft.com/office/word/2010/wordprocessingInk" xmlns:wne="http://schemas.microsoft.com/office/word/2006/wordml" xmlns:wps="http://schemas.microsoft.com/office/word/2010/wordprocessingShape" mc:Ignorable="w14 w15 w16se w16cid w16 w16cex wp14">
   <w:abstractNum w:abstractNumId="0" w15:restartNumberingAfterBreak="0">
     <w:nsid w:val="FFFFFF7C"/>
     <w:multiLevelType w:val="singleLevel"/>
@@ -3468,7 +3779,7 @@
 </file>
 
 <file path=word/styles.xml><?xml version="1.0" encoding="utf-8"?>
-<w:styles xmlns:mc="http://schemas.openxmlformats.org/markup-compatibility/2006" xmlns:r="http://schemas.openxmlformats.org/officeDocument/2006/relationships" xmlns:w="http://schemas.openxmlformats.org/wordprocessingml/2006/main" xmlns:w14="http://schemas.microsoft.com/office/word/2010/wordml" xmlns:w15="http://schemas.microsoft.com/office/word/2012/wordml" xmlns:w16cid="http://schemas.microsoft.com/office/word/2016/wordml/cid" xmlns:w16se="http://schemas.microsoft.com/office/word/2015/wordml/symex" mc:Ignorable="w14 w15 w16se w16cid">
+<w:styles xmlns:mc="http://schemas.openxmlformats.org/markup-compatibility/2006" xmlns:r="http://schemas.openxmlformats.org/officeDocument/2006/relationships" xmlns:w="http://schemas.openxmlformats.org/wordprocessingml/2006/main" xmlns:w14="http://schemas.microsoft.com/office/word/2010/wordml" xmlns:w15="http://schemas.microsoft.com/office/word/2012/wordml" xmlns:w16cex="http://schemas.microsoft.com/office/word/2018/wordml/cex" xmlns:w16cid="http://schemas.microsoft.com/office/word/2016/wordml/cid" xmlns:w16="http://schemas.microsoft.com/office/word/2018/wordml" xmlns:w16se="http://schemas.microsoft.com/office/word/2015/wordml/symex" mc:Ignorable="w14 w15 w16se w16cid w16 w16cex">
   <w:docDefaults>
     <w:rPrDefault>
       <w:rPr>
@@ -5231,23 +5542,6 @@
 </file>
 
 <file path=customXml/item1.xml><?xml version="1.0" encoding="utf-8"?>
-<p:properties xmlns:p="http://schemas.microsoft.com/office/2006/metadata/properties" xmlns:xsi="http://www.w3.org/2001/XMLSchema-instance" xmlns:pc="http://schemas.microsoft.com/office/infopath/2007/PartnerControls">
-  <documentManagement>
-    <Formular_x0020__x002f__x0020_Vordrucke xmlns="845ba726-4aaa-4e93-bec4-fb020baba1ef">Corporate Design / Werbung</Formular_x0020__x002f__x0020_Vordrucke>
-    <Vertraulichkeitsstufe xmlns="845ba726-4aaa-4e93-bec4-fb020baba1ef">intern</Vertraulichkeitsstufe>
-    <g_x00fc_ltig_x0020_f_x00fc_r xmlns="845ba726-4aaa-4e93-bec4-fb020baba1ef">
-      <Value>alle Beschäftigten</Value>
-    </g_x00fc_ltig_x0020_f_x00fc_r>
-    <_dlc_DocId xmlns="6e9c68af-8bb9-4c8e-acaa-c005a2bd5618">DOCID-20-311</_dlc_DocId>
-    <_dlc_DocIdUrl xmlns="6e9c68af-8bb9-4c8e-acaa-c005a2bd5618">
-      <Url>https://intranet.fh-luebeck.de/dokumente/_layouts/15/DocIdRedir.aspx?ID=DOCID-20-311</Url>
-      <Description>DOCID-20-311</Description>
-    </_dlc_DocIdUrl>
-  </documentManagement>
-</p:properties>
-</file>
-
-<file path=customXml/item2.xml><?xml version="1.0" encoding="utf-8"?>
 <ct:contentTypeSchema xmlns:ct="http://schemas.microsoft.com/office/2006/metadata/contentType" xmlns:ma="http://schemas.microsoft.com/office/2006/metadata/properties/metaAttributes" ct:_="" ma:_="" ma:contentTypeName="Dokument" ma:contentTypeID="0x010100E19041EF918B444F9772472982E64F5F" ma:contentTypeVersion="12" ma:contentTypeDescription="Ein neues Dokument erstellen." ma:contentTypeScope="" ma:versionID="05cf3cfca21381d10b895f96c5086b7c">
   <xsd:schema xmlns:xsd="http://www.w3.org/2001/XMLSchema" xmlns:xs="http://www.w3.org/2001/XMLSchema" xmlns:p="http://schemas.microsoft.com/office/2006/metadata/properties" xmlns:ns2="845ba726-4aaa-4e93-bec4-fb020baba1ef" xmlns:ns3="6e9c68af-8bb9-4c8e-acaa-c005a2bd5618" targetNamespace="http://schemas.microsoft.com/office/2006/metadata/properties" ma:root="true" ma:fieldsID="f999d1372210e52b316b4b3c91e1f48c" ns2:_="" ns3:_="">
     <xsd:import namespace="845ba726-4aaa-4e93-bec4-fb020baba1ef"/>
@@ -5443,7 +5737,37 @@
 </ct:contentTypeSchema>
 </file>
 
+<file path=customXml/item2.xml><?xml version="1.0" encoding="utf-8"?>
+<p:properties xmlns:p="http://schemas.microsoft.com/office/2006/metadata/properties" xmlns:xsi="http://www.w3.org/2001/XMLSchema-instance" xmlns:pc="http://schemas.microsoft.com/office/infopath/2007/PartnerControls">
+  <documentManagement>
+    <Formular_x0020__x002f__x0020_Vordrucke xmlns="845ba726-4aaa-4e93-bec4-fb020baba1ef">Corporate Design / Werbung</Formular_x0020__x002f__x0020_Vordrucke>
+    <Vertraulichkeitsstufe xmlns="845ba726-4aaa-4e93-bec4-fb020baba1ef">intern</Vertraulichkeitsstufe>
+    <g_x00fc_ltig_x0020_f_x00fc_r xmlns="845ba726-4aaa-4e93-bec4-fb020baba1ef">
+      <Value>alle Beschäftigten</Value>
+    </g_x00fc_ltig_x0020_f_x00fc_r>
+    <_dlc_DocId xmlns="6e9c68af-8bb9-4c8e-acaa-c005a2bd5618">DOCID-20-311</_dlc_DocId>
+    <_dlc_DocIdUrl xmlns="6e9c68af-8bb9-4c8e-acaa-c005a2bd5618">
+      <Url>https://intranet.fh-luebeck.de/dokumente/_layouts/15/DocIdRedir.aspx?ID=DOCID-20-311</Url>
+      <Description>DOCID-20-311</Description>
+    </_dlc_DocIdUrl>
+  </documentManagement>
+</p:properties>
+</file>
+
 <file path=customXml/item3.xml><?xml version="1.0" encoding="utf-8"?>
+<b:Sources xmlns:b="http://schemas.openxmlformats.org/officeDocument/2006/bibliography" xmlns="http://schemas.openxmlformats.org/officeDocument/2006/bibliography" SelectedStyle="\APASixthEditionOfficeOnline.xsl" StyleName="APA" Version="6"/>
+</file>
+
+<file path=customXml/item4.xml><?xml version="1.0" encoding="utf-8"?>
+<?mso-contentType ?>
+<FormTemplates xmlns="http://schemas.microsoft.com/sharepoint/v3/contenttype/forms">
+  <Display>DocumentLibraryForm</Display>
+  <Edit>DocumentLibraryForm</Edit>
+  <New>DocumentLibraryForm</New>
+</FormTemplates>
+</file>
+
+<file path=customXml/item5.xml><?xml version="1.0" encoding="utf-8"?>
 <?mso-contentType ?>
 <spe:Receivers xmlns:spe="http://schemas.microsoft.com/sharepoint/events">
   <Receiver>
@@ -5493,31 +5817,7 @@
 </spe:Receivers>
 </file>
 
-<file path=customXml/item4.xml><?xml version="1.0" encoding="utf-8"?>
-<?mso-contentType ?>
-<FormTemplates xmlns="http://schemas.microsoft.com/sharepoint/v3/contenttype/forms">
-  <Display>DocumentLibraryForm</Display>
-  <Edit>DocumentLibraryForm</Edit>
-  <New>DocumentLibraryForm</New>
-</FormTemplates>
-</file>
-
-<file path=customXml/item5.xml><?xml version="1.0" encoding="utf-8"?>
-<b:Sources xmlns:b="http://schemas.openxmlformats.org/officeDocument/2006/bibliography" xmlns="http://schemas.openxmlformats.org/officeDocument/2006/bibliography" SelectedStyle="\APASixthEditionOfficeOnline.xsl" StyleName="APA" Version="6"/>
-</file>
-
 <file path=customXml/itemProps1.xml><?xml version="1.0" encoding="utf-8"?>
-<ds:datastoreItem xmlns:ds="http://schemas.openxmlformats.org/officeDocument/2006/customXml" ds:itemID="{0DFBDC88-7A12-4CD9-9ED0-81CE13B96024}">
-  <ds:schemaRefs>
-    <ds:schemaRef ds:uri="http://schemas.microsoft.com/office/2006/metadata/properties"/>
-    <ds:schemaRef ds:uri="http://schemas.microsoft.com/office/infopath/2007/PartnerControls"/>
-    <ds:schemaRef ds:uri="845ba726-4aaa-4e93-bec4-fb020baba1ef"/>
-    <ds:schemaRef ds:uri="6e9c68af-8bb9-4c8e-acaa-c005a2bd5618"/>
-  </ds:schemaRefs>
-</ds:datastoreItem>
-</file>
-
-<file path=customXml/itemProps2.xml><?xml version="1.0" encoding="utf-8"?>
 <ds:datastoreItem xmlns:ds="http://schemas.openxmlformats.org/officeDocument/2006/customXml" ds:itemID="{33FE25FD-0061-45A0-915B-462899FA6A16}">
   <ds:schemaRefs>
     <ds:schemaRef ds:uri="http://schemas.microsoft.com/office/2006/metadata/contentType"/>
@@ -5536,10 +5836,21 @@
 </ds:datastoreItem>
 </file>
 
+<file path=customXml/itemProps2.xml><?xml version="1.0" encoding="utf-8"?>
+<ds:datastoreItem xmlns:ds="http://schemas.openxmlformats.org/officeDocument/2006/customXml" ds:itemID="{0DFBDC88-7A12-4CD9-9ED0-81CE13B96024}">
+  <ds:schemaRefs>
+    <ds:schemaRef ds:uri="http://schemas.microsoft.com/office/2006/metadata/properties"/>
+    <ds:schemaRef ds:uri="http://schemas.microsoft.com/office/infopath/2007/PartnerControls"/>
+    <ds:schemaRef ds:uri="845ba726-4aaa-4e93-bec4-fb020baba1ef"/>
+    <ds:schemaRef ds:uri="6e9c68af-8bb9-4c8e-acaa-c005a2bd5618"/>
+  </ds:schemaRefs>
+</ds:datastoreItem>
+</file>
+
 <file path=customXml/itemProps3.xml><?xml version="1.0" encoding="utf-8"?>
-<ds:datastoreItem xmlns:ds="http://schemas.openxmlformats.org/officeDocument/2006/customXml" ds:itemID="{CB0E5A01-DB67-4192-AF99-12B6F3CDA8E0}">
+<ds:datastoreItem xmlns:ds="http://schemas.openxmlformats.org/officeDocument/2006/customXml" ds:itemID="{DE845483-1F2A-41AF-B5C3-0D4160FA06DC}">
   <ds:schemaRefs>
-    <ds:schemaRef ds:uri="http://schemas.microsoft.com/sharepoint/events"/>
+    <ds:schemaRef ds:uri="http://schemas.openxmlformats.org/officeDocument/2006/bibliography"/>
   </ds:schemaRefs>
 </ds:datastoreItem>
 </file>
@@ -5553,9 +5864,9 @@
 </file>
 
 <file path=customXml/itemProps5.xml><?xml version="1.0" encoding="utf-8"?>
-<ds:datastoreItem xmlns:ds="http://schemas.openxmlformats.org/officeDocument/2006/customXml" ds:itemID="{DE845483-1F2A-41AF-B5C3-0D4160FA06DC}">
+<ds:datastoreItem xmlns:ds="http://schemas.openxmlformats.org/officeDocument/2006/customXml" ds:itemID="{CB0E5A01-DB67-4192-AF99-12B6F3CDA8E0}">
   <ds:schemaRefs>
-    <ds:schemaRef ds:uri="http://schemas.openxmlformats.org/officeDocument/2006/bibliography"/>
+    <ds:schemaRef ds:uri="http://schemas.microsoft.com/sharepoint/events"/>
   </ds:schemaRefs>
 </ds:datastoreItem>
 </file>
</xml_diff>

<commit_message>
Ergänzungen und Fragen in unserer Doku
Klassendiagramm in Ordner Klassendiagramm hinzugefügt (aber mittlerweile veraltet, vll als Anregung noch nützlich)

Fragen zum Klassenaufbau für unseren Termin heute

Klasse Termin implementiert
in Klasse Kalender eddEvent Methode implementiert
</commit_message>
<xml_diff>
--- a/doku/Projektbericht_Gruppe16.docx
+++ b/doku/Projektbericht_Gruppe16.docx
@@ -1,6 +1,6 @@
 
 <file path=word/document.xml><?xml version="1.0" encoding="utf-8"?>
-<w:document xmlns:wpc="http://schemas.microsoft.com/office/word/2010/wordprocessingCanvas" xmlns:cx="http://schemas.microsoft.com/office/drawing/2014/chartex" xmlns:cx1="http://schemas.microsoft.com/office/drawing/2015/9/8/chartex" xmlns:cx2="http://schemas.microsoft.com/office/drawing/2015/10/21/chartex" xmlns:cx3="http://schemas.microsoft.com/office/drawing/2016/5/9/chartex" xmlns:cx4="http://schemas.microsoft.com/office/drawing/2016/5/10/chartex" xmlns:cx5="http://schemas.microsoft.com/office/drawing/2016/5/11/chartex" xmlns:cx6="http://schemas.microsoft.com/office/drawing/2016/5/12/chartex" xmlns:cx7="http://schemas.microsoft.com/office/drawing/2016/5/13/chartex" xmlns:cx8="http://schemas.microsoft.com/office/drawing/2016/5/14/chartex" xmlns:mc="http://schemas.openxmlformats.org/markup-compatibility/2006" xmlns:aink="http://schemas.microsoft.com/office/drawing/2016/ink" xmlns:am3d="http://schemas.microsoft.com/office/drawing/2017/model3d" xmlns:o="urn:schemas-microsoft-com:office:office" xmlns:r="http://schemas.openxmlformats.org/officeDocument/2006/relationships" xmlns:m="http://schemas.openxmlformats.org/officeDocument/2006/math" xmlns:v="urn:schemas-microsoft-com:vml" xmlns:wp14="http://schemas.microsoft.com/office/word/2010/wordprocessingDrawing" xmlns:wp="http://schemas.openxmlformats.org/drawingml/2006/wordprocessingDrawing" xmlns:w10="urn:schemas-microsoft-com:office:word" xmlns:w="http://schemas.openxmlformats.org/wordprocessingml/2006/main" xmlns:w14="http://schemas.microsoft.com/office/word/2010/wordml" xmlns:w15="http://schemas.microsoft.com/office/word/2012/wordml" xmlns:w16cex="http://schemas.microsoft.com/office/word/2018/wordml/cex" xmlns:w16cid="http://schemas.microsoft.com/office/word/2016/wordml/cid" xmlns:w16="http://schemas.microsoft.com/office/word/2018/wordml" xmlns:w16se="http://schemas.microsoft.com/office/word/2015/wordml/symex" xmlns:wpg="http://schemas.microsoft.com/office/word/2010/wordprocessingGroup" xmlns:wpi="http://schemas.microsoft.com/office/word/2010/wordprocessingInk" xmlns:wne="http://schemas.microsoft.com/office/word/2006/wordml" xmlns:wps="http://schemas.microsoft.com/office/word/2010/wordprocessingShape" mc:Ignorable="w14 w15 w16se w16cid w16 w16cex wp14">
+<w:document xmlns:wpc="http://schemas.microsoft.com/office/word/2010/wordprocessingCanvas" xmlns:cx="http://schemas.microsoft.com/office/drawing/2014/chartex" xmlns:cx1="http://schemas.microsoft.com/office/drawing/2015/9/8/chartex" xmlns:cx2="http://schemas.microsoft.com/office/drawing/2015/10/21/chartex" xmlns:cx3="http://schemas.microsoft.com/office/drawing/2016/5/9/chartex" xmlns:cx4="http://schemas.microsoft.com/office/drawing/2016/5/10/chartex" xmlns:cx5="http://schemas.microsoft.com/office/drawing/2016/5/11/chartex" xmlns:cx6="http://schemas.microsoft.com/office/drawing/2016/5/12/chartex" xmlns:cx7="http://schemas.microsoft.com/office/drawing/2016/5/13/chartex" xmlns:cx8="http://schemas.microsoft.com/office/drawing/2016/5/14/chartex" xmlns:mc="http://schemas.openxmlformats.org/markup-compatibility/2006" xmlns:aink="http://schemas.microsoft.com/office/drawing/2016/ink" xmlns:am3d="http://schemas.microsoft.com/office/drawing/2017/model3d" xmlns:o="urn:schemas-microsoft-com:office:office" xmlns:r="http://schemas.openxmlformats.org/officeDocument/2006/relationships" xmlns:m="http://schemas.openxmlformats.org/officeDocument/2006/math" xmlns:v="urn:schemas-microsoft-com:vml" xmlns:wp14="http://schemas.microsoft.com/office/word/2010/wordprocessingDrawing" xmlns:wp="http://schemas.openxmlformats.org/drawingml/2006/wordprocessingDrawing" xmlns:w10="urn:schemas-microsoft-com:office:word" xmlns:w="http://schemas.openxmlformats.org/wordprocessingml/2006/main" xmlns:w14="http://schemas.microsoft.com/office/word/2010/wordml" xmlns:w15="http://schemas.microsoft.com/office/word/2012/wordml" xmlns:w16cid="http://schemas.microsoft.com/office/word/2016/wordml/cid" xmlns:w16se="http://schemas.microsoft.com/office/word/2015/wordml/symex" xmlns:wpg="http://schemas.microsoft.com/office/word/2010/wordprocessingGroup" xmlns:wpi="http://schemas.microsoft.com/office/word/2010/wordprocessingInk" xmlns:wne="http://schemas.microsoft.com/office/word/2006/wordml" xmlns:wps="http://schemas.microsoft.com/office/word/2010/wordprocessingShape" mc:Ignorable="w14 w15 w16se w16cid wp14">
   <w:body>
     <w:p>
       <w:pPr>
@@ -45,23 +45,7 @@
           <w:sz w:val="30"/>
           <w:szCs w:val="30"/>
         </w:rPr>
-        <w:t xml:space="preserve">im Rahmen der Portfolio-Prüfung </w:t>
-      </w:r>
-      <w:proofErr w:type="spellStart"/>
-      <w:r>
-        <w:rPr>
-          <w:sz w:val="30"/>
-          <w:szCs w:val="30"/>
-        </w:rPr>
-        <w:t>SoSe</w:t>
-      </w:r>
-      <w:proofErr w:type="spellEnd"/>
-      <w:r>
-        <w:rPr>
-          <w:sz w:val="30"/>
-          <w:szCs w:val="30"/>
-        </w:rPr>
-        <w:t xml:space="preserve"> 2020</w:t>
+        <w:t>im Rahmen der Portfolio-Prüfung SoSe 2020</w:t>
       </w:r>
     </w:p>
     <w:p>
@@ -182,231 +166,19 @@
     </w:p>
     <w:p>
       <w:pPr>
-        <w:pStyle w:val="Listenabsatz"/>
-        <w:spacing w:before="120" w:after="120"/>
-        <w:ind w:left="714"/>
-        <w:contextualSpacing w:val="0"/>
-        <w:rPr>
-          <w:b/>
-          <w:sz w:val="24"/>
-        </w:rPr>
-      </w:pPr>
-    </w:p>
-    <w:p>
-      <w:pPr>
-        <w:pStyle w:val="Listenabsatz"/>
-        <w:spacing w:before="120" w:after="120"/>
-        <w:ind w:left="714"/>
-        <w:contextualSpacing w:val="0"/>
-        <w:rPr>
-          <w:b/>
-          <w:sz w:val="24"/>
-        </w:rPr>
-      </w:pPr>
-    </w:p>
-    <w:p>
-      <w:pPr>
-        <w:pStyle w:val="Listenabsatz"/>
-        <w:spacing w:before="120" w:after="120"/>
-        <w:ind w:left="714"/>
-        <w:contextualSpacing w:val="0"/>
-        <w:rPr>
-          <w:b/>
-          <w:sz w:val="24"/>
-        </w:rPr>
-      </w:pPr>
-    </w:p>
-    <w:p>
-      <w:pPr>
-        <w:pStyle w:val="Listenabsatz"/>
-        <w:spacing w:before="120" w:after="120"/>
-        <w:ind w:left="714"/>
-        <w:contextualSpacing w:val="0"/>
-        <w:rPr>
-          <w:b/>
-          <w:sz w:val="24"/>
-        </w:rPr>
-      </w:pPr>
-    </w:p>
-    <w:p>
-      <w:pPr>
-        <w:pStyle w:val="Listenabsatz"/>
-        <w:spacing w:before="120" w:after="120"/>
-        <w:ind w:left="714"/>
-        <w:contextualSpacing w:val="0"/>
-        <w:rPr>
-          <w:b/>
-          <w:sz w:val="24"/>
-        </w:rPr>
-      </w:pPr>
-    </w:p>
-    <w:p>
-      <w:pPr>
-        <w:pStyle w:val="Listenabsatz"/>
-        <w:spacing w:before="120" w:after="120"/>
-        <w:ind w:left="714"/>
-        <w:contextualSpacing w:val="0"/>
-        <w:rPr>
-          <w:b/>
-          <w:sz w:val="24"/>
-        </w:rPr>
-      </w:pPr>
-    </w:p>
-    <w:p>
-      <w:pPr>
-        <w:pStyle w:val="Listenabsatz"/>
-        <w:spacing w:before="120" w:after="120"/>
-        <w:ind w:left="714"/>
-        <w:contextualSpacing w:val="0"/>
-        <w:rPr>
-          <w:b/>
-          <w:sz w:val="24"/>
-        </w:rPr>
-      </w:pPr>
-    </w:p>
-    <w:p>
-      <w:pPr>
-        <w:pStyle w:val="Listenabsatz"/>
-        <w:spacing w:before="120" w:after="120"/>
-        <w:ind w:left="714"/>
-        <w:contextualSpacing w:val="0"/>
-        <w:rPr>
-          <w:b/>
-          <w:sz w:val="24"/>
-        </w:rPr>
-      </w:pPr>
-    </w:p>
-    <w:p>
-      <w:pPr>
-        <w:pStyle w:val="Listenabsatz"/>
-        <w:spacing w:before="120" w:after="120"/>
-        <w:ind w:left="714"/>
-        <w:contextualSpacing w:val="0"/>
-        <w:rPr>
-          <w:b/>
-          <w:sz w:val="24"/>
-        </w:rPr>
-      </w:pPr>
-    </w:p>
-    <w:p>
-      <w:pPr>
-        <w:pStyle w:val="Listenabsatz"/>
-        <w:spacing w:before="120" w:after="120"/>
-        <w:ind w:left="714"/>
-        <w:contextualSpacing w:val="0"/>
-        <w:rPr>
-          <w:b/>
-          <w:sz w:val="24"/>
-        </w:rPr>
-      </w:pPr>
-    </w:p>
-    <w:p>
-      <w:pPr>
-        <w:pStyle w:val="Listenabsatz"/>
-        <w:spacing w:before="120" w:after="120"/>
-        <w:ind w:left="714"/>
-        <w:contextualSpacing w:val="0"/>
-        <w:rPr>
-          <w:b/>
-          <w:sz w:val="24"/>
-        </w:rPr>
-      </w:pPr>
-    </w:p>
-    <w:p>
-      <w:pPr>
-        <w:pStyle w:val="Listenabsatz"/>
-        <w:spacing w:before="120" w:after="120"/>
-        <w:ind w:left="714"/>
-        <w:contextualSpacing w:val="0"/>
-        <w:rPr>
-          <w:b/>
-          <w:sz w:val="24"/>
-        </w:rPr>
-      </w:pPr>
-    </w:p>
-    <w:p>
-      <w:pPr>
-        <w:pStyle w:val="Listenabsatz"/>
-        <w:spacing w:before="120" w:after="120"/>
-        <w:ind w:left="714"/>
-        <w:contextualSpacing w:val="0"/>
-        <w:rPr>
-          <w:b/>
-          <w:sz w:val="24"/>
-        </w:rPr>
-      </w:pPr>
-    </w:p>
-    <w:p>
-      <w:pPr>
-        <w:pStyle w:val="Listenabsatz"/>
-        <w:spacing w:before="120" w:after="120"/>
-        <w:ind w:left="714"/>
-        <w:contextualSpacing w:val="0"/>
-        <w:rPr>
-          <w:b/>
-          <w:sz w:val="24"/>
-        </w:rPr>
-      </w:pPr>
-    </w:p>
-    <w:p>
-      <w:pPr>
-        <w:pStyle w:val="Listenabsatz"/>
-        <w:spacing w:before="120" w:after="120"/>
-        <w:ind w:left="714"/>
-        <w:contextualSpacing w:val="0"/>
-        <w:rPr>
-          <w:b/>
-          <w:sz w:val="24"/>
-        </w:rPr>
-      </w:pPr>
-    </w:p>
-    <w:p>
-      <w:pPr>
-        <w:pStyle w:val="Listenabsatz"/>
-        <w:spacing w:before="120" w:after="120"/>
-        <w:ind w:left="714"/>
-        <w:contextualSpacing w:val="0"/>
-        <w:rPr>
-          <w:b/>
-          <w:sz w:val="24"/>
-        </w:rPr>
-      </w:pPr>
-    </w:p>
-    <w:p>
-      <w:pPr>
-        <w:pStyle w:val="Listenabsatz"/>
-        <w:spacing w:before="120" w:after="120"/>
-        <w:ind w:left="714"/>
-        <w:contextualSpacing w:val="0"/>
-        <w:rPr>
-          <w:b/>
-          <w:sz w:val="24"/>
-        </w:rPr>
-      </w:pPr>
-    </w:p>
-    <w:p>
-      <w:pPr>
-        <w:pStyle w:val="Listenabsatz"/>
-        <w:spacing w:before="120" w:after="120"/>
-        <w:ind w:left="714"/>
-        <w:contextualSpacing w:val="0"/>
-        <w:rPr>
-          <w:b/>
-          <w:sz w:val="24"/>
-        </w:rPr>
-      </w:pPr>
-    </w:p>
-    <w:p>
-      <w:pPr>
-        <w:pStyle w:val="Listenabsatz"/>
-        <w:spacing w:before="120" w:after="240"/>
-        <w:ind w:left="0"/>
-        <w:rPr>
-          <w:b/>
-          <w:color w:val="2E74B5" w:themeColor="accent1" w:themeShade="BF"/>
-          <w:sz w:val="24"/>
-        </w:rPr>
-      </w:pPr>
+        <w:spacing w:line="259" w:lineRule="auto"/>
+        <w:rPr>
+          <w:b/>
+          <w:sz w:val="24"/>
+        </w:rPr>
+      </w:pPr>
+      <w:r>
+        <w:rPr>
+          <w:b/>
+          <w:sz w:val="24"/>
+        </w:rPr>
+        <w:br w:type="page"/>
+      </w:r>
     </w:p>
     <w:p>
       <w:pPr>
@@ -436,7 +208,6 @@
           <w:sz w:val="24"/>
         </w:rPr>
       </w:pPr>
-      <w:proofErr w:type="spellStart"/>
       <w:r>
         <w:rPr>
           <w:b/>
@@ -445,7 +216,6 @@
         </w:rPr>
         <w:t>Issues</w:t>
       </w:r>
-      <w:proofErr w:type="spellEnd"/>
       <w:r>
         <w:rPr>
           <w:b/>
@@ -540,17 +310,25 @@
         <w:spacing w:line="259" w:lineRule="auto"/>
         <w:rPr>
           <w:b/>
+          <w:color w:val="538135" w:themeColor="accent6" w:themeShade="BF"/>
+          <w:sz w:val="24"/>
+        </w:rPr>
+      </w:pPr>
+      <w:r>
+        <w:rPr>
+          <w:b/>
           <w:color w:val="000000" w:themeColor="text1"/>
           <w:sz w:val="24"/>
         </w:rPr>
-      </w:pPr>
+        <w:t xml:space="preserve">23.07.2020: nachdem ich nun etwas drüber nachgedacht habe, fällt mir keine schöne Oberfläche für die Pflege ein. Ich denke, </w:t>
+      </w:r>
       <w:r>
         <w:rPr>
           <w:b/>
           <w:color w:val="000000" w:themeColor="text1"/>
           <w:sz w:val="24"/>
         </w:rPr>
-        <w:t xml:space="preserve">23.07.2020: nachdem ich nun etwas drüber nachgedacht habe, fällt mir keine schöne Oberfläche für die Pflege ein. Ich denke, </w:t>
+        <w:t>ein Termin sollte nur eine Kategorie jaben können, dann kann man das einfach über eine DropDown-Liste machen</w:t>
       </w:r>
       <w:r>
         <w:rPr>
@@ -558,52 +336,35 @@
           <w:color w:val="000000" w:themeColor="text1"/>
           <w:sz w:val="24"/>
         </w:rPr>
-        <w:t xml:space="preserve">ein Termin sollte nur eine Kategorie </w:t>
-      </w:r>
-      <w:proofErr w:type="spellStart"/>
+        <w:t>. So ist es auch beim Google-Kalender…</w:t>
+      </w:r>
       <w:r>
         <w:rPr>
           <w:b/>
           <w:color w:val="000000" w:themeColor="text1"/>
           <w:sz w:val="24"/>
         </w:rPr>
-        <w:t>jaben</w:t>
-      </w:r>
-      <w:proofErr w:type="spellEnd"/>
-      <w:r>
-        <w:rPr>
-          <w:b/>
-          <w:color w:val="000000" w:themeColor="text1"/>
-          <w:sz w:val="24"/>
-        </w:rPr>
-        <w:t xml:space="preserve"> können, dann kann man das einfach über eine </w:t>
-      </w:r>
-      <w:proofErr w:type="spellStart"/>
-      <w:r>
-        <w:rPr>
-          <w:b/>
-          <w:color w:val="000000" w:themeColor="text1"/>
-          <w:sz w:val="24"/>
-        </w:rPr>
-        <w:t>DropDown-Liste</w:t>
-      </w:r>
-      <w:proofErr w:type="spellEnd"/>
-      <w:r>
-        <w:rPr>
-          <w:b/>
-          <w:color w:val="000000" w:themeColor="text1"/>
-          <w:sz w:val="24"/>
-        </w:rPr>
-        <w:t xml:space="preserve"> machen</w:t>
-      </w:r>
-      <w:r>
-        <w:rPr>
-          <w:b/>
-          <w:color w:val="000000" w:themeColor="text1"/>
-          <w:sz w:val="24"/>
-        </w:rPr>
-        <w:t>. So ist es auch beim Google-Kalender…</w:t>
-      </w:r>
+        <w:t xml:space="preserve"> </w:t>
+      </w:r>
+      <w:r>
+        <w:rPr>
+          <w:b/>
+          <w:color w:val="538135" w:themeColor="accent6" w:themeShade="BF"/>
+          <w:sz w:val="24"/>
+        </w:rPr>
+        <w:t>-&gt; Nee, würde auch sagen, dass nur eine Kategorie pro Termin zugelassen ist.</w:t>
+      </w:r>
+    </w:p>
+    <w:p>
+      <w:pPr>
+        <w:pStyle w:val="Listenabsatz"/>
+        <w:spacing w:line="259" w:lineRule="auto"/>
+        <w:rPr>
+          <w:b/>
+          <w:color w:val="538135" w:themeColor="accent6" w:themeShade="BF"/>
+          <w:sz w:val="24"/>
+        </w:rPr>
+      </w:pPr>
     </w:p>
     <w:p>
       <w:pPr>
@@ -634,17 +395,25 @@
         <w:spacing w:line="259" w:lineRule="auto"/>
         <w:rPr>
           <w:b/>
+          <w:color w:val="538135" w:themeColor="accent6" w:themeShade="BF"/>
+          <w:sz w:val="24"/>
+        </w:rPr>
+      </w:pPr>
+      <w:r>
+        <w:rPr>
+          <w:b/>
           <w:color w:val="000000" w:themeColor="text1"/>
           <w:sz w:val="24"/>
         </w:rPr>
-      </w:pPr>
+        <w:t>Dann könnte man das Entwurfsmuster „Fassade“ verwenden.</w:t>
+      </w:r>
       <w:r>
         <w:rPr>
           <w:b/>
           <w:color w:val="000000" w:themeColor="text1"/>
           <w:sz w:val="24"/>
         </w:rPr>
-        <w:t>Dann könnte man das Entwurfsmuster „Fassade“ verwenden.</w:t>
+        <w:t xml:space="preserve"> Dies entspricht im Grunde einer Klasse „Datenbank“, </w:t>
       </w:r>
       <w:r>
         <w:rPr>
@@ -652,7 +421,7 @@
           <w:color w:val="000000" w:themeColor="text1"/>
           <w:sz w:val="24"/>
         </w:rPr>
-        <w:t xml:space="preserve"> Dies entspricht im Grunde einer Klasse „Datenbank“, </w:t>
+        <w:t xml:space="preserve">welche dann abhängig von der Art der Datenbank agieren kann … allerdings haben wir ja nur eine Datenbank und dann ist das wohl </w:t>
       </w:r>
       <w:r>
         <w:rPr>
@@ -660,7 +429,7 @@
           <w:color w:val="000000" w:themeColor="text1"/>
           <w:sz w:val="24"/>
         </w:rPr>
-        <w:t xml:space="preserve">welche dann abhängig von der Art der Datenbank agieren kann … allerdings haben wir ja nur eine Datenbank und dann ist das wohl </w:t>
+        <w:t>zu viel</w:t>
       </w:r>
       <w:r>
         <w:rPr>
@@ -668,7 +437,7 @@
           <w:color w:val="000000" w:themeColor="text1"/>
           <w:sz w:val="24"/>
         </w:rPr>
-        <w:t>zu viel</w:t>
+        <w:t>. Trotzdem sollte es eine Klasse für ein Datenbank-Objekt geben, welche dann entsprechend die DB-Zugriffe übernimmt.</w:t>
       </w:r>
       <w:r>
         <w:rPr>
@@ -676,8 +445,35 @@
           <w:color w:val="000000" w:themeColor="text1"/>
           <w:sz w:val="24"/>
         </w:rPr>
-        <w:t>. Trotzdem sollte es eine Klasse für ein Datenbank-Objekt geben, welche dann entsprechend die DB-Zugriffe übernimmt.</w:t>
-      </w:r>
+        <w:t xml:space="preserve"> </w:t>
+      </w:r>
+      <w:r>
+        <w:rPr>
+          <w:b/>
+          <w:color w:val="538135" w:themeColor="accent6" w:themeShade="BF"/>
+          <w:sz w:val="24"/>
+        </w:rPr>
+        <w:t>D</w:t>
+      </w:r>
+      <w:r>
+        <w:rPr>
+          <w:b/>
+          <w:color w:val="538135" w:themeColor="accent6" w:themeShade="BF"/>
+          <w:sz w:val="24"/>
+        </w:rPr>
+        <w:t>enke, wenn wir uns für Factory und Observer entscheiden, reicht das aus.</w:t>
+      </w:r>
+    </w:p>
+    <w:p>
+      <w:pPr>
+        <w:pStyle w:val="Listenabsatz"/>
+        <w:spacing w:line="259" w:lineRule="auto"/>
+        <w:rPr>
+          <w:b/>
+          <w:color w:val="538135" w:themeColor="accent6" w:themeShade="BF"/>
+          <w:sz w:val="24"/>
+        </w:rPr>
+      </w:pPr>
     </w:p>
     <w:p>
       <w:pPr>
@@ -699,25 +495,7 @@
           <w:color w:val="2E74B5" w:themeColor="accent1" w:themeShade="BF"/>
           <w:sz w:val="24"/>
         </w:rPr>
-        <w:t xml:space="preserve">Nutzen von PDO oder </w:t>
-      </w:r>
-      <w:proofErr w:type="spellStart"/>
-      <w:r>
-        <w:rPr>
-          <w:b/>
-          <w:color w:val="2E74B5" w:themeColor="accent1" w:themeShade="BF"/>
-          <w:sz w:val="24"/>
-        </w:rPr>
-        <w:t>MySQLi</w:t>
-      </w:r>
-      <w:proofErr w:type="spellEnd"/>
-      <w:r>
-        <w:rPr>
-          <w:b/>
-          <w:color w:val="2E74B5" w:themeColor="accent1" w:themeShade="BF"/>
-          <w:sz w:val="24"/>
-        </w:rPr>
-        <w:t>?</w:t>
+        <w:t>Nutzen von PDO oder MySQLi?</w:t>
       </w:r>
     </w:p>
     <w:p>
@@ -736,25 +514,7 @@
           <w:color w:val="000000" w:themeColor="text1"/>
           <w:sz w:val="24"/>
         </w:rPr>
-        <w:t xml:space="preserve">Im Skript nur </w:t>
-      </w:r>
-      <w:proofErr w:type="spellStart"/>
-      <w:r>
-        <w:rPr>
-          <w:b/>
-          <w:color w:val="000000" w:themeColor="text1"/>
-          <w:sz w:val="24"/>
-        </w:rPr>
-        <w:t>MySQLi</w:t>
-      </w:r>
-      <w:proofErr w:type="spellEnd"/>
-      <w:r>
-        <w:rPr>
-          <w:b/>
-          <w:color w:val="000000" w:themeColor="text1"/>
-          <w:sz w:val="24"/>
-        </w:rPr>
-        <w:t>, aber im Kurs-Forum hat sie auch auf PDO verlinkt. Daher scheint beides in Ordnung zu sein.</w:t>
+        <w:t>Im Skript nur MySQLi, aber im Kurs-Forum hat sie auch auf PDO verlinkt. Daher scheint beides in Ordnung zu sein.</w:t>
       </w:r>
     </w:p>
     <w:p>
@@ -818,53 +578,8 @@
         </w:rPr>
         <w:t>„</w:t>
       </w:r>
-      <w:proofErr w:type="spellStart"/>
-      <w:r>
-        <w:t>Allow</w:t>
-      </w:r>
-      <w:proofErr w:type="spellEnd"/>
-      <w:r>
-        <w:t xml:space="preserve"> </w:t>
-      </w:r>
-      <w:proofErr w:type="spellStart"/>
-      <w:r>
-        <w:t>to</w:t>
-      </w:r>
-      <w:proofErr w:type="spellEnd"/>
-      <w:r>
-        <w:t xml:space="preserve"> pass variables and </w:t>
-      </w:r>
-      <w:proofErr w:type="spellStart"/>
-      <w:r>
-        <w:t>values</w:t>
-      </w:r>
-      <w:proofErr w:type="spellEnd"/>
-      <w:r>
-        <w:t xml:space="preserve"> </w:t>
-      </w:r>
-      <w:proofErr w:type="spellStart"/>
-      <w:r>
-        <w:t>directly</w:t>
-      </w:r>
-      <w:proofErr w:type="spellEnd"/>
-      <w:r>
-        <w:t xml:space="preserve"> </w:t>
-      </w:r>
-      <w:proofErr w:type="spellStart"/>
-      <w:r>
-        <w:t>into</w:t>
-      </w:r>
-      <w:proofErr w:type="spellEnd"/>
-      <w:r>
-        <w:t xml:space="preserve"> </w:t>
-      </w:r>
-      <w:proofErr w:type="spellStart"/>
-      <w:r>
-        <w:t>execute</w:t>
-      </w:r>
-      <w:proofErr w:type="spellEnd"/>
-      <w:r>
-        <w:t xml:space="preserve">“ </w:t>
+      <w:r>
+        <w:t xml:space="preserve">Allow to pass variables and values directly into execute“ </w:t>
       </w:r>
     </w:p>
     <w:p>
@@ -889,20 +604,24 @@
     <w:p>
       <w:pPr>
         <w:pStyle w:val="Listenabsatz"/>
+        <w:numPr>
+          <w:ilvl w:val="0"/>
+          <w:numId w:val="18"/>
+        </w:numPr>
         <w:spacing w:line="259" w:lineRule="auto"/>
         <w:rPr>
           <w:b/>
-          <w:color w:val="000000" w:themeColor="text1"/>
-          <w:sz w:val="24"/>
-        </w:rPr>
-      </w:pPr>
-      <w:r>
-        <w:rPr>
-          <w:b/>
-          <w:color w:val="000000" w:themeColor="text1"/>
-          <w:sz w:val="24"/>
-        </w:rPr>
-        <w:t>Ich stelle mir den Ablauf nämlich folgendermaßen vor.</w:t>
+          <w:color w:val="538135" w:themeColor="accent6" w:themeShade="BF"/>
+          <w:sz w:val="24"/>
+        </w:rPr>
+      </w:pPr>
+      <w:r>
+        <w:rPr>
+          <w:b/>
+          <w:color w:val="538135" w:themeColor="accent6" w:themeShade="BF"/>
+          <w:sz w:val="24"/>
+        </w:rPr>
+        <w:t>Genau deswegen würde ich auch PDO verwenden. Bisher verwenden wir aber auch PDO. Sollte so bleiben.</w:t>
       </w:r>
     </w:p>
     <w:p>
@@ -921,7 +640,7 @@
           <w:color w:val="000000" w:themeColor="text1"/>
           <w:sz w:val="24"/>
         </w:rPr>
-        <w:t>Es gibt eine Klasse für das Objekt „Termin“ und eine Klasse für die Datenbankanbindung.</w:t>
+        <w:t>Ich stelle mir den Ablauf nämlich folgendermaßen vor.</w:t>
       </w:r>
     </w:p>
     <w:p>
@@ -930,16 +649,199 @@
         <w:spacing w:line="259" w:lineRule="auto"/>
         <w:rPr>
           <w:b/>
+          <w:color w:val="538135" w:themeColor="accent6" w:themeShade="BF"/>
+          <w:sz w:val="24"/>
+        </w:rPr>
+      </w:pPr>
+      <w:r>
+        <w:rPr>
+          <w:b/>
           <w:color w:val="000000" w:themeColor="text1"/>
           <w:sz w:val="24"/>
         </w:rPr>
-      </w:pPr>
-      <w:r>
+        <w:t>Es gibt eine Klasse für das Objekt „Termin“ und eine Klasse für die Datenbankanbindung.</w:t>
+      </w:r>
+      <w:r>
+        <w:rPr>
+          <w:b/>
+          <w:color w:val="538135" w:themeColor="accent6" w:themeShade="BF"/>
+          <w:sz w:val="24"/>
+        </w:rPr>
+        <w:t xml:space="preserve">-&gt; </w:t>
+      </w:r>
+      <w:r>
+        <w:rPr>
+          <w:b/>
+          <w:color w:val="538135" w:themeColor="accent6" w:themeShade="BF"/>
+          <w:sz w:val="24"/>
+        </w:rPr>
+        <w:t xml:space="preserve">Die Klasse für die Datenbankverbindung ist ja quasi bereits die PDO-Klasse (Die </w:t>
+      </w:r>
+      <w:r>
+        <w:rPr>
+          <w:b/>
+          <w:color w:val="538135" w:themeColor="accent6" w:themeShade="BF"/>
+          <w:sz w:val="24"/>
+        </w:rPr>
+        <w:t xml:space="preserve">gibt </w:t>
+      </w:r>
+      <w:r>
+        <w:rPr>
+          <w:b/>
+          <w:color w:val="538135" w:themeColor="accent6" w:themeShade="BF"/>
+          <w:sz w:val="24"/>
+        </w:rPr>
+        <w:t>die Verbindung zur Datenbank</w:t>
+      </w:r>
+      <w:r>
+        <w:rPr>
+          <w:b/>
+          <w:color w:val="538135" w:themeColor="accent6" w:themeShade="BF"/>
+          <w:sz w:val="24"/>
+        </w:rPr>
+        <w:t xml:space="preserve"> zurück</w:t>
+      </w:r>
+      <w:r>
+        <w:rPr>
+          <w:b/>
+          <w:color w:val="538135" w:themeColor="accent6" w:themeShade="BF"/>
+          <w:sz w:val="24"/>
+        </w:rPr>
+        <w:t>)</w:t>
+      </w:r>
+      <w:r>
+        <w:rPr>
+          <w:b/>
+          <w:color w:val="538135" w:themeColor="accent6" w:themeShade="BF"/>
+          <w:sz w:val="24"/>
+        </w:rPr>
+        <w:t xml:space="preserve"> Wenn wir das PDO-Objekt nochmal in einer weiteren Klasse unterbringen, wird es schwer Funktionen der PDO-Klasse aufzurufen (z.B. exec() Siehe auch meine Anmerkung in der index.php Datei.</w:t>
+      </w:r>
+      <w:r>
+        <w:rPr>
+          <w:b/>
+          <w:color w:val="538135" w:themeColor="accent6" w:themeShade="BF"/>
+          <w:sz w:val="24"/>
+        </w:rPr>
+        <w:t xml:space="preserve"> Oder? Wir müssten das PDO-Objekt dann immer über Getter abrufen.</w:t>
+      </w:r>
+    </w:p>
+    <w:p>
+      <w:pPr>
+        <w:pStyle w:val="Listenabsatz"/>
+        <w:spacing w:line="259" w:lineRule="auto"/>
+        <w:rPr>
+          <w:b/>
+          <w:color w:val="538135" w:themeColor="accent6" w:themeShade="BF"/>
+          <w:sz w:val="24"/>
+        </w:rPr>
+      </w:pPr>
+      <w:r>
+        <w:rPr>
+          <w:b/>
+          <w:color w:val="538135" w:themeColor="accent6" w:themeShade="BF"/>
+          <w:sz w:val="24"/>
+        </w:rPr>
+        <w:t>Wir könnten</w:t>
+      </w:r>
+      <w:r>
+        <w:rPr>
+          <w:b/>
+          <w:color w:val="538135" w:themeColor="accent6" w:themeShade="BF"/>
+          <w:sz w:val="24"/>
+        </w:rPr>
+        <w:t xml:space="preserve"> den Verbindungsaufbau </w:t>
+      </w:r>
+      <w:r>
+        <w:rPr>
+          <w:b/>
+          <w:color w:val="538135" w:themeColor="accent6" w:themeShade="BF"/>
+          <w:sz w:val="24"/>
+        </w:rPr>
+        <w:t>auch</w:t>
+      </w:r>
+      <w:bookmarkStart w:id="0" w:name="_GoBack"/>
+      <w:bookmarkEnd w:id="0"/>
+      <w:r>
+        <w:rPr>
+          <w:b/>
+          <w:color w:val="538135" w:themeColor="accent6" w:themeShade="BF"/>
+          <w:sz w:val="24"/>
+        </w:rPr>
+        <w:t xml:space="preserve"> als </w:t>
+      </w:r>
+      <w:r>
+        <w:rPr>
+          <w:b/>
+          <w:color w:val="538135" w:themeColor="accent6" w:themeShade="BF"/>
+          <w:sz w:val="24"/>
+        </w:rPr>
+        <w:t>Rückgabewert einer Methode einer Klasse zurückgeben lassen (Siehe DB_Conf.php)</w:t>
+      </w:r>
+      <w:r>
+        <w:rPr>
+          <w:b/>
+          <w:color w:val="538135" w:themeColor="accent6" w:themeShade="BF"/>
+          <w:sz w:val="24"/>
+        </w:rPr>
+        <w:t>.</w:t>
+      </w:r>
+    </w:p>
+    <w:p>
+      <w:pPr>
+        <w:pStyle w:val="Listenabsatz"/>
+        <w:spacing w:line="259" w:lineRule="auto"/>
+        <w:rPr>
+          <w:b/>
+          <w:color w:val="538135" w:themeColor="accent6" w:themeShade="BF"/>
+          <w:sz w:val="24"/>
+        </w:rPr>
+      </w:pPr>
+      <w:r>
+        <w:rPr>
+          <w:b/>
+          <w:color w:val="538135" w:themeColor="accent6" w:themeShade="BF"/>
+          <w:sz w:val="24"/>
+        </w:rPr>
+        <w:t>Die Klasse Datenbank dann komplett in die Klasse Kalender implementieren</w:t>
+      </w:r>
+    </w:p>
+    <w:p>
+      <w:pPr>
+        <w:pStyle w:val="Listenabsatz"/>
+        <w:spacing w:line="259" w:lineRule="auto"/>
+        <w:rPr>
+          <w:b/>
+          <w:color w:val="538135" w:themeColor="accent6" w:themeShade="BF"/>
+          <w:sz w:val="24"/>
+        </w:rPr>
+      </w:pPr>
+      <w:r>
+        <w:rPr>
+          <w:b/>
+          <w:color w:val="538135" w:themeColor="accent6" w:themeShade="BF"/>
+          <w:sz w:val="24"/>
+        </w:rPr>
+        <w:t xml:space="preserve">Die Klasse Kalender würde dann alle bisherigen Funktionen der Klasse Datenbank beinhalten und Funktionen wie „lese Termin“, „schreibe Termin“, etc. </w:t>
+      </w:r>
+    </w:p>
+    <w:p>
+      <w:pPr>
+        <w:pStyle w:val="Listenabsatz"/>
+        <w:spacing w:line="259" w:lineRule="auto"/>
         <w:rPr>
           <w:b/>
           <w:color w:val="000000" w:themeColor="text1"/>
           <w:sz w:val="24"/>
         </w:rPr>
+      </w:pPr>
+      <w:r>
+        <w:rPr>
+          <w:b/>
+          <w:color w:val="000000" w:themeColor="text1"/>
+          <w:sz w:val="24"/>
+        </w:rPr>
+        <w:lastRenderedPageBreak/>
         <w:t>Die Datenbank-Klasse implementiert so eine Art REST-Server und beinhaltet alle Funktionen, welche für die Interaktion mit der Datenbank benötigt wird, z.B.</w:t>
       </w:r>
     </w:p>
@@ -1002,18 +904,8 @@
           <w:color w:val="000000" w:themeColor="text1"/>
           <w:sz w:val="24"/>
         </w:rPr>
-        <w:t xml:space="preserve">Lese Termine für Kategorie </w:t>
-      </w:r>
-      <w:proofErr w:type="spellStart"/>
-      <w:r>
-        <w:rPr>
-          <w:b/>
-          <w:color w:val="000000" w:themeColor="text1"/>
-          <w:sz w:val="24"/>
-        </w:rPr>
-        <w:t>xy</w:t>
-      </w:r>
-      <w:proofErr w:type="spellEnd"/>
+        <w:t>Lese Termine für Kategorie xy</w:t>
+      </w:r>
     </w:p>
     <w:p>
       <w:pPr>
@@ -1040,47 +932,64 @@
     </w:p>
     <w:p>
       <w:pPr>
+        <w:spacing w:line="259" w:lineRule="auto"/>
+        <w:ind w:left="709"/>
+        <w:rPr>
+          <w:b/>
+          <w:color w:val="538135" w:themeColor="accent6" w:themeShade="BF"/>
+          <w:sz w:val="24"/>
+        </w:rPr>
+      </w:pPr>
+      <w:r>
+        <w:rPr>
+          <w:b/>
+          <w:color w:val="538135" w:themeColor="accent6" w:themeShade="BF"/>
+          <w:sz w:val="24"/>
+        </w:rPr>
+        <w:t xml:space="preserve">Das könnte die Klasse Kalender ebenfalls tun. Der Kalender ist quasi die Datenbank, in der die Termine gespeichert werden. </w:t>
+      </w:r>
+    </w:p>
+    <w:p>
+      <w:pPr>
         <w:pStyle w:val="Listenabsatz"/>
         <w:spacing w:line="259" w:lineRule="auto"/>
         <w:rPr>
           <w:b/>
+          <w:color w:val="538135" w:themeColor="accent6" w:themeShade="BF"/>
+          <w:sz w:val="24"/>
+        </w:rPr>
+      </w:pPr>
+      <w:r>
+        <w:rPr>
+          <w:b/>
           <w:color w:val="000000" w:themeColor="text1"/>
           <w:sz w:val="24"/>
         </w:rPr>
-      </w:pPr>
+        <w:t xml:space="preserve">Die Klasse Termin hält wiederum in den Membern die Daten des Termins (bis diese an die Datenbank übergeben werden). </w:t>
+      </w:r>
       <w:r>
         <w:rPr>
           <w:b/>
           <w:color w:val="000000" w:themeColor="text1"/>
           <w:sz w:val="24"/>
         </w:rPr>
-        <w:t xml:space="preserve">Die Klasse Termin hält wiederum in den </w:t>
-      </w:r>
-      <w:proofErr w:type="spellStart"/>
+        <w:t>Und bietet unter anderem eine Funktion, welche den Termin, aufbereitet in HTML-Code, ausgibt.</w:t>
+      </w:r>
       <w:r>
         <w:rPr>
           <w:b/>
           <w:color w:val="000000" w:themeColor="text1"/>
           <w:sz w:val="24"/>
         </w:rPr>
-        <w:t>Membern</w:t>
-      </w:r>
-      <w:proofErr w:type="spellEnd"/>
-      <w:r>
-        <w:rPr>
-          <w:b/>
-          <w:color w:val="000000" w:themeColor="text1"/>
-          <w:sz w:val="24"/>
-        </w:rPr>
-        <w:t xml:space="preserve"> die Daten des Termins (bis diese an die Datenbank übergeben werden). </w:t>
-      </w:r>
-      <w:r>
-        <w:rPr>
-          <w:b/>
-          <w:color w:val="000000" w:themeColor="text1"/>
-          <w:sz w:val="24"/>
-        </w:rPr>
-        <w:t>Und bietet unter anderem eine Funktion, welche den Termin, aufbereitet in HTML-Code, ausgibt.</w:t>
+        <w:t xml:space="preserve"> </w:t>
+      </w:r>
+      <w:r>
+        <w:rPr>
+          <w:b/>
+          <w:color w:val="538135" w:themeColor="accent6" w:themeShade="BF"/>
+          <w:sz w:val="24"/>
+        </w:rPr>
+        <w:t>Ja, sehe ich genau so.</w:t>
       </w:r>
     </w:p>
     <w:p>
@@ -1186,7 +1095,6 @@
           <w:color w:val="2E74B5" w:themeColor="accent1" w:themeShade="BF"/>
           <w:sz w:val="24"/>
         </w:rPr>
-        <w:lastRenderedPageBreak/>
         <w:t>https://dzone.com/articles/practical-php/practical-php-patterns-data</w:t>
       </w:r>
     </w:p>
@@ -1212,15 +1120,21 @@
     </w:p>
     <w:p>
       <w:pPr>
-        <w:pStyle w:val="Listenabsatz"/>
-        <w:spacing w:before="120" w:after="240"/>
-        <w:ind w:left="0"/>
+        <w:spacing w:line="259" w:lineRule="auto"/>
         <w:rPr>
           <w:b/>
           <w:color w:val="2E74B5" w:themeColor="accent1" w:themeShade="BF"/>
           <w:sz w:val="24"/>
         </w:rPr>
       </w:pPr>
+      <w:r>
+        <w:rPr>
+          <w:b/>
+          <w:color w:val="2E74B5" w:themeColor="accent1" w:themeShade="BF"/>
+          <w:sz w:val="24"/>
+        </w:rPr>
+        <w:br w:type="page"/>
+      </w:r>
     </w:p>
     <w:p>
       <w:pPr>
@@ -1240,6 +1154,7 @@
           <w:b/>
           <w:sz w:val="32"/>
         </w:rPr>
+        <w:lastRenderedPageBreak/>
         <w:t>Spezifikation</w:t>
       </w:r>
     </w:p>
@@ -1298,309 +1213,19 @@
     </w:p>
     <w:p>
       <w:pPr>
-        <w:pStyle w:val="Listenabsatz"/>
-        <w:spacing w:before="120" w:after="240"/>
-        <w:ind w:left="792"/>
+        <w:spacing w:line="259" w:lineRule="auto"/>
         <w:rPr>
           <w:b/>
           <w:sz w:val="32"/>
         </w:rPr>
       </w:pPr>
-    </w:p>
-    <w:p>
-      <w:pPr>
-        <w:pStyle w:val="Listenabsatz"/>
-        <w:spacing w:before="120" w:after="240"/>
-        <w:ind w:left="792"/>
+      <w:r>
         <w:rPr>
           <w:b/>
           <w:sz w:val="32"/>
         </w:rPr>
-      </w:pPr>
-    </w:p>
-    <w:p>
-      <w:pPr>
-        <w:pStyle w:val="Listenabsatz"/>
-        <w:spacing w:before="120" w:after="240"/>
-        <w:ind w:left="792"/>
-        <w:rPr>
-          <w:b/>
-          <w:sz w:val="32"/>
-        </w:rPr>
-      </w:pPr>
-    </w:p>
-    <w:p>
-      <w:pPr>
-        <w:pStyle w:val="Listenabsatz"/>
-        <w:spacing w:before="120" w:after="240"/>
-        <w:ind w:left="792"/>
-        <w:rPr>
-          <w:b/>
-          <w:sz w:val="32"/>
-        </w:rPr>
-      </w:pPr>
-    </w:p>
-    <w:p>
-      <w:pPr>
-        <w:pStyle w:val="Listenabsatz"/>
-        <w:spacing w:before="120" w:after="240"/>
-        <w:ind w:left="792"/>
-        <w:rPr>
-          <w:b/>
-          <w:sz w:val="32"/>
-        </w:rPr>
-      </w:pPr>
-    </w:p>
-    <w:p>
-      <w:pPr>
-        <w:pStyle w:val="Listenabsatz"/>
-        <w:spacing w:before="120" w:after="240"/>
-        <w:ind w:left="792"/>
-        <w:rPr>
-          <w:b/>
-          <w:sz w:val="32"/>
-        </w:rPr>
-      </w:pPr>
-    </w:p>
-    <w:p>
-      <w:pPr>
-        <w:pStyle w:val="Listenabsatz"/>
-        <w:spacing w:before="120" w:after="240"/>
-        <w:ind w:left="792"/>
-        <w:rPr>
-          <w:b/>
-          <w:sz w:val="32"/>
-        </w:rPr>
-      </w:pPr>
-    </w:p>
-    <w:p>
-      <w:pPr>
-        <w:pStyle w:val="Listenabsatz"/>
-        <w:spacing w:before="120" w:after="240"/>
-        <w:ind w:left="792"/>
-        <w:rPr>
-          <w:b/>
-          <w:sz w:val="32"/>
-        </w:rPr>
-      </w:pPr>
-    </w:p>
-    <w:p>
-      <w:pPr>
-        <w:pStyle w:val="Listenabsatz"/>
-        <w:spacing w:before="120" w:after="240"/>
-        <w:ind w:left="792"/>
-        <w:rPr>
-          <w:b/>
-          <w:sz w:val="32"/>
-        </w:rPr>
-      </w:pPr>
-    </w:p>
-    <w:p>
-      <w:pPr>
-        <w:pStyle w:val="Listenabsatz"/>
-        <w:spacing w:before="120" w:after="240"/>
-        <w:ind w:left="792"/>
-        <w:rPr>
-          <w:b/>
-          <w:sz w:val="32"/>
-        </w:rPr>
-      </w:pPr>
-    </w:p>
-    <w:p>
-      <w:pPr>
-        <w:pStyle w:val="Listenabsatz"/>
-        <w:spacing w:before="120" w:after="240"/>
-        <w:ind w:left="792"/>
-        <w:rPr>
-          <w:b/>
-          <w:sz w:val="32"/>
-        </w:rPr>
-      </w:pPr>
-    </w:p>
-    <w:p>
-      <w:pPr>
-        <w:pStyle w:val="Listenabsatz"/>
-        <w:spacing w:before="120" w:after="240"/>
-        <w:ind w:left="792"/>
-        <w:rPr>
-          <w:b/>
-          <w:sz w:val="32"/>
-        </w:rPr>
-      </w:pPr>
-    </w:p>
-    <w:p>
-      <w:pPr>
-        <w:pStyle w:val="Listenabsatz"/>
-        <w:spacing w:before="120" w:after="240"/>
-        <w:ind w:left="792"/>
-        <w:rPr>
-          <w:b/>
-          <w:sz w:val="32"/>
-        </w:rPr>
-      </w:pPr>
-    </w:p>
-    <w:p>
-      <w:pPr>
-        <w:pStyle w:val="Listenabsatz"/>
-        <w:spacing w:before="120" w:after="240"/>
-        <w:ind w:left="792"/>
-        <w:rPr>
-          <w:b/>
-          <w:sz w:val="32"/>
-        </w:rPr>
-      </w:pPr>
-    </w:p>
-    <w:p>
-      <w:pPr>
-        <w:pStyle w:val="Listenabsatz"/>
-        <w:spacing w:before="120" w:after="240"/>
-        <w:ind w:left="792"/>
-        <w:rPr>
-          <w:b/>
-          <w:sz w:val="32"/>
-        </w:rPr>
-      </w:pPr>
-    </w:p>
-    <w:p>
-      <w:pPr>
-        <w:pStyle w:val="Listenabsatz"/>
-        <w:spacing w:before="120" w:after="240"/>
-        <w:ind w:left="792"/>
-        <w:rPr>
-          <w:b/>
-          <w:sz w:val="32"/>
-        </w:rPr>
-      </w:pPr>
-    </w:p>
-    <w:p>
-      <w:pPr>
-        <w:pStyle w:val="Listenabsatz"/>
-        <w:spacing w:before="120" w:after="240"/>
-        <w:ind w:left="792"/>
-        <w:rPr>
-          <w:b/>
-          <w:sz w:val="32"/>
-        </w:rPr>
-      </w:pPr>
-    </w:p>
-    <w:p>
-      <w:pPr>
-        <w:pStyle w:val="Listenabsatz"/>
-        <w:spacing w:before="120" w:after="240"/>
-        <w:ind w:left="792"/>
-        <w:rPr>
-          <w:b/>
-          <w:sz w:val="32"/>
-        </w:rPr>
-      </w:pPr>
-    </w:p>
-    <w:p>
-      <w:pPr>
-        <w:pStyle w:val="Listenabsatz"/>
-        <w:spacing w:before="120" w:after="240"/>
-        <w:ind w:left="792"/>
-        <w:rPr>
-          <w:b/>
-          <w:sz w:val="32"/>
-        </w:rPr>
-      </w:pPr>
-    </w:p>
-    <w:p>
-      <w:pPr>
-        <w:pStyle w:val="Listenabsatz"/>
-        <w:spacing w:before="120" w:after="240"/>
-        <w:ind w:left="792"/>
-        <w:rPr>
-          <w:b/>
-          <w:sz w:val="32"/>
-        </w:rPr>
-      </w:pPr>
-    </w:p>
-    <w:p>
-      <w:pPr>
-        <w:pStyle w:val="Listenabsatz"/>
-        <w:spacing w:before="120" w:after="240"/>
-        <w:ind w:left="792"/>
-        <w:rPr>
-          <w:b/>
-          <w:sz w:val="32"/>
-        </w:rPr>
-      </w:pPr>
-    </w:p>
-    <w:p>
-      <w:pPr>
-        <w:pStyle w:val="Listenabsatz"/>
-        <w:spacing w:before="120" w:after="240"/>
-        <w:ind w:left="792"/>
-        <w:rPr>
-          <w:b/>
-          <w:sz w:val="32"/>
-        </w:rPr>
-      </w:pPr>
-    </w:p>
-    <w:p>
-      <w:pPr>
-        <w:pStyle w:val="Listenabsatz"/>
-        <w:spacing w:before="120" w:after="240"/>
-        <w:ind w:left="792"/>
-        <w:rPr>
-          <w:b/>
-          <w:sz w:val="32"/>
-        </w:rPr>
-      </w:pPr>
-    </w:p>
-    <w:p>
-      <w:pPr>
-        <w:pStyle w:val="Listenabsatz"/>
-        <w:spacing w:before="120" w:after="240"/>
-        <w:ind w:left="792"/>
-        <w:rPr>
-          <w:b/>
-          <w:sz w:val="32"/>
-        </w:rPr>
-      </w:pPr>
-    </w:p>
-    <w:p>
-      <w:pPr>
-        <w:pStyle w:val="Listenabsatz"/>
-        <w:spacing w:before="120" w:after="240"/>
-        <w:ind w:left="792"/>
-        <w:rPr>
-          <w:b/>
-          <w:sz w:val="32"/>
-        </w:rPr>
-      </w:pPr>
-    </w:p>
-    <w:p>
-      <w:pPr>
-        <w:pStyle w:val="Listenabsatz"/>
-        <w:spacing w:before="120" w:after="240"/>
-        <w:ind w:left="792"/>
-        <w:rPr>
-          <w:b/>
-          <w:sz w:val="32"/>
-        </w:rPr>
-      </w:pPr>
-    </w:p>
-    <w:p>
-      <w:pPr>
-        <w:pStyle w:val="Listenabsatz"/>
-        <w:spacing w:before="120" w:after="240"/>
-        <w:ind w:left="792"/>
-        <w:rPr>
-          <w:b/>
-          <w:sz w:val="32"/>
-        </w:rPr>
-      </w:pPr>
-    </w:p>
-    <w:p>
-      <w:pPr>
-        <w:spacing w:before="120" w:after="240"/>
-        <w:rPr>
-          <w:b/>
-          <w:sz w:val="32"/>
-        </w:rPr>
-      </w:pPr>
+        <w:br w:type="page"/>
+      </w:r>
     </w:p>
     <w:p>
       <w:pPr>
@@ -1620,6 +1245,7 @@
           <w:b/>
           <w:sz w:val="32"/>
         </w:rPr>
+        <w:lastRenderedPageBreak/>
         <w:t>Entwurf</w:t>
       </w:r>
     </w:p>
@@ -1724,327 +1350,147 @@
     </w:p>
     <w:p>
       <w:pPr>
-        <w:pStyle w:val="Textkrper"/>
-      </w:pPr>
-    </w:p>
-    <w:p>
-      <w:pPr>
-        <w:pStyle w:val="Listenabsatz"/>
         <w:spacing w:before="120" w:after="240"/>
-        <w:ind w:left="792"/>
+        <w:rPr>
+          <w:b/>
+          <w:bCs/>
+        </w:rPr>
+      </w:pPr>
+      <w:r>
+        <w:rPr>
+          <w:b/>
+          <w:bCs/>
+        </w:rPr>
+        <w:t>Das klingt als wären wir uns reinig. Ich hatte zu Beginn mal fo</w:t>
+      </w:r>
+      <w:r>
+        <w:rPr>
+          <w:b/>
+          <w:bCs/>
+        </w:rPr>
+        <w:t>l</w:t>
+      </w:r>
+      <w:r>
+        <w:rPr>
+          <w:b/>
+          <w:bCs/>
+        </w:rPr>
+        <w:t xml:space="preserve">gendes </w:t>
+      </w:r>
+      <w:r>
+        <w:rPr>
+          <w:b/>
+          <w:bCs/>
+        </w:rPr>
+        <w:t>n</w:t>
+      </w:r>
+      <w:r>
+        <w:rPr>
+          <w:b/>
+          <w:bCs/>
+        </w:rPr>
+        <w:t>otiert:</w:t>
+      </w:r>
+    </w:p>
+    <w:p>
+      <w:pPr>
+        <w:spacing w:before="120" w:after="240"/>
+        <w:rPr>
+          <w:b/>
+          <w:bCs/>
+          <w:color w:val="538135" w:themeColor="accent6" w:themeShade="BF"/>
+        </w:rPr>
+      </w:pPr>
+      <w:r>
+        <w:rPr>
+          <w:b/>
+          <w:bCs/>
+          <w:color w:val="538135" w:themeColor="accent6" w:themeShade="BF"/>
+        </w:rPr>
+        <w:t>Verhaltensmuster - Strategie (Strategy Pattern) für -&gt; Erstellen eines Termin</w:t>
+      </w:r>
+      <w:r>
+        <w:rPr>
+          <w:b/>
+          <w:bCs/>
+          <w:color w:val="538135" w:themeColor="accent6" w:themeShade="BF"/>
+        </w:rPr>
+        <w:t>s</w:t>
+      </w:r>
+      <w:r>
+        <w:rPr>
+          <w:b/>
+          <w:bCs/>
+          <w:color w:val="538135" w:themeColor="accent6" w:themeShade="BF"/>
+        </w:rPr>
+        <w:t xml:space="preserve"> und hinzufügen einer Kategorie ---</w:t>
+      </w:r>
+      <w:r>
+        <w:rPr>
+          <w:b/>
+          <w:bCs/>
+          <w:color w:val="538135" w:themeColor="accent6" w:themeShade="BF"/>
+        </w:rPr>
+        <w:sym w:font="Wingdings" w:char="F0E0"/>
+      </w:r>
+      <w:r>
+        <w:rPr>
+          <w:b/>
+          <w:bCs/>
+          <w:color w:val="538135" w:themeColor="accent6" w:themeShade="BF"/>
+        </w:rPr>
+        <w:t xml:space="preserve"> Factory Method</w:t>
+      </w:r>
+    </w:p>
+    <w:p>
+      <w:pPr>
+        <w:spacing w:before="120" w:after="240"/>
+        <w:rPr>
+          <w:b/>
+          <w:bCs/>
+        </w:rPr>
+      </w:pPr>
+      <w:r>
+        <w:rPr>
+          <w:b/>
+          <w:bCs/>
+        </w:rPr>
+        <w:t>und</w:t>
+      </w:r>
+    </w:p>
+    <w:p>
+      <w:pPr>
+        <w:spacing w:before="120" w:after="240"/>
+        <w:rPr>
+          <w:b/>
+          <w:bCs/>
+          <w:color w:val="538135" w:themeColor="accent6" w:themeShade="BF"/>
+        </w:rPr>
+      </w:pPr>
+      <w:r>
+        <w:rPr>
+          <w:b/>
+          <w:bCs/>
+          <w:color w:val="538135" w:themeColor="accent6" w:themeShade="BF"/>
+        </w:rPr>
+        <w:t>Observer Pattern (Änderungen an Terminen, hinzufügen von Terminen) -&gt; update(Terminkalender)</w:t>
+      </w:r>
+    </w:p>
+    <w:p>
+      <w:pPr>
+        <w:spacing w:line="259" w:lineRule="auto"/>
         <w:rPr>
           <w:b/>
           <w:sz w:val="32"/>
         </w:rPr>
       </w:pPr>
-    </w:p>
-    <w:p>
-      <w:pPr>
-        <w:pStyle w:val="Listenabsatz"/>
-        <w:spacing w:before="120" w:after="240"/>
-        <w:ind w:left="792"/>
+      <w:r>
         <w:rPr>
           <w:b/>
           <w:sz w:val="32"/>
         </w:rPr>
-      </w:pPr>
-    </w:p>
-    <w:p>
-      <w:pPr>
-        <w:pStyle w:val="Listenabsatz"/>
-        <w:spacing w:before="120" w:after="240"/>
-        <w:ind w:left="792"/>
-        <w:rPr>
-          <w:b/>
-          <w:sz w:val="32"/>
-        </w:rPr>
-      </w:pPr>
-    </w:p>
-    <w:p>
-      <w:pPr>
-        <w:pStyle w:val="Listenabsatz"/>
-        <w:spacing w:before="120" w:after="240"/>
-        <w:ind w:left="792"/>
-        <w:rPr>
-          <w:b/>
-          <w:sz w:val="32"/>
-        </w:rPr>
-      </w:pPr>
-    </w:p>
-    <w:p>
-      <w:pPr>
-        <w:pStyle w:val="Listenabsatz"/>
-        <w:spacing w:before="120" w:after="240"/>
-        <w:ind w:left="792"/>
-        <w:rPr>
-          <w:b/>
-          <w:sz w:val="32"/>
-        </w:rPr>
-      </w:pPr>
-    </w:p>
-    <w:p>
-      <w:pPr>
-        <w:pStyle w:val="Listenabsatz"/>
-        <w:spacing w:before="120" w:after="240"/>
-        <w:ind w:left="792"/>
-        <w:rPr>
-          <w:b/>
-          <w:sz w:val="32"/>
-        </w:rPr>
-      </w:pPr>
-    </w:p>
-    <w:p>
-      <w:pPr>
-        <w:pStyle w:val="Listenabsatz"/>
-        <w:spacing w:before="120" w:after="240"/>
-        <w:ind w:left="792"/>
-        <w:rPr>
-          <w:b/>
-          <w:sz w:val="32"/>
-        </w:rPr>
-      </w:pPr>
-    </w:p>
-    <w:p>
-      <w:pPr>
-        <w:pStyle w:val="Listenabsatz"/>
-        <w:spacing w:before="120" w:after="240"/>
-        <w:ind w:left="792"/>
-        <w:rPr>
-          <w:b/>
-          <w:sz w:val="32"/>
-        </w:rPr>
-      </w:pPr>
-    </w:p>
-    <w:p>
-      <w:pPr>
-        <w:pStyle w:val="Listenabsatz"/>
-        <w:spacing w:before="120" w:after="240"/>
-        <w:ind w:left="792"/>
-        <w:rPr>
-          <w:b/>
-          <w:sz w:val="32"/>
-        </w:rPr>
-      </w:pPr>
-    </w:p>
-    <w:p>
-      <w:pPr>
-        <w:pStyle w:val="Listenabsatz"/>
-        <w:spacing w:before="120" w:after="240"/>
-        <w:ind w:left="792"/>
-        <w:rPr>
-          <w:b/>
-          <w:sz w:val="32"/>
-        </w:rPr>
-      </w:pPr>
-    </w:p>
-    <w:p>
-      <w:pPr>
-        <w:pStyle w:val="Listenabsatz"/>
-        <w:spacing w:before="120" w:after="240"/>
-        <w:ind w:left="792"/>
-        <w:rPr>
-          <w:b/>
-          <w:sz w:val="32"/>
-        </w:rPr>
-      </w:pPr>
-    </w:p>
-    <w:p>
-      <w:pPr>
-        <w:pStyle w:val="Listenabsatz"/>
-        <w:spacing w:before="120" w:after="240"/>
-        <w:ind w:left="792"/>
-        <w:rPr>
-          <w:b/>
-          <w:sz w:val="32"/>
-        </w:rPr>
-      </w:pPr>
-    </w:p>
-    <w:p>
-      <w:pPr>
-        <w:pStyle w:val="Listenabsatz"/>
-        <w:spacing w:before="120" w:after="240"/>
-        <w:ind w:left="792"/>
-        <w:rPr>
-          <w:b/>
-          <w:sz w:val="32"/>
-        </w:rPr>
-      </w:pPr>
-    </w:p>
-    <w:p>
-      <w:pPr>
-        <w:pStyle w:val="Listenabsatz"/>
-        <w:spacing w:before="120" w:after="240"/>
-        <w:ind w:left="792"/>
-        <w:rPr>
-          <w:b/>
-          <w:sz w:val="32"/>
-        </w:rPr>
-      </w:pPr>
-    </w:p>
-    <w:p>
-      <w:pPr>
-        <w:pStyle w:val="Listenabsatz"/>
-        <w:spacing w:before="120" w:after="240"/>
-        <w:ind w:left="792"/>
-        <w:rPr>
-          <w:b/>
-          <w:sz w:val="32"/>
-        </w:rPr>
-      </w:pPr>
-    </w:p>
-    <w:p>
-      <w:pPr>
-        <w:pStyle w:val="Listenabsatz"/>
-        <w:spacing w:before="120" w:after="240"/>
-        <w:ind w:left="792"/>
-        <w:rPr>
-          <w:b/>
-          <w:sz w:val="32"/>
-        </w:rPr>
-      </w:pPr>
-    </w:p>
-    <w:p>
-      <w:pPr>
-        <w:pStyle w:val="Listenabsatz"/>
-        <w:spacing w:before="120" w:after="240"/>
-        <w:ind w:left="792"/>
-        <w:rPr>
-          <w:b/>
-          <w:sz w:val="32"/>
-        </w:rPr>
-      </w:pPr>
-    </w:p>
-    <w:p>
-      <w:pPr>
-        <w:pStyle w:val="Listenabsatz"/>
-        <w:spacing w:before="120" w:after="240"/>
-        <w:ind w:left="792"/>
-        <w:rPr>
-          <w:b/>
-          <w:sz w:val="32"/>
-        </w:rPr>
-      </w:pPr>
-    </w:p>
-    <w:p>
-      <w:pPr>
-        <w:pStyle w:val="Listenabsatz"/>
-        <w:spacing w:before="120" w:after="240"/>
-        <w:ind w:left="792"/>
-        <w:rPr>
-          <w:b/>
-          <w:sz w:val="32"/>
-        </w:rPr>
-      </w:pPr>
-    </w:p>
-    <w:p>
-      <w:pPr>
-        <w:pStyle w:val="Listenabsatz"/>
-        <w:spacing w:before="120" w:after="240"/>
-        <w:ind w:left="792"/>
-        <w:rPr>
-          <w:b/>
-          <w:sz w:val="32"/>
-        </w:rPr>
-      </w:pPr>
-    </w:p>
-    <w:p>
-      <w:pPr>
-        <w:pStyle w:val="Listenabsatz"/>
-        <w:spacing w:before="120" w:after="240"/>
-        <w:ind w:left="792"/>
-        <w:rPr>
-          <w:b/>
-          <w:sz w:val="32"/>
-        </w:rPr>
-      </w:pPr>
-    </w:p>
-    <w:p>
-      <w:pPr>
-        <w:pStyle w:val="Listenabsatz"/>
-        <w:spacing w:before="120" w:after="240"/>
-        <w:ind w:left="792"/>
-        <w:rPr>
-          <w:b/>
-          <w:sz w:val="32"/>
-        </w:rPr>
-      </w:pPr>
-    </w:p>
-    <w:p>
-      <w:pPr>
-        <w:pStyle w:val="Listenabsatz"/>
-        <w:spacing w:before="120" w:after="240"/>
-        <w:ind w:left="792"/>
-        <w:rPr>
-          <w:b/>
-          <w:sz w:val="32"/>
-        </w:rPr>
-      </w:pPr>
-    </w:p>
-    <w:p>
-      <w:pPr>
-        <w:pStyle w:val="Listenabsatz"/>
-        <w:spacing w:before="120" w:after="240"/>
-        <w:ind w:left="792"/>
-        <w:rPr>
-          <w:b/>
-          <w:sz w:val="32"/>
-        </w:rPr>
-      </w:pPr>
-    </w:p>
-    <w:p>
-      <w:pPr>
-        <w:pStyle w:val="Listenabsatz"/>
-        <w:spacing w:before="120" w:after="240"/>
-        <w:ind w:left="792"/>
-        <w:rPr>
-          <w:b/>
-          <w:sz w:val="32"/>
-        </w:rPr>
-      </w:pPr>
-    </w:p>
-    <w:p>
-      <w:pPr>
-        <w:pStyle w:val="Listenabsatz"/>
-        <w:spacing w:before="120" w:after="240"/>
-        <w:ind w:left="792"/>
-        <w:rPr>
-          <w:b/>
-          <w:sz w:val="32"/>
-        </w:rPr>
-      </w:pPr>
-    </w:p>
-    <w:p>
-      <w:pPr>
-        <w:pStyle w:val="Listenabsatz"/>
-        <w:spacing w:before="120" w:after="240"/>
-        <w:ind w:left="792"/>
-        <w:rPr>
-          <w:b/>
-          <w:sz w:val="32"/>
-        </w:rPr>
-      </w:pPr>
-    </w:p>
-    <w:p>
-      <w:pPr>
-        <w:pStyle w:val="Listenabsatz"/>
-        <w:spacing w:before="120" w:after="240"/>
-        <w:ind w:left="792"/>
-        <w:rPr>
-          <w:b/>
-          <w:sz w:val="32"/>
-        </w:rPr>
-      </w:pPr>
-    </w:p>
-    <w:p>
-      <w:pPr>
-        <w:pStyle w:val="Listenabsatz"/>
-        <w:spacing w:before="120" w:after="240"/>
-        <w:ind w:left="792"/>
-        <w:rPr>
-          <w:b/>
-          <w:sz w:val="32"/>
-        </w:rPr>
-      </w:pPr>
+        <w:br w:type="page"/>
+      </w:r>
     </w:p>
     <w:p>
       <w:pPr>
@@ -2064,6 +1510,7 @@
           <w:b/>
           <w:sz w:val="32"/>
         </w:rPr>
+        <w:lastRenderedPageBreak/>
         <w:t>Implementierung</w:t>
       </w:r>
     </w:p>
@@ -2111,333 +1558,19 @@
     </w:p>
     <w:p>
       <w:pPr>
-        <w:pStyle w:val="Listenabsatz"/>
-        <w:spacing w:before="120" w:after="240"/>
-        <w:ind w:left="792"/>
+        <w:spacing w:line="259" w:lineRule="auto"/>
         <w:rPr>
           <w:b/>
           <w:sz w:val="32"/>
         </w:rPr>
       </w:pPr>
-    </w:p>
-    <w:p>
-      <w:pPr>
-        <w:pStyle w:val="Listenabsatz"/>
-        <w:spacing w:before="120" w:after="240"/>
-        <w:ind w:left="792"/>
+      <w:r>
         <w:rPr>
           <w:b/>
           <w:sz w:val="32"/>
         </w:rPr>
-      </w:pPr>
-    </w:p>
-    <w:p>
-      <w:pPr>
-        <w:pStyle w:val="Listenabsatz"/>
-        <w:spacing w:before="120" w:after="240"/>
-        <w:ind w:left="792"/>
-        <w:rPr>
-          <w:b/>
-          <w:sz w:val="32"/>
-        </w:rPr>
-      </w:pPr>
-    </w:p>
-    <w:p>
-      <w:pPr>
-        <w:pStyle w:val="Listenabsatz"/>
-        <w:spacing w:before="120" w:after="240"/>
-        <w:ind w:left="792"/>
-        <w:rPr>
-          <w:b/>
-          <w:sz w:val="32"/>
-        </w:rPr>
-      </w:pPr>
-    </w:p>
-    <w:p>
-      <w:pPr>
-        <w:pStyle w:val="Listenabsatz"/>
-        <w:spacing w:before="120" w:after="240"/>
-        <w:ind w:left="792"/>
-        <w:rPr>
-          <w:b/>
-          <w:sz w:val="32"/>
-        </w:rPr>
-      </w:pPr>
-    </w:p>
-    <w:p>
-      <w:pPr>
-        <w:pStyle w:val="Listenabsatz"/>
-        <w:spacing w:before="120" w:after="240"/>
-        <w:ind w:left="792"/>
-        <w:rPr>
-          <w:b/>
-          <w:sz w:val="32"/>
-        </w:rPr>
-      </w:pPr>
-    </w:p>
-    <w:p>
-      <w:pPr>
-        <w:pStyle w:val="Listenabsatz"/>
-        <w:spacing w:before="120" w:after="240"/>
-        <w:ind w:left="792"/>
-        <w:rPr>
-          <w:b/>
-          <w:sz w:val="32"/>
-        </w:rPr>
-      </w:pPr>
-    </w:p>
-    <w:p>
-      <w:pPr>
-        <w:pStyle w:val="Listenabsatz"/>
-        <w:spacing w:before="120" w:after="240"/>
-        <w:ind w:left="792"/>
-        <w:rPr>
-          <w:b/>
-          <w:sz w:val="32"/>
-        </w:rPr>
-      </w:pPr>
-    </w:p>
-    <w:p>
-      <w:pPr>
-        <w:pStyle w:val="Listenabsatz"/>
-        <w:spacing w:before="120" w:after="240"/>
-        <w:ind w:left="792"/>
-        <w:rPr>
-          <w:b/>
-          <w:sz w:val="32"/>
-        </w:rPr>
-      </w:pPr>
-    </w:p>
-    <w:p>
-      <w:pPr>
-        <w:pStyle w:val="Listenabsatz"/>
-        <w:spacing w:before="120" w:after="240"/>
-        <w:ind w:left="792"/>
-        <w:rPr>
-          <w:b/>
-          <w:sz w:val="32"/>
-        </w:rPr>
-      </w:pPr>
-    </w:p>
-    <w:p>
-      <w:pPr>
-        <w:pStyle w:val="Listenabsatz"/>
-        <w:spacing w:before="120" w:after="240"/>
-        <w:ind w:left="792"/>
-        <w:rPr>
-          <w:b/>
-          <w:sz w:val="32"/>
-        </w:rPr>
-      </w:pPr>
-    </w:p>
-    <w:p>
-      <w:pPr>
-        <w:pStyle w:val="Listenabsatz"/>
-        <w:spacing w:before="120" w:after="240"/>
-        <w:ind w:left="792"/>
-        <w:rPr>
-          <w:b/>
-          <w:sz w:val="32"/>
-        </w:rPr>
-      </w:pPr>
-    </w:p>
-    <w:p>
-      <w:pPr>
-        <w:pStyle w:val="Listenabsatz"/>
-        <w:spacing w:before="120" w:after="240"/>
-        <w:ind w:left="792"/>
-        <w:rPr>
-          <w:b/>
-          <w:sz w:val="32"/>
-        </w:rPr>
-      </w:pPr>
-    </w:p>
-    <w:p>
-      <w:pPr>
-        <w:pStyle w:val="Listenabsatz"/>
-        <w:spacing w:before="120" w:after="240"/>
-        <w:ind w:left="792"/>
-        <w:rPr>
-          <w:b/>
-          <w:sz w:val="32"/>
-        </w:rPr>
-      </w:pPr>
-    </w:p>
-    <w:p>
-      <w:pPr>
-        <w:pStyle w:val="Listenabsatz"/>
-        <w:spacing w:before="120" w:after="240"/>
-        <w:ind w:left="792"/>
-        <w:rPr>
-          <w:b/>
-          <w:sz w:val="32"/>
-        </w:rPr>
-      </w:pPr>
-    </w:p>
-    <w:p>
-      <w:pPr>
-        <w:pStyle w:val="Listenabsatz"/>
-        <w:spacing w:before="120" w:after="240"/>
-        <w:ind w:left="792"/>
-        <w:rPr>
-          <w:b/>
-          <w:sz w:val="32"/>
-        </w:rPr>
-      </w:pPr>
-    </w:p>
-    <w:p>
-      <w:pPr>
-        <w:pStyle w:val="Listenabsatz"/>
-        <w:spacing w:before="120" w:after="240"/>
-        <w:ind w:left="792"/>
-        <w:rPr>
-          <w:b/>
-          <w:sz w:val="32"/>
-        </w:rPr>
-      </w:pPr>
-    </w:p>
-    <w:p>
-      <w:pPr>
-        <w:pStyle w:val="Listenabsatz"/>
-        <w:spacing w:before="120" w:after="240"/>
-        <w:ind w:left="792"/>
-        <w:rPr>
-          <w:b/>
-          <w:sz w:val="32"/>
-        </w:rPr>
-      </w:pPr>
-    </w:p>
-    <w:p>
-      <w:pPr>
-        <w:pStyle w:val="Listenabsatz"/>
-        <w:spacing w:before="120" w:after="240"/>
-        <w:ind w:left="792"/>
-        <w:rPr>
-          <w:b/>
-          <w:sz w:val="32"/>
-        </w:rPr>
-      </w:pPr>
-    </w:p>
-    <w:p>
-      <w:pPr>
-        <w:pStyle w:val="Listenabsatz"/>
-        <w:spacing w:before="120" w:after="240"/>
-        <w:ind w:left="792"/>
-        <w:rPr>
-          <w:b/>
-          <w:sz w:val="32"/>
-        </w:rPr>
-      </w:pPr>
-    </w:p>
-    <w:p>
-      <w:pPr>
-        <w:pStyle w:val="Listenabsatz"/>
-        <w:spacing w:before="120" w:after="240"/>
-        <w:ind w:left="792"/>
-        <w:rPr>
-          <w:b/>
-          <w:sz w:val="32"/>
-        </w:rPr>
-      </w:pPr>
-    </w:p>
-    <w:p>
-      <w:pPr>
-        <w:pStyle w:val="Listenabsatz"/>
-        <w:spacing w:before="120" w:after="240"/>
-        <w:ind w:left="792"/>
-        <w:rPr>
-          <w:b/>
-          <w:sz w:val="32"/>
-        </w:rPr>
-      </w:pPr>
-    </w:p>
-    <w:p>
-      <w:pPr>
-        <w:pStyle w:val="Listenabsatz"/>
-        <w:spacing w:before="120" w:after="240"/>
-        <w:ind w:left="792"/>
-        <w:rPr>
-          <w:b/>
-          <w:sz w:val="32"/>
-        </w:rPr>
-      </w:pPr>
-    </w:p>
-    <w:p>
-      <w:pPr>
-        <w:pStyle w:val="Listenabsatz"/>
-        <w:spacing w:before="120" w:after="240"/>
-        <w:ind w:left="792"/>
-        <w:rPr>
-          <w:b/>
-          <w:sz w:val="32"/>
-        </w:rPr>
-      </w:pPr>
-    </w:p>
-    <w:p>
-      <w:pPr>
-        <w:pStyle w:val="Listenabsatz"/>
-        <w:spacing w:before="120" w:after="240"/>
-        <w:ind w:left="792"/>
-        <w:rPr>
-          <w:b/>
-          <w:sz w:val="32"/>
-        </w:rPr>
-      </w:pPr>
-    </w:p>
-    <w:p>
-      <w:pPr>
-        <w:pStyle w:val="Listenabsatz"/>
-        <w:spacing w:before="120" w:after="240"/>
-        <w:ind w:left="792"/>
-        <w:rPr>
-          <w:b/>
-          <w:sz w:val="32"/>
-        </w:rPr>
-      </w:pPr>
-    </w:p>
-    <w:p>
-      <w:pPr>
-        <w:pStyle w:val="Listenabsatz"/>
-        <w:spacing w:before="120" w:after="240"/>
-        <w:ind w:left="792"/>
-        <w:rPr>
-          <w:b/>
-          <w:sz w:val="32"/>
-        </w:rPr>
-      </w:pPr>
-    </w:p>
-    <w:p>
-      <w:pPr>
-        <w:pStyle w:val="Listenabsatz"/>
-        <w:spacing w:before="120" w:after="240"/>
-        <w:ind w:left="792"/>
-        <w:rPr>
-          <w:b/>
-          <w:sz w:val="32"/>
-        </w:rPr>
-      </w:pPr>
-    </w:p>
-    <w:p>
-      <w:pPr>
-        <w:pStyle w:val="Listenabsatz"/>
-        <w:spacing w:before="120" w:after="240"/>
-        <w:ind w:left="792"/>
-        <w:rPr>
-          <w:b/>
-          <w:sz w:val="32"/>
-        </w:rPr>
-      </w:pPr>
-    </w:p>
-    <w:p>
-      <w:pPr>
-        <w:pStyle w:val="Listenabsatz"/>
-        <w:spacing w:before="120" w:after="240"/>
-        <w:ind w:left="792"/>
-        <w:rPr>
-          <w:b/>
-          <w:sz w:val="32"/>
-        </w:rPr>
-      </w:pPr>
+        <w:br w:type="page"/>
+      </w:r>
     </w:p>
     <w:p>
       <w:pPr>
@@ -2457,6 +1590,7 @@
           <w:b/>
           <w:sz w:val="32"/>
         </w:rPr>
+        <w:lastRenderedPageBreak/>
         <w:t>Zusammenfassung</w:t>
       </w:r>
     </w:p>
@@ -2519,7 +1653,7 @@
 </file>
 
 <file path=word/endnotes.xml><?xml version="1.0" encoding="utf-8"?>
-<w:endnotes xmlns:wpc="http://schemas.microsoft.com/office/word/2010/wordprocessingCanvas" xmlns:cx="http://schemas.microsoft.com/office/drawing/2014/chartex" xmlns:cx1="http://schemas.microsoft.com/office/drawing/2015/9/8/chartex" xmlns:cx2="http://schemas.microsoft.com/office/drawing/2015/10/21/chartex" xmlns:cx3="http://schemas.microsoft.com/office/drawing/2016/5/9/chartex" xmlns:cx4="http://schemas.microsoft.com/office/drawing/2016/5/10/chartex" xmlns:cx5="http://schemas.microsoft.com/office/drawing/2016/5/11/chartex" xmlns:cx6="http://schemas.microsoft.com/office/drawing/2016/5/12/chartex" xmlns:cx7="http://schemas.microsoft.com/office/drawing/2016/5/13/chartex" xmlns:cx8="http://schemas.microsoft.com/office/drawing/2016/5/14/chartex" xmlns:mc="http://schemas.openxmlformats.org/markup-compatibility/2006" xmlns:aink="http://schemas.microsoft.com/office/drawing/2016/ink" xmlns:am3d="http://schemas.microsoft.com/office/drawing/2017/model3d" xmlns:o="urn:schemas-microsoft-com:office:office" xmlns:r="http://schemas.openxmlformats.org/officeDocument/2006/relationships" xmlns:m="http://schemas.openxmlformats.org/officeDocument/2006/math" xmlns:v="urn:schemas-microsoft-com:vml" xmlns:wp14="http://schemas.microsoft.com/office/word/2010/wordprocessingDrawing" xmlns:wp="http://schemas.openxmlformats.org/drawingml/2006/wordprocessingDrawing" xmlns:w10="urn:schemas-microsoft-com:office:word" xmlns:w="http://schemas.openxmlformats.org/wordprocessingml/2006/main" xmlns:w14="http://schemas.microsoft.com/office/word/2010/wordml" xmlns:w15="http://schemas.microsoft.com/office/word/2012/wordml" xmlns:w16cex="http://schemas.microsoft.com/office/word/2018/wordml/cex" xmlns:w16cid="http://schemas.microsoft.com/office/word/2016/wordml/cid" xmlns:w16="http://schemas.microsoft.com/office/word/2018/wordml" xmlns:w16se="http://schemas.microsoft.com/office/word/2015/wordml/symex" xmlns:wpg="http://schemas.microsoft.com/office/word/2010/wordprocessingGroup" xmlns:wpi="http://schemas.microsoft.com/office/word/2010/wordprocessingInk" xmlns:wne="http://schemas.microsoft.com/office/word/2006/wordml" xmlns:wps="http://schemas.microsoft.com/office/word/2010/wordprocessingShape" mc:Ignorable="w14 w15 w16se w16cid w16 w16cex wp14">
+<w:endnotes xmlns:wpc="http://schemas.microsoft.com/office/word/2010/wordprocessingCanvas" xmlns:cx="http://schemas.microsoft.com/office/drawing/2014/chartex" xmlns:cx1="http://schemas.microsoft.com/office/drawing/2015/9/8/chartex" xmlns:cx2="http://schemas.microsoft.com/office/drawing/2015/10/21/chartex" xmlns:cx3="http://schemas.microsoft.com/office/drawing/2016/5/9/chartex" xmlns:cx4="http://schemas.microsoft.com/office/drawing/2016/5/10/chartex" xmlns:cx5="http://schemas.microsoft.com/office/drawing/2016/5/11/chartex" xmlns:cx6="http://schemas.microsoft.com/office/drawing/2016/5/12/chartex" xmlns:cx7="http://schemas.microsoft.com/office/drawing/2016/5/13/chartex" xmlns:cx8="http://schemas.microsoft.com/office/drawing/2016/5/14/chartex" xmlns:mc="http://schemas.openxmlformats.org/markup-compatibility/2006" xmlns:aink="http://schemas.microsoft.com/office/drawing/2016/ink" xmlns:am3d="http://schemas.microsoft.com/office/drawing/2017/model3d" xmlns:o="urn:schemas-microsoft-com:office:office" xmlns:r="http://schemas.openxmlformats.org/officeDocument/2006/relationships" xmlns:m="http://schemas.openxmlformats.org/officeDocument/2006/math" xmlns:v="urn:schemas-microsoft-com:vml" xmlns:wp14="http://schemas.microsoft.com/office/word/2010/wordprocessingDrawing" xmlns:wp="http://schemas.openxmlformats.org/drawingml/2006/wordprocessingDrawing" xmlns:w10="urn:schemas-microsoft-com:office:word" xmlns:w="http://schemas.openxmlformats.org/wordprocessingml/2006/main" xmlns:w14="http://schemas.microsoft.com/office/word/2010/wordml" xmlns:w15="http://schemas.microsoft.com/office/word/2012/wordml" xmlns:w16cid="http://schemas.microsoft.com/office/word/2016/wordml/cid" xmlns:w16se="http://schemas.microsoft.com/office/word/2015/wordml/symex" xmlns:wpg="http://schemas.microsoft.com/office/word/2010/wordprocessingGroup" xmlns:wpi="http://schemas.microsoft.com/office/word/2010/wordprocessingInk" xmlns:wne="http://schemas.microsoft.com/office/word/2006/wordml" xmlns:wps="http://schemas.microsoft.com/office/word/2010/wordprocessingShape" mc:Ignorable="w14 w15 w16se w16cid wp14">
   <w:endnote w:type="separator" w:id="-1">
     <w:p>
       <w:pPr>
@@ -2544,7 +1678,7 @@
 </file>
 
 <file path=word/footer1.xml><?xml version="1.0" encoding="utf-8"?>
-<w:ftr xmlns:wpc="http://schemas.microsoft.com/office/word/2010/wordprocessingCanvas" xmlns:cx="http://schemas.microsoft.com/office/drawing/2014/chartex" xmlns:cx1="http://schemas.microsoft.com/office/drawing/2015/9/8/chartex" xmlns:cx2="http://schemas.microsoft.com/office/drawing/2015/10/21/chartex" xmlns:cx3="http://schemas.microsoft.com/office/drawing/2016/5/9/chartex" xmlns:cx4="http://schemas.microsoft.com/office/drawing/2016/5/10/chartex" xmlns:cx5="http://schemas.microsoft.com/office/drawing/2016/5/11/chartex" xmlns:cx6="http://schemas.microsoft.com/office/drawing/2016/5/12/chartex" xmlns:cx7="http://schemas.microsoft.com/office/drawing/2016/5/13/chartex" xmlns:cx8="http://schemas.microsoft.com/office/drawing/2016/5/14/chartex" xmlns:mc="http://schemas.openxmlformats.org/markup-compatibility/2006" xmlns:aink="http://schemas.microsoft.com/office/drawing/2016/ink" xmlns:am3d="http://schemas.microsoft.com/office/drawing/2017/model3d" xmlns:o="urn:schemas-microsoft-com:office:office" xmlns:r="http://schemas.openxmlformats.org/officeDocument/2006/relationships" xmlns:m="http://schemas.openxmlformats.org/officeDocument/2006/math" xmlns:v="urn:schemas-microsoft-com:vml" xmlns:wp14="http://schemas.microsoft.com/office/word/2010/wordprocessingDrawing" xmlns:wp="http://schemas.openxmlformats.org/drawingml/2006/wordprocessingDrawing" xmlns:w10="urn:schemas-microsoft-com:office:word" xmlns:w="http://schemas.openxmlformats.org/wordprocessingml/2006/main" xmlns:w14="http://schemas.microsoft.com/office/word/2010/wordml" xmlns:w15="http://schemas.microsoft.com/office/word/2012/wordml" xmlns:w16cex="http://schemas.microsoft.com/office/word/2018/wordml/cex" xmlns:w16cid="http://schemas.microsoft.com/office/word/2016/wordml/cid" xmlns:w16="http://schemas.microsoft.com/office/word/2018/wordml" xmlns:w16se="http://schemas.microsoft.com/office/word/2015/wordml/symex" xmlns:wpg="http://schemas.microsoft.com/office/word/2010/wordprocessingGroup" xmlns:wpi="http://schemas.microsoft.com/office/word/2010/wordprocessingInk" xmlns:wne="http://schemas.microsoft.com/office/word/2006/wordml" xmlns:wps="http://schemas.microsoft.com/office/word/2010/wordprocessingShape" mc:Ignorable="w14 w15 w16se w16cid w16 w16cex wp14">
+<w:ftr xmlns:wpc="http://schemas.microsoft.com/office/word/2010/wordprocessingCanvas" xmlns:cx="http://schemas.microsoft.com/office/drawing/2014/chartex" xmlns:cx1="http://schemas.microsoft.com/office/drawing/2015/9/8/chartex" xmlns:cx2="http://schemas.microsoft.com/office/drawing/2015/10/21/chartex" xmlns:cx3="http://schemas.microsoft.com/office/drawing/2016/5/9/chartex" xmlns:cx4="http://schemas.microsoft.com/office/drawing/2016/5/10/chartex" xmlns:cx5="http://schemas.microsoft.com/office/drawing/2016/5/11/chartex" xmlns:cx6="http://schemas.microsoft.com/office/drawing/2016/5/12/chartex" xmlns:cx7="http://schemas.microsoft.com/office/drawing/2016/5/13/chartex" xmlns:cx8="http://schemas.microsoft.com/office/drawing/2016/5/14/chartex" xmlns:mc="http://schemas.openxmlformats.org/markup-compatibility/2006" xmlns:aink="http://schemas.microsoft.com/office/drawing/2016/ink" xmlns:am3d="http://schemas.microsoft.com/office/drawing/2017/model3d" xmlns:o="urn:schemas-microsoft-com:office:office" xmlns:r="http://schemas.openxmlformats.org/officeDocument/2006/relationships" xmlns:m="http://schemas.openxmlformats.org/officeDocument/2006/math" xmlns:v="urn:schemas-microsoft-com:vml" xmlns:wp14="http://schemas.microsoft.com/office/word/2010/wordprocessingDrawing" xmlns:wp="http://schemas.openxmlformats.org/drawingml/2006/wordprocessingDrawing" xmlns:w10="urn:schemas-microsoft-com:office:word" xmlns:w="http://schemas.openxmlformats.org/wordprocessingml/2006/main" xmlns:w14="http://schemas.microsoft.com/office/word/2010/wordml" xmlns:w15="http://schemas.microsoft.com/office/word/2012/wordml" xmlns:w16cid="http://schemas.microsoft.com/office/word/2016/wordml/cid" xmlns:w16se="http://schemas.microsoft.com/office/word/2015/wordml/symex" xmlns:wpg="http://schemas.microsoft.com/office/word/2010/wordprocessingGroup" xmlns:wpi="http://schemas.microsoft.com/office/word/2010/wordprocessingInk" xmlns:wne="http://schemas.microsoft.com/office/word/2006/wordml" xmlns:wps="http://schemas.microsoft.com/office/word/2010/wordprocessingShape" mc:Ignorable="w14 w15 w16se w16cid wp14">
   <w:p>
     <w:pPr>
       <w:pStyle w:val="Fuzeile"/>
@@ -2605,7 +1739,7 @@
 </file>
 
 <file path=word/footnotes.xml><?xml version="1.0" encoding="utf-8"?>
-<w:footnotes xmlns:wpc="http://schemas.microsoft.com/office/word/2010/wordprocessingCanvas" xmlns:cx="http://schemas.microsoft.com/office/drawing/2014/chartex" xmlns:cx1="http://schemas.microsoft.com/office/drawing/2015/9/8/chartex" xmlns:cx2="http://schemas.microsoft.com/office/drawing/2015/10/21/chartex" xmlns:cx3="http://schemas.microsoft.com/office/drawing/2016/5/9/chartex" xmlns:cx4="http://schemas.microsoft.com/office/drawing/2016/5/10/chartex" xmlns:cx5="http://schemas.microsoft.com/office/drawing/2016/5/11/chartex" xmlns:cx6="http://schemas.microsoft.com/office/drawing/2016/5/12/chartex" xmlns:cx7="http://schemas.microsoft.com/office/drawing/2016/5/13/chartex" xmlns:cx8="http://schemas.microsoft.com/office/drawing/2016/5/14/chartex" xmlns:mc="http://schemas.openxmlformats.org/markup-compatibility/2006" xmlns:aink="http://schemas.microsoft.com/office/drawing/2016/ink" xmlns:am3d="http://schemas.microsoft.com/office/drawing/2017/model3d" xmlns:o="urn:schemas-microsoft-com:office:office" xmlns:r="http://schemas.openxmlformats.org/officeDocument/2006/relationships" xmlns:m="http://schemas.openxmlformats.org/officeDocument/2006/math" xmlns:v="urn:schemas-microsoft-com:vml" xmlns:wp14="http://schemas.microsoft.com/office/word/2010/wordprocessingDrawing" xmlns:wp="http://schemas.openxmlformats.org/drawingml/2006/wordprocessingDrawing" xmlns:w10="urn:schemas-microsoft-com:office:word" xmlns:w="http://schemas.openxmlformats.org/wordprocessingml/2006/main" xmlns:w14="http://schemas.microsoft.com/office/word/2010/wordml" xmlns:w15="http://schemas.microsoft.com/office/word/2012/wordml" xmlns:w16cex="http://schemas.microsoft.com/office/word/2018/wordml/cex" xmlns:w16cid="http://schemas.microsoft.com/office/word/2016/wordml/cid" xmlns:w16="http://schemas.microsoft.com/office/word/2018/wordml" xmlns:w16se="http://schemas.microsoft.com/office/word/2015/wordml/symex" xmlns:wpg="http://schemas.microsoft.com/office/word/2010/wordprocessingGroup" xmlns:wpi="http://schemas.microsoft.com/office/word/2010/wordprocessingInk" xmlns:wne="http://schemas.microsoft.com/office/word/2006/wordml" xmlns:wps="http://schemas.microsoft.com/office/word/2010/wordprocessingShape" mc:Ignorable="w14 w15 w16se w16cid w16 w16cex wp14">
+<w:footnotes xmlns:wpc="http://schemas.microsoft.com/office/word/2010/wordprocessingCanvas" xmlns:cx="http://schemas.microsoft.com/office/drawing/2014/chartex" xmlns:cx1="http://schemas.microsoft.com/office/drawing/2015/9/8/chartex" xmlns:cx2="http://schemas.microsoft.com/office/drawing/2015/10/21/chartex" xmlns:cx3="http://schemas.microsoft.com/office/drawing/2016/5/9/chartex" xmlns:cx4="http://schemas.microsoft.com/office/drawing/2016/5/10/chartex" xmlns:cx5="http://schemas.microsoft.com/office/drawing/2016/5/11/chartex" xmlns:cx6="http://schemas.microsoft.com/office/drawing/2016/5/12/chartex" xmlns:cx7="http://schemas.microsoft.com/office/drawing/2016/5/13/chartex" xmlns:cx8="http://schemas.microsoft.com/office/drawing/2016/5/14/chartex" xmlns:mc="http://schemas.openxmlformats.org/markup-compatibility/2006" xmlns:aink="http://schemas.microsoft.com/office/drawing/2016/ink" xmlns:am3d="http://schemas.microsoft.com/office/drawing/2017/model3d" xmlns:o="urn:schemas-microsoft-com:office:office" xmlns:r="http://schemas.openxmlformats.org/officeDocument/2006/relationships" xmlns:m="http://schemas.openxmlformats.org/officeDocument/2006/math" xmlns:v="urn:schemas-microsoft-com:vml" xmlns:wp14="http://schemas.microsoft.com/office/word/2010/wordprocessingDrawing" xmlns:wp="http://schemas.openxmlformats.org/drawingml/2006/wordprocessingDrawing" xmlns:w10="urn:schemas-microsoft-com:office:word" xmlns:w="http://schemas.openxmlformats.org/wordprocessingml/2006/main" xmlns:w14="http://schemas.microsoft.com/office/word/2010/wordml" xmlns:w15="http://schemas.microsoft.com/office/word/2012/wordml" xmlns:w16cid="http://schemas.microsoft.com/office/word/2016/wordml/cid" xmlns:w16se="http://schemas.microsoft.com/office/word/2015/wordml/symex" xmlns:wpg="http://schemas.microsoft.com/office/word/2010/wordprocessingGroup" xmlns:wpi="http://schemas.microsoft.com/office/word/2010/wordprocessingInk" xmlns:wne="http://schemas.microsoft.com/office/word/2006/wordml" xmlns:wps="http://schemas.microsoft.com/office/word/2010/wordprocessingShape" mc:Ignorable="w14 w15 w16se w16cid wp14">
   <w:footnote w:type="separator" w:id="-1">
     <w:p>
       <w:pPr>
@@ -2630,7 +1764,7 @@
 </file>
 
 <file path=word/header1.xml><?xml version="1.0" encoding="utf-8"?>
-<w:hdr xmlns:wpc="http://schemas.microsoft.com/office/word/2010/wordprocessingCanvas" xmlns:cx="http://schemas.microsoft.com/office/drawing/2014/chartex" xmlns:cx1="http://schemas.microsoft.com/office/drawing/2015/9/8/chartex" xmlns:cx2="http://schemas.microsoft.com/office/drawing/2015/10/21/chartex" xmlns:cx3="http://schemas.microsoft.com/office/drawing/2016/5/9/chartex" xmlns:cx4="http://schemas.microsoft.com/office/drawing/2016/5/10/chartex" xmlns:cx5="http://schemas.microsoft.com/office/drawing/2016/5/11/chartex" xmlns:cx6="http://schemas.microsoft.com/office/drawing/2016/5/12/chartex" xmlns:cx7="http://schemas.microsoft.com/office/drawing/2016/5/13/chartex" xmlns:cx8="http://schemas.microsoft.com/office/drawing/2016/5/14/chartex" xmlns:mc="http://schemas.openxmlformats.org/markup-compatibility/2006" xmlns:aink="http://schemas.microsoft.com/office/drawing/2016/ink" xmlns:am3d="http://schemas.microsoft.com/office/drawing/2017/model3d" xmlns:o="urn:schemas-microsoft-com:office:office" xmlns:r="http://schemas.openxmlformats.org/officeDocument/2006/relationships" xmlns:m="http://schemas.openxmlformats.org/officeDocument/2006/math" xmlns:v="urn:schemas-microsoft-com:vml" xmlns:wp14="http://schemas.microsoft.com/office/word/2010/wordprocessingDrawing" xmlns:wp="http://schemas.openxmlformats.org/drawingml/2006/wordprocessingDrawing" xmlns:w10="urn:schemas-microsoft-com:office:word" xmlns:w="http://schemas.openxmlformats.org/wordprocessingml/2006/main" xmlns:w14="http://schemas.microsoft.com/office/word/2010/wordml" xmlns:w15="http://schemas.microsoft.com/office/word/2012/wordml" xmlns:w16cex="http://schemas.microsoft.com/office/word/2018/wordml/cex" xmlns:w16cid="http://schemas.microsoft.com/office/word/2016/wordml/cid" xmlns:w16="http://schemas.microsoft.com/office/word/2018/wordml" xmlns:w16se="http://schemas.microsoft.com/office/word/2015/wordml/symex" xmlns:wpg="http://schemas.microsoft.com/office/word/2010/wordprocessingGroup" xmlns:wpi="http://schemas.microsoft.com/office/word/2010/wordprocessingInk" xmlns:wne="http://schemas.microsoft.com/office/word/2006/wordml" xmlns:wps="http://schemas.microsoft.com/office/word/2010/wordprocessingShape" mc:Ignorable="w14 w15 w16se w16cid w16 w16cex wp14">
+<w:hdr xmlns:wpc="http://schemas.microsoft.com/office/word/2010/wordprocessingCanvas" xmlns:cx="http://schemas.microsoft.com/office/drawing/2014/chartex" xmlns:cx1="http://schemas.microsoft.com/office/drawing/2015/9/8/chartex" xmlns:cx2="http://schemas.microsoft.com/office/drawing/2015/10/21/chartex" xmlns:cx3="http://schemas.microsoft.com/office/drawing/2016/5/9/chartex" xmlns:cx4="http://schemas.microsoft.com/office/drawing/2016/5/10/chartex" xmlns:cx5="http://schemas.microsoft.com/office/drawing/2016/5/11/chartex" xmlns:cx6="http://schemas.microsoft.com/office/drawing/2016/5/12/chartex" xmlns:cx7="http://schemas.microsoft.com/office/drawing/2016/5/13/chartex" xmlns:cx8="http://schemas.microsoft.com/office/drawing/2016/5/14/chartex" xmlns:mc="http://schemas.openxmlformats.org/markup-compatibility/2006" xmlns:aink="http://schemas.microsoft.com/office/drawing/2016/ink" xmlns:am3d="http://schemas.microsoft.com/office/drawing/2017/model3d" xmlns:o="urn:schemas-microsoft-com:office:office" xmlns:r="http://schemas.openxmlformats.org/officeDocument/2006/relationships" xmlns:m="http://schemas.openxmlformats.org/officeDocument/2006/math" xmlns:v="urn:schemas-microsoft-com:vml" xmlns:wp14="http://schemas.microsoft.com/office/word/2010/wordprocessingDrawing" xmlns:wp="http://schemas.openxmlformats.org/drawingml/2006/wordprocessingDrawing" xmlns:w10="urn:schemas-microsoft-com:office:word" xmlns:w="http://schemas.openxmlformats.org/wordprocessingml/2006/main" xmlns:w14="http://schemas.microsoft.com/office/word/2010/wordml" xmlns:w15="http://schemas.microsoft.com/office/word/2012/wordml" xmlns:w16cid="http://schemas.microsoft.com/office/word/2016/wordml/cid" xmlns:w16se="http://schemas.microsoft.com/office/word/2015/wordml/symex" xmlns:wpg="http://schemas.microsoft.com/office/word/2010/wordprocessingGroup" xmlns:wpi="http://schemas.microsoft.com/office/word/2010/wordprocessingInk" xmlns:wne="http://schemas.microsoft.com/office/word/2006/wordml" xmlns:wps="http://schemas.microsoft.com/office/word/2010/wordprocessingShape" mc:Ignorable="w14 w15 w16se w16cid wp14">
   <w:p>
     <w:pPr>
       <w:pStyle w:val="Kopfzeile"/>
@@ -2707,7 +1841,7 @@
 </file>
 
 <file path=word/header2.xml><?xml version="1.0" encoding="utf-8"?>
-<w:hdr xmlns:wpc="http://schemas.microsoft.com/office/word/2010/wordprocessingCanvas" xmlns:cx="http://schemas.microsoft.com/office/drawing/2014/chartex" xmlns:cx1="http://schemas.microsoft.com/office/drawing/2015/9/8/chartex" xmlns:cx2="http://schemas.microsoft.com/office/drawing/2015/10/21/chartex" xmlns:cx3="http://schemas.microsoft.com/office/drawing/2016/5/9/chartex" xmlns:cx4="http://schemas.microsoft.com/office/drawing/2016/5/10/chartex" xmlns:cx5="http://schemas.microsoft.com/office/drawing/2016/5/11/chartex" xmlns:cx6="http://schemas.microsoft.com/office/drawing/2016/5/12/chartex" xmlns:cx7="http://schemas.microsoft.com/office/drawing/2016/5/13/chartex" xmlns:cx8="http://schemas.microsoft.com/office/drawing/2016/5/14/chartex" xmlns:mc="http://schemas.openxmlformats.org/markup-compatibility/2006" xmlns:aink="http://schemas.microsoft.com/office/drawing/2016/ink" xmlns:am3d="http://schemas.microsoft.com/office/drawing/2017/model3d" xmlns:o="urn:schemas-microsoft-com:office:office" xmlns:r="http://schemas.openxmlformats.org/officeDocument/2006/relationships" xmlns:m="http://schemas.openxmlformats.org/officeDocument/2006/math" xmlns:v="urn:schemas-microsoft-com:vml" xmlns:wp14="http://schemas.microsoft.com/office/word/2010/wordprocessingDrawing" xmlns:wp="http://schemas.openxmlformats.org/drawingml/2006/wordprocessingDrawing" xmlns:w10="urn:schemas-microsoft-com:office:word" xmlns:w="http://schemas.openxmlformats.org/wordprocessingml/2006/main" xmlns:w14="http://schemas.microsoft.com/office/word/2010/wordml" xmlns:w15="http://schemas.microsoft.com/office/word/2012/wordml" xmlns:w16cex="http://schemas.microsoft.com/office/word/2018/wordml/cex" xmlns:w16cid="http://schemas.microsoft.com/office/word/2016/wordml/cid" xmlns:w16="http://schemas.microsoft.com/office/word/2018/wordml" xmlns:w16se="http://schemas.microsoft.com/office/word/2015/wordml/symex" xmlns:wpg="http://schemas.microsoft.com/office/word/2010/wordprocessingGroup" xmlns:wpi="http://schemas.microsoft.com/office/word/2010/wordprocessingInk" xmlns:wne="http://schemas.microsoft.com/office/word/2006/wordml" xmlns:wps="http://schemas.microsoft.com/office/word/2010/wordprocessingShape" mc:Ignorable="w14 w15 w16se w16cid w16 w16cex wp14">
+<w:hdr xmlns:wpc="http://schemas.microsoft.com/office/word/2010/wordprocessingCanvas" xmlns:cx="http://schemas.microsoft.com/office/drawing/2014/chartex" xmlns:cx1="http://schemas.microsoft.com/office/drawing/2015/9/8/chartex" xmlns:cx2="http://schemas.microsoft.com/office/drawing/2015/10/21/chartex" xmlns:cx3="http://schemas.microsoft.com/office/drawing/2016/5/9/chartex" xmlns:cx4="http://schemas.microsoft.com/office/drawing/2016/5/10/chartex" xmlns:cx5="http://schemas.microsoft.com/office/drawing/2016/5/11/chartex" xmlns:cx6="http://schemas.microsoft.com/office/drawing/2016/5/12/chartex" xmlns:cx7="http://schemas.microsoft.com/office/drawing/2016/5/13/chartex" xmlns:cx8="http://schemas.microsoft.com/office/drawing/2016/5/14/chartex" xmlns:mc="http://schemas.openxmlformats.org/markup-compatibility/2006" xmlns:aink="http://schemas.microsoft.com/office/drawing/2016/ink" xmlns:am3d="http://schemas.microsoft.com/office/drawing/2017/model3d" xmlns:o="urn:schemas-microsoft-com:office:office" xmlns:r="http://schemas.openxmlformats.org/officeDocument/2006/relationships" xmlns:m="http://schemas.openxmlformats.org/officeDocument/2006/math" xmlns:v="urn:schemas-microsoft-com:vml" xmlns:wp14="http://schemas.microsoft.com/office/word/2010/wordprocessingDrawing" xmlns:wp="http://schemas.openxmlformats.org/drawingml/2006/wordprocessingDrawing" xmlns:w10="urn:schemas-microsoft-com:office:word" xmlns:w="http://schemas.openxmlformats.org/wordprocessingml/2006/main" xmlns:w14="http://schemas.microsoft.com/office/word/2010/wordml" xmlns:w15="http://schemas.microsoft.com/office/word/2012/wordml" xmlns:w16cid="http://schemas.microsoft.com/office/word/2016/wordml/cid" xmlns:w16se="http://schemas.microsoft.com/office/word/2015/wordml/symex" xmlns:wpg="http://schemas.microsoft.com/office/word/2010/wordprocessingGroup" xmlns:wpi="http://schemas.microsoft.com/office/word/2010/wordprocessingInk" xmlns:wne="http://schemas.microsoft.com/office/word/2006/wordml" xmlns:wps="http://schemas.microsoft.com/office/word/2010/wordprocessingShape" mc:Ignorable="w14 w15 w16se w16cid wp14">
   <w:p>
     <w:pPr>
       <w:pStyle w:val="Kopfzeile"/>
@@ -2865,7 +1999,7 @@
 </file>
 
 <file path=word/numbering.xml><?xml version="1.0" encoding="utf-8"?>
-<w:numbering xmlns:wpc="http://schemas.microsoft.com/office/word/2010/wordprocessingCanvas" xmlns:cx="http://schemas.microsoft.com/office/drawing/2014/chartex" xmlns:cx1="http://schemas.microsoft.com/office/drawing/2015/9/8/chartex" xmlns:cx2="http://schemas.microsoft.com/office/drawing/2015/10/21/chartex" xmlns:cx3="http://schemas.microsoft.com/office/drawing/2016/5/9/chartex" xmlns:cx4="http://schemas.microsoft.com/office/drawing/2016/5/10/chartex" xmlns:cx5="http://schemas.microsoft.com/office/drawing/2016/5/11/chartex" xmlns:cx6="http://schemas.microsoft.com/office/drawing/2016/5/12/chartex" xmlns:cx7="http://schemas.microsoft.com/office/drawing/2016/5/13/chartex" xmlns:cx8="http://schemas.microsoft.com/office/drawing/2016/5/14/chartex" xmlns:mc="http://schemas.openxmlformats.org/markup-compatibility/2006" xmlns:aink="http://schemas.microsoft.com/office/drawing/2016/ink" xmlns:am3d="http://schemas.microsoft.com/office/drawing/2017/model3d" xmlns:o="urn:schemas-microsoft-com:office:office" xmlns:r="http://schemas.openxmlformats.org/officeDocument/2006/relationships" xmlns:m="http://schemas.openxmlformats.org/officeDocument/2006/math" xmlns:v="urn:schemas-microsoft-com:vml" xmlns:wp14="http://schemas.microsoft.com/office/word/2010/wordprocessingDrawing" xmlns:wp="http://schemas.openxmlformats.org/drawingml/2006/wordprocessingDrawing" xmlns:w10="urn:schemas-microsoft-com:office:word" xmlns:w="http://schemas.openxmlformats.org/wordprocessingml/2006/main" xmlns:w14="http://schemas.microsoft.com/office/word/2010/wordml" xmlns:w15="http://schemas.microsoft.com/office/word/2012/wordml" xmlns:w16cex="http://schemas.microsoft.com/office/word/2018/wordml/cex" xmlns:w16cid="http://schemas.microsoft.com/office/word/2016/wordml/cid" xmlns:w16="http://schemas.microsoft.com/office/word/2018/wordml" xmlns:w16se="http://schemas.microsoft.com/office/word/2015/wordml/symex" xmlns:wpg="http://schemas.microsoft.com/office/word/2010/wordprocessingGroup" xmlns:wpi="http://schemas.microsoft.com/office/word/2010/wordprocessingInk" xmlns:wne="http://schemas.microsoft.com/office/word/2006/wordml" xmlns:wps="http://schemas.microsoft.com/office/word/2010/wordprocessingShape" mc:Ignorable="w14 w15 w16se w16cid w16 w16cex wp14">
+<w:numbering xmlns:wpc="http://schemas.microsoft.com/office/word/2010/wordprocessingCanvas" xmlns:cx="http://schemas.microsoft.com/office/drawing/2014/chartex" xmlns:cx1="http://schemas.microsoft.com/office/drawing/2015/9/8/chartex" xmlns:cx2="http://schemas.microsoft.com/office/drawing/2015/10/21/chartex" xmlns:cx3="http://schemas.microsoft.com/office/drawing/2016/5/9/chartex" xmlns:cx4="http://schemas.microsoft.com/office/drawing/2016/5/10/chartex" xmlns:cx5="http://schemas.microsoft.com/office/drawing/2016/5/11/chartex" xmlns:cx6="http://schemas.microsoft.com/office/drawing/2016/5/12/chartex" xmlns:cx7="http://schemas.microsoft.com/office/drawing/2016/5/13/chartex" xmlns:cx8="http://schemas.microsoft.com/office/drawing/2016/5/14/chartex" xmlns:mc="http://schemas.openxmlformats.org/markup-compatibility/2006" xmlns:aink="http://schemas.microsoft.com/office/drawing/2016/ink" xmlns:am3d="http://schemas.microsoft.com/office/drawing/2017/model3d" xmlns:o="urn:schemas-microsoft-com:office:office" xmlns:r="http://schemas.openxmlformats.org/officeDocument/2006/relationships" xmlns:m="http://schemas.openxmlformats.org/officeDocument/2006/math" xmlns:v="urn:schemas-microsoft-com:vml" xmlns:wp14="http://schemas.microsoft.com/office/word/2010/wordprocessingDrawing" xmlns:wp="http://schemas.openxmlformats.org/drawingml/2006/wordprocessingDrawing" xmlns:w10="urn:schemas-microsoft-com:office:word" xmlns:w="http://schemas.openxmlformats.org/wordprocessingml/2006/main" xmlns:w14="http://schemas.microsoft.com/office/word/2010/wordml" xmlns:w15="http://schemas.microsoft.com/office/word/2012/wordml" xmlns:w16cid="http://schemas.microsoft.com/office/word/2016/wordml/cid" xmlns:w16se="http://schemas.microsoft.com/office/word/2015/wordml/symex" xmlns:wpg="http://schemas.microsoft.com/office/word/2010/wordprocessingGroup" xmlns:wpi="http://schemas.microsoft.com/office/word/2010/wordprocessingInk" xmlns:wne="http://schemas.microsoft.com/office/word/2006/wordml" xmlns:wps="http://schemas.microsoft.com/office/word/2010/wordprocessingShape" mc:Ignorable="w14 w15 w16se w16cid wp14">
   <w:abstractNum w:abstractNumId="0" w15:restartNumberingAfterBreak="0">
     <w:nsid w:val="FFFFFF7C"/>
     <w:multiLevelType w:val="singleLevel"/>
@@ -3432,6 +2566,119 @@
     </w:lvl>
   </w:abstractNum>
   <w:abstractNum w:abstractNumId="14" w15:restartNumberingAfterBreak="0">
+    <w:nsid w:val="536B6AD6"/>
+    <w:multiLevelType w:val="hybridMultilevel"/>
+    <w:tmpl w:val="D0549B4A"/>
+    <w:lvl w:ilvl="0" w:tplc="A65CAFC6">
+      <w:start w:val="23"/>
+      <w:numFmt w:val="bullet"/>
+      <w:lvlText w:val=""/>
+      <w:lvlJc w:val="left"/>
+      <w:pPr>
+        <w:ind w:left="1080" w:hanging="360"/>
+      </w:pPr>
+      <w:rPr>
+        <w:rFonts w:ascii="Wingdings" w:eastAsiaTheme="minorHAnsi" w:hAnsi="Wingdings" w:cstheme="minorBidi" w:hint="default"/>
+      </w:rPr>
+    </w:lvl>
+    <w:lvl w:ilvl="1" w:tplc="04070003" w:tentative="1">
+      <w:start w:val="1"/>
+      <w:numFmt w:val="bullet"/>
+      <w:lvlText w:val="o"/>
+      <w:lvlJc w:val="left"/>
+      <w:pPr>
+        <w:ind w:left="1800" w:hanging="360"/>
+      </w:pPr>
+      <w:rPr>
+        <w:rFonts w:ascii="Courier New" w:hAnsi="Courier New" w:cs="Courier New" w:hint="default"/>
+      </w:rPr>
+    </w:lvl>
+    <w:lvl w:ilvl="2" w:tplc="04070005" w:tentative="1">
+      <w:start w:val="1"/>
+      <w:numFmt w:val="bullet"/>
+      <w:lvlText w:val=""/>
+      <w:lvlJc w:val="left"/>
+      <w:pPr>
+        <w:ind w:left="2520" w:hanging="360"/>
+      </w:pPr>
+      <w:rPr>
+        <w:rFonts w:ascii="Wingdings" w:hAnsi="Wingdings" w:hint="default"/>
+      </w:rPr>
+    </w:lvl>
+    <w:lvl w:ilvl="3" w:tplc="04070001" w:tentative="1">
+      <w:start w:val="1"/>
+      <w:numFmt w:val="bullet"/>
+      <w:lvlText w:val=""/>
+      <w:lvlJc w:val="left"/>
+      <w:pPr>
+        <w:ind w:left="3240" w:hanging="360"/>
+      </w:pPr>
+      <w:rPr>
+        <w:rFonts w:ascii="Symbol" w:hAnsi="Symbol" w:hint="default"/>
+      </w:rPr>
+    </w:lvl>
+    <w:lvl w:ilvl="4" w:tplc="04070003" w:tentative="1">
+      <w:start w:val="1"/>
+      <w:numFmt w:val="bullet"/>
+      <w:lvlText w:val="o"/>
+      <w:lvlJc w:val="left"/>
+      <w:pPr>
+        <w:ind w:left="3960" w:hanging="360"/>
+      </w:pPr>
+      <w:rPr>
+        <w:rFonts w:ascii="Courier New" w:hAnsi="Courier New" w:cs="Courier New" w:hint="default"/>
+      </w:rPr>
+    </w:lvl>
+    <w:lvl w:ilvl="5" w:tplc="04070005" w:tentative="1">
+      <w:start w:val="1"/>
+      <w:numFmt w:val="bullet"/>
+      <w:lvlText w:val=""/>
+      <w:lvlJc w:val="left"/>
+      <w:pPr>
+        <w:ind w:left="4680" w:hanging="360"/>
+      </w:pPr>
+      <w:rPr>
+        <w:rFonts w:ascii="Wingdings" w:hAnsi="Wingdings" w:hint="default"/>
+      </w:rPr>
+    </w:lvl>
+    <w:lvl w:ilvl="6" w:tplc="04070001" w:tentative="1">
+      <w:start w:val="1"/>
+      <w:numFmt w:val="bullet"/>
+      <w:lvlText w:val=""/>
+      <w:lvlJc w:val="left"/>
+      <w:pPr>
+        <w:ind w:left="5400" w:hanging="360"/>
+      </w:pPr>
+      <w:rPr>
+        <w:rFonts w:ascii="Symbol" w:hAnsi="Symbol" w:hint="default"/>
+      </w:rPr>
+    </w:lvl>
+    <w:lvl w:ilvl="7" w:tplc="04070003" w:tentative="1">
+      <w:start w:val="1"/>
+      <w:numFmt w:val="bullet"/>
+      <w:lvlText w:val="o"/>
+      <w:lvlJc w:val="left"/>
+      <w:pPr>
+        <w:ind w:left="6120" w:hanging="360"/>
+      </w:pPr>
+      <w:rPr>
+        <w:rFonts w:ascii="Courier New" w:hAnsi="Courier New" w:cs="Courier New" w:hint="default"/>
+      </w:rPr>
+    </w:lvl>
+    <w:lvl w:ilvl="8" w:tplc="04070005" w:tentative="1">
+      <w:start w:val="1"/>
+      <w:numFmt w:val="bullet"/>
+      <w:lvlText w:val=""/>
+      <w:lvlJc w:val="left"/>
+      <w:pPr>
+        <w:ind w:left="6840" w:hanging="360"/>
+      </w:pPr>
+      <w:rPr>
+        <w:rFonts w:ascii="Wingdings" w:hAnsi="Wingdings" w:hint="default"/>
+      </w:rPr>
+    </w:lvl>
+  </w:abstractNum>
+  <w:abstractNum w:abstractNumId="15" w15:restartNumberingAfterBreak="0">
     <w:nsid w:val="5F7A0636"/>
     <w:multiLevelType w:val="hybridMultilevel"/>
     <w:tmpl w:val="EDF44144"/>
@@ -3517,7 +2764,7 @@
       </w:pPr>
     </w:lvl>
   </w:abstractNum>
-  <w:abstractNum w:abstractNumId="15" w15:restartNumberingAfterBreak="0">
+  <w:abstractNum w:abstractNumId="16" w15:restartNumberingAfterBreak="0">
     <w:nsid w:val="69AF1F98"/>
     <w:multiLevelType w:val="multilevel"/>
     <w:tmpl w:val="12243FF0"/>
@@ -3638,7 +2885,7 @@
       </w:rPr>
     </w:lvl>
   </w:abstractNum>
-  <w:abstractNum w:abstractNumId="16" w15:restartNumberingAfterBreak="0">
+  <w:abstractNum w:abstractNumId="17" w15:restartNumberingAfterBreak="0">
     <w:nsid w:val="733E5CEE"/>
     <w:multiLevelType w:val="multilevel"/>
     <w:tmpl w:val="0407001F"/>
@@ -3761,25 +3008,28 @@
     <w:abstractNumId w:val="0"/>
   </w:num>
   <w:num w:numId="13">
-    <w:abstractNumId w:val="14"/>
+    <w:abstractNumId w:val="15"/>
   </w:num>
   <w:num w:numId="14">
     <w:abstractNumId w:val="12"/>
   </w:num>
   <w:num w:numId="15">
-    <w:abstractNumId w:val="16"/>
+    <w:abstractNumId w:val="17"/>
   </w:num>
   <w:num w:numId="16">
-    <w:abstractNumId w:val="15"/>
+    <w:abstractNumId w:val="16"/>
   </w:num>
   <w:num w:numId="17">
     <w:abstractNumId w:val="13"/>
+  </w:num>
+  <w:num w:numId="18">
+    <w:abstractNumId w:val="14"/>
   </w:num>
 </w:numbering>
 </file>
 
 <file path=word/styles.xml><?xml version="1.0" encoding="utf-8"?>
-<w:styles xmlns:mc="http://schemas.openxmlformats.org/markup-compatibility/2006" xmlns:r="http://schemas.openxmlformats.org/officeDocument/2006/relationships" xmlns:w="http://schemas.openxmlformats.org/wordprocessingml/2006/main" xmlns:w14="http://schemas.microsoft.com/office/word/2010/wordml" xmlns:w15="http://schemas.microsoft.com/office/word/2012/wordml" xmlns:w16cex="http://schemas.microsoft.com/office/word/2018/wordml/cex" xmlns:w16cid="http://schemas.microsoft.com/office/word/2016/wordml/cid" xmlns:w16="http://schemas.microsoft.com/office/word/2018/wordml" xmlns:w16se="http://schemas.microsoft.com/office/word/2015/wordml/symex" mc:Ignorable="w14 w15 w16se w16cid w16 w16cex">
+<w:styles xmlns:mc="http://schemas.openxmlformats.org/markup-compatibility/2006" xmlns:r="http://schemas.openxmlformats.org/officeDocument/2006/relationships" xmlns:w="http://schemas.openxmlformats.org/wordprocessingml/2006/main" xmlns:w14="http://schemas.microsoft.com/office/word/2010/wordml" xmlns:w15="http://schemas.microsoft.com/office/word/2012/wordml" xmlns:w16cid="http://schemas.microsoft.com/office/word/2016/wordml/cid" xmlns:w16se="http://schemas.microsoft.com/office/word/2015/wordml/symex" mc:Ignorable="w14 w15 w16se w16cid">
   <w:docDefaults>
     <w:rPrDefault>
       <w:rPr>
@@ -5755,10 +5005,6 @@
 </file>
 
 <file path=customXml/item3.xml><?xml version="1.0" encoding="utf-8"?>
-<b:Sources xmlns:b="http://schemas.openxmlformats.org/officeDocument/2006/bibliography" xmlns="http://schemas.openxmlformats.org/officeDocument/2006/bibliography" SelectedStyle="\APASixthEditionOfficeOnline.xsl" StyleName="APA" Version="6"/>
-</file>
-
-<file path=customXml/item4.xml><?xml version="1.0" encoding="utf-8"?>
 <?mso-contentType ?>
 <FormTemplates xmlns="http://schemas.microsoft.com/sharepoint/v3/contenttype/forms">
   <Display>DocumentLibraryForm</Display>
@@ -5767,7 +5013,7 @@
 </FormTemplates>
 </file>
 
-<file path=customXml/item5.xml><?xml version="1.0" encoding="utf-8"?>
+<file path=customXml/item4.xml><?xml version="1.0" encoding="utf-8"?>
 <?mso-contentType ?>
 <spe:Receivers xmlns:spe="http://schemas.microsoft.com/sharepoint/events">
   <Receiver>
@@ -5817,6 +5063,10 @@
 </spe:Receivers>
 </file>
 
+<file path=customXml/item5.xml><?xml version="1.0" encoding="utf-8"?>
+<b:Sources xmlns:b="http://schemas.openxmlformats.org/officeDocument/2006/bibliography" xmlns="http://schemas.openxmlformats.org/officeDocument/2006/bibliography" SelectedStyle="\APASixthEditionOfficeOnline.xsl" StyleName="APA" Version="6"/>
+</file>
+
 <file path=customXml/itemProps1.xml><?xml version="1.0" encoding="utf-8"?>
 <ds:datastoreItem xmlns:ds="http://schemas.openxmlformats.org/officeDocument/2006/customXml" ds:itemID="{33FE25FD-0061-45A0-915B-462899FA6A16}">
   <ds:schemaRefs>
@@ -5848,14 +5098,6 @@
 </file>
 
 <file path=customXml/itemProps3.xml><?xml version="1.0" encoding="utf-8"?>
-<ds:datastoreItem xmlns:ds="http://schemas.openxmlformats.org/officeDocument/2006/customXml" ds:itemID="{DE845483-1F2A-41AF-B5C3-0D4160FA06DC}">
-  <ds:schemaRefs>
-    <ds:schemaRef ds:uri="http://schemas.openxmlformats.org/officeDocument/2006/bibliography"/>
-  </ds:schemaRefs>
-</ds:datastoreItem>
-</file>
-
-<file path=customXml/itemProps4.xml><?xml version="1.0" encoding="utf-8"?>
 <ds:datastoreItem xmlns:ds="http://schemas.openxmlformats.org/officeDocument/2006/customXml" ds:itemID="{5559B9CF-26D9-4DB6-BA36-D48C23A12196}">
   <ds:schemaRefs>
     <ds:schemaRef ds:uri="http://schemas.microsoft.com/sharepoint/v3/contenttype/forms"/>
@@ -5863,10 +5105,18 @@
 </ds:datastoreItem>
 </file>
 
-<file path=customXml/itemProps5.xml><?xml version="1.0" encoding="utf-8"?>
+<file path=customXml/itemProps4.xml><?xml version="1.0" encoding="utf-8"?>
 <ds:datastoreItem xmlns:ds="http://schemas.openxmlformats.org/officeDocument/2006/customXml" ds:itemID="{CB0E5A01-DB67-4192-AF99-12B6F3CDA8E0}">
   <ds:schemaRefs>
     <ds:schemaRef ds:uri="http://schemas.microsoft.com/sharepoint/events"/>
   </ds:schemaRefs>
 </ds:datastoreItem>
+</file>
+
+<file path=customXml/itemProps5.xml><?xml version="1.0" encoding="utf-8"?>
+<ds:datastoreItem xmlns:ds="http://schemas.openxmlformats.org/officeDocument/2006/customXml" ds:itemID="{8F9A6DB5-2825-421B-B273-DC02217CDD54}">
+  <ds:schemaRefs>
+    <ds:schemaRef ds:uri="http://schemas.openxmlformats.org/officeDocument/2006/bibliography"/>
+  </ds:schemaRefs>
+</ds:datastoreItem>
 </file>
</xml_diff>

<commit_message>
nach merge doku update
</commit_message>
<xml_diff>
--- a/doku/Projektbericht_Gruppe16.docx
+++ b/doku/Projektbericht_Gruppe16.docx
@@ -760,8 +760,6 @@
         </w:rPr>
         <w:t>auch</w:t>
       </w:r>
-      <w:bookmarkStart w:id="0" w:name="_GoBack"/>
-      <w:bookmarkEnd w:id="0"/>
       <w:r>
         <w:rPr>
           <w:b/>
@@ -1107,6 +1105,365 @@
           <w:sz w:val="24"/>
         </w:rPr>
       </w:pPr>
+      <w:r>
+        <w:rPr>
+          <w:b/>
+          <w:color w:val="2E74B5" w:themeColor="accent1" w:themeShade="BF"/>
+          <w:sz w:val="24"/>
+        </w:rPr>
+        <w:br w:type="page"/>
+      </w:r>
+    </w:p>
+    <w:p>
+      <w:pPr>
+        <w:spacing w:line="259" w:lineRule="auto"/>
+        <w:rPr>
+          <w:b/>
+          <w:color w:val="2E74B5" w:themeColor="accent1" w:themeShade="BF"/>
+          <w:sz w:val="24"/>
+        </w:rPr>
+      </w:pPr>
+      <w:r>
+        <w:rPr>
+          <w:b/>
+          <w:color w:val="2E74B5" w:themeColor="accent1" w:themeShade="BF"/>
+          <w:sz w:val="24"/>
+        </w:rPr>
+        <w:lastRenderedPageBreak/>
+        <w:t>ToDo’s allgemein</w:t>
+      </w:r>
+      <w:bookmarkStart w:id="0" w:name="_GoBack"/>
+      <w:bookmarkEnd w:id="0"/>
+    </w:p>
+    <w:p>
+      <w:pPr>
+        <w:spacing w:line="259" w:lineRule="auto"/>
+        <w:rPr>
+          <w:b/>
+          <w:color w:val="2E74B5" w:themeColor="accent1" w:themeShade="BF"/>
+          <w:sz w:val="24"/>
+        </w:rPr>
+      </w:pPr>
+      <w:r>
+        <w:rPr>
+          <w:b/>
+          <w:color w:val="2E74B5" w:themeColor="accent1" w:themeShade="BF"/>
+          <w:sz w:val="24"/>
+        </w:rPr>
+        <w:t>Wochenansicht und Tagesansicht implementieren über filter</w:t>
+      </w:r>
+    </w:p>
+    <w:p>
+      <w:pPr>
+        <w:spacing w:line="259" w:lineRule="auto"/>
+        <w:rPr>
+          <w:b/>
+          <w:color w:val="2E74B5" w:themeColor="accent1" w:themeShade="BF"/>
+          <w:sz w:val="24"/>
+        </w:rPr>
+      </w:pPr>
+      <w:r>
+        <w:rPr>
+          <w:b/>
+          <w:color w:val="2E74B5" w:themeColor="accent1" w:themeShade="BF"/>
+          <w:sz w:val="24"/>
+        </w:rPr>
+        <w:t>kategorie hinzufügen in der bearbeitungsmaske</w:t>
+      </w:r>
+    </w:p>
+    <w:p>
+      <w:pPr>
+        <w:spacing w:line="259" w:lineRule="auto"/>
+        <w:rPr>
+          <w:b/>
+          <w:color w:val="2E74B5" w:themeColor="accent1" w:themeShade="BF"/>
+          <w:sz w:val="24"/>
+        </w:rPr>
+      </w:pPr>
+      <w:r>
+        <w:rPr>
+          <w:b/>
+          <w:color w:val="2E74B5" w:themeColor="accent1" w:themeShade="BF"/>
+          <w:sz w:val="24"/>
+        </w:rPr>
+        <w:t>Filter in Kalenderansicht für Kategorien</w:t>
+      </w:r>
+    </w:p>
+    <w:p>
+      <w:pPr>
+        <w:spacing w:line="259" w:lineRule="auto"/>
+        <w:rPr>
+          <w:b/>
+          <w:color w:val="2E74B5" w:themeColor="accent1" w:themeShade="BF"/>
+          <w:sz w:val="24"/>
+        </w:rPr>
+      </w:pPr>
+      <w:r>
+        <w:rPr>
+          <w:b/>
+          <w:color w:val="2E74B5" w:themeColor="accent1" w:themeShade="BF"/>
+          <w:sz w:val="24"/>
+        </w:rPr>
+        <w:t>kategorie auswählen mit combobox für eigene Kategorie</w:t>
+      </w:r>
+    </w:p>
+    <w:p>
+      <w:pPr>
+        <w:spacing w:line="259" w:lineRule="auto"/>
+        <w:rPr>
+          <w:b/>
+          <w:color w:val="2E74B5" w:themeColor="accent1" w:themeShade="BF"/>
+          <w:sz w:val="24"/>
+        </w:rPr>
+      </w:pPr>
+      <w:r>
+        <w:rPr>
+          <w:b/>
+          <w:color w:val="2E74B5" w:themeColor="accent1" w:themeShade="BF"/>
+          <w:sz w:val="24"/>
+        </w:rPr>
+        <w:t>colorpicker</w:t>
+      </w:r>
+    </w:p>
+    <w:p>
+      <w:pPr>
+        <w:spacing w:line="259" w:lineRule="auto"/>
+        <w:rPr>
+          <w:b/>
+          <w:color w:val="2E74B5" w:themeColor="accent1" w:themeShade="BF"/>
+          <w:sz w:val="24"/>
+        </w:rPr>
+      </w:pPr>
+      <w:r>
+        <w:rPr>
+          <w:b/>
+          <w:color w:val="2E74B5" w:themeColor="accent1" w:themeShade="BF"/>
+          <w:sz w:val="24"/>
+        </w:rPr>
+        <w:t>kategoriebearbeitenseite</w:t>
+      </w:r>
+    </w:p>
+    <w:p>
+      <w:pPr>
+        <w:spacing w:line="259" w:lineRule="auto"/>
+        <w:rPr>
+          <w:b/>
+          <w:color w:val="2E74B5" w:themeColor="accent1" w:themeShade="BF"/>
+          <w:sz w:val="24"/>
+        </w:rPr>
+      </w:pPr>
+    </w:p>
+    <w:p>
+      <w:pPr>
+        <w:spacing w:line="259" w:lineRule="auto"/>
+        <w:rPr>
+          <w:b/>
+          <w:color w:val="2E74B5" w:themeColor="accent1" w:themeShade="BF"/>
+          <w:sz w:val="24"/>
+        </w:rPr>
+      </w:pPr>
+      <w:r>
+        <w:rPr>
+          <w:b/>
+          <w:color w:val="2E74B5" w:themeColor="accent1" w:themeShade="BF"/>
+          <w:sz w:val="24"/>
+        </w:rPr>
+        <w:t>ToDo‘s</w:t>
+      </w:r>
+      <w:r>
+        <w:rPr>
+          <w:b/>
+          <w:color w:val="2E74B5" w:themeColor="accent1" w:themeShade="BF"/>
+          <w:sz w:val="24"/>
+        </w:rPr>
+        <w:t xml:space="preserve"> Chris:</w:t>
+      </w:r>
+    </w:p>
+    <w:p>
+      <w:pPr>
+        <w:spacing w:line="259" w:lineRule="auto"/>
+        <w:rPr>
+          <w:b/>
+          <w:color w:val="2E74B5" w:themeColor="accent1" w:themeShade="BF"/>
+          <w:sz w:val="24"/>
+        </w:rPr>
+      </w:pPr>
+      <w:r>
+        <w:rPr>
+          <w:b/>
+          <w:color w:val="2E74B5" w:themeColor="accent1" w:themeShade="BF"/>
+          <w:sz w:val="24"/>
+        </w:rPr>
+        <w:t>termine über mehrere Tage</w:t>
+      </w:r>
+    </w:p>
+    <w:p>
+      <w:pPr>
+        <w:spacing w:line="259" w:lineRule="auto"/>
+        <w:rPr>
+          <w:b/>
+          <w:color w:val="2E74B5" w:themeColor="accent1" w:themeShade="BF"/>
+          <w:sz w:val="24"/>
+        </w:rPr>
+      </w:pPr>
+      <w:r>
+        <w:rPr>
+          <w:b/>
+          <w:color w:val="2E74B5" w:themeColor="accent1" w:themeShade="BF"/>
+          <w:sz w:val="24"/>
+        </w:rPr>
+        <w:t>Filter für Kategorien</w:t>
+      </w:r>
+    </w:p>
+    <w:p>
+      <w:pPr>
+        <w:spacing w:line="259" w:lineRule="auto"/>
+        <w:rPr>
+          <w:b/>
+          <w:color w:val="2E74B5" w:themeColor="accent1" w:themeShade="BF"/>
+          <w:sz w:val="24"/>
+        </w:rPr>
+      </w:pPr>
+      <w:r>
+        <w:rPr>
+          <w:b/>
+          <w:color w:val="2E74B5" w:themeColor="accent1" w:themeShade="BF"/>
+          <w:sz w:val="24"/>
+        </w:rPr>
+        <w:t>Detailansicht unter/neben kalender</w:t>
+      </w:r>
+    </w:p>
+    <w:p>
+      <w:pPr>
+        <w:spacing w:line="259" w:lineRule="auto"/>
+        <w:rPr>
+          <w:b/>
+          <w:color w:val="2E74B5" w:themeColor="accent1" w:themeShade="BF"/>
+          <w:sz w:val="24"/>
+        </w:rPr>
+      </w:pPr>
+      <w:r>
+        <w:rPr>
+          <w:b/>
+          <w:color w:val="2E74B5" w:themeColor="accent1" w:themeShade="BF"/>
+          <w:sz w:val="24"/>
+        </w:rPr>
+        <w:t>kategorie bearbeitenseite</w:t>
+      </w:r>
+    </w:p>
+    <w:p>
+      <w:pPr>
+        <w:spacing w:line="259" w:lineRule="auto"/>
+        <w:rPr>
+          <w:b/>
+          <w:color w:val="2E74B5" w:themeColor="accent1" w:themeShade="BF"/>
+          <w:sz w:val="24"/>
+        </w:rPr>
+      </w:pPr>
+    </w:p>
+    <w:p>
+      <w:pPr>
+        <w:spacing w:line="259" w:lineRule="auto"/>
+        <w:rPr>
+          <w:b/>
+          <w:color w:val="2E74B5" w:themeColor="accent1" w:themeShade="BF"/>
+          <w:sz w:val="24"/>
+        </w:rPr>
+      </w:pPr>
+      <w:r>
+        <w:rPr>
+          <w:b/>
+          <w:color w:val="2E74B5" w:themeColor="accent1" w:themeShade="BF"/>
+          <w:sz w:val="24"/>
+        </w:rPr>
+        <w:t>To</w:t>
+      </w:r>
+      <w:r>
+        <w:rPr>
+          <w:b/>
+          <w:color w:val="2E74B5" w:themeColor="accent1" w:themeShade="BF"/>
+          <w:sz w:val="24"/>
+        </w:rPr>
+        <w:t>D</w:t>
+      </w:r>
+      <w:r>
+        <w:rPr>
+          <w:b/>
+          <w:color w:val="2E74B5" w:themeColor="accent1" w:themeShade="BF"/>
+          <w:sz w:val="24"/>
+        </w:rPr>
+        <w:t>o</w:t>
+      </w:r>
+      <w:r>
+        <w:rPr>
+          <w:b/>
+          <w:color w:val="2E74B5" w:themeColor="accent1" w:themeShade="BF"/>
+          <w:sz w:val="24"/>
+        </w:rPr>
+        <w:t>‘s</w:t>
+      </w:r>
+      <w:r>
+        <w:rPr>
+          <w:b/>
+          <w:color w:val="2E74B5" w:themeColor="accent1" w:themeShade="BF"/>
+          <w:sz w:val="24"/>
+        </w:rPr>
+        <w:t xml:space="preserve"> Feli:</w:t>
+      </w:r>
+    </w:p>
+    <w:p>
+      <w:pPr>
+        <w:spacing w:line="259" w:lineRule="auto"/>
+        <w:rPr>
+          <w:b/>
+          <w:color w:val="2E74B5" w:themeColor="accent1" w:themeShade="BF"/>
+          <w:sz w:val="24"/>
+        </w:rPr>
+      </w:pPr>
+      <w:r>
+        <w:rPr>
+          <w:b/>
+          <w:color w:val="2E74B5" w:themeColor="accent1" w:themeShade="BF"/>
+          <w:sz w:val="24"/>
+        </w:rPr>
+        <w:t>termin hinzufügen REGEX</w:t>
+      </w:r>
+    </w:p>
+    <w:p>
+      <w:pPr>
+        <w:spacing w:line="259" w:lineRule="auto"/>
+        <w:rPr>
+          <w:b/>
+          <w:color w:val="2E74B5" w:themeColor="accent1" w:themeShade="BF"/>
+          <w:sz w:val="24"/>
+        </w:rPr>
+      </w:pPr>
+      <w:r>
+        <w:rPr>
+          <w:b/>
+          <w:color w:val="2E74B5" w:themeColor="accent1" w:themeShade="BF"/>
+          <w:sz w:val="24"/>
+        </w:rPr>
+        <w:t>termin bearbeiten/updaten REGEX</w:t>
+      </w:r>
+    </w:p>
+    <w:p>
+      <w:pPr>
+        <w:spacing w:line="259" w:lineRule="auto"/>
+        <w:rPr>
+          <w:b/>
+          <w:color w:val="2E74B5" w:themeColor="accent1" w:themeShade="BF"/>
+          <w:sz w:val="24"/>
+        </w:rPr>
+      </w:pPr>
+      <w:r>
+        <w:rPr>
+          <w:b/>
+          <w:color w:val="2E74B5" w:themeColor="accent1" w:themeShade="BF"/>
+          <w:sz w:val="24"/>
+        </w:rPr>
+        <w:t xml:space="preserve">kalenderansicht für woche und tag </w:t>
+      </w:r>
     </w:p>
     <w:p>
       <w:pPr>
@@ -1713,27 +2070,14 @@
     <w:r>
       <w:t xml:space="preserve"> von </w:t>
     </w:r>
-    <w:r>
-      <w:fldChar w:fldCharType="begin"/>
-    </w:r>
-    <w:r>
-      <w:instrText xml:space="preserve"> NUMPAGES   \* MERGEFORMAT </w:instrText>
-    </w:r>
-    <w:r>
-      <w:fldChar w:fldCharType="separate"/>
-    </w:r>
-    <w:r>
-      <w:rPr>
-        <w:noProof/>
-      </w:rPr>
-      <w:t>5</w:t>
-    </w:r>
-    <w:r>
-      <w:rPr>
-        <w:noProof/>
-      </w:rPr>
-      <w:fldChar w:fldCharType="end"/>
-    </w:r>
+    <w:fldSimple w:instr=" NUMPAGES   \* MERGEFORMAT ">
+      <w:r>
+        <w:rPr>
+          <w:noProof/>
+        </w:rPr>
+        <w:t>5</w:t>
+      </w:r>
+    </w:fldSimple>
   </w:p>
 </w:ftr>
 </file>
@@ -4792,6 +5136,82 @@
 </file>
 
 <file path=customXml/item1.xml><?xml version="1.0" encoding="utf-8"?>
+<?mso-contentType ?>
+<spe:Receivers xmlns:spe="http://schemas.microsoft.com/sharepoint/events">
+  <Receiver>
+    <Name>Document ID Generator</Name>
+    <Synchronization>Synchronous</Synchronization>
+    <Type>10001</Type>
+    <SequenceNumber>1000</SequenceNumber>
+    <Url/>
+    <Assembly>Microsoft.Office.DocumentManagement, Version=15.0.0.0, Culture=neutral, PublicKeyToken=71e9bce111e9429c</Assembly>
+    <Class>Microsoft.Office.DocumentManagement.Internal.DocIdHandler</Class>
+    <Data/>
+    <Filter/>
+  </Receiver>
+  <Receiver>
+    <Name>Document ID Generator</Name>
+    <Synchronization>Synchronous</Synchronization>
+    <Type>10002</Type>
+    <SequenceNumber>1001</SequenceNumber>
+    <Url/>
+    <Assembly>Microsoft.Office.DocumentManagement, Version=15.0.0.0, Culture=neutral, PublicKeyToken=71e9bce111e9429c</Assembly>
+    <Class>Microsoft.Office.DocumentManagement.Internal.DocIdHandler</Class>
+    <Data/>
+    <Filter/>
+  </Receiver>
+  <Receiver>
+    <Name>Document ID Generator</Name>
+    <Synchronization>Synchronous</Synchronization>
+    <Type>10004</Type>
+    <SequenceNumber>1002</SequenceNumber>
+    <Url/>
+    <Assembly>Microsoft.Office.DocumentManagement, Version=15.0.0.0, Culture=neutral, PublicKeyToken=71e9bce111e9429c</Assembly>
+    <Class>Microsoft.Office.DocumentManagement.Internal.DocIdHandler</Class>
+    <Data/>
+    <Filter/>
+  </Receiver>
+  <Receiver>
+    <Name>Document ID Generator</Name>
+    <Synchronization>Synchronous</Synchronization>
+    <Type>10006</Type>
+    <SequenceNumber>1003</SequenceNumber>
+    <Url/>
+    <Assembly>Microsoft.Office.DocumentManagement, Version=15.0.0.0, Culture=neutral, PublicKeyToken=71e9bce111e9429c</Assembly>
+    <Class>Microsoft.Office.DocumentManagement.Internal.DocIdHandler</Class>
+    <Data/>
+    <Filter/>
+  </Receiver>
+</spe:Receivers>
+</file>
+
+<file path=customXml/item2.xml><?xml version="1.0" encoding="utf-8"?>
+<?mso-contentType ?>
+<FormTemplates xmlns="http://schemas.microsoft.com/sharepoint/v3/contenttype/forms">
+  <Display>DocumentLibraryForm</Display>
+  <Edit>DocumentLibraryForm</Edit>
+  <New>DocumentLibraryForm</New>
+</FormTemplates>
+</file>
+
+<file path=customXml/item3.xml><?xml version="1.0" encoding="utf-8"?>
+<p:properties xmlns:p="http://schemas.microsoft.com/office/2006/metadata/properties" xmlns:xsi="http://www.w3.org/2001/XMLSchema-instance" xmlns:pc="http://schemas.microsoft.com/office/infopath/2007/PartnerControls">
+  <documentManagement>
+    <Formular_x0020__x002f__x0020_Vordrucke xmlns="845ba726-4aaa-4e93-bec4-fb020baba1ef">Corporate Design / Werbung</Formular_x0020__x002f__x0020_Vordrucke>
+    <Vertraulichkeitsstufe xmlns="845ba726-4aaa-4e93-bec4-fb020baba1ef">intern</Vertraulichkeitsstufe>
+    <g_x00fc_ltig_x0020_f_x00fc_r xmlns="845ba726-4aaa-4e93-bec4-fb020baba1ef">
+      <Value>alle Beschäftigten</Value>
+    </g_x00fc_ltig_x0020_f_x00fc_r>
+    <_dlc_DocId xmlns="6e9c68af-8bb9-4c8e-acaa-c005a2bd5618">DOCID-20-311</_dlc_DocId>
+    <_dlc_DocIdUrl xmlns="6e9c68af-8bb9-4c8e-acaa-c005a2bd5618">
+      <Url>https://intranet.fh-luebeck.de/dokumente/_layouts/15/DocIdRedir.aspx?ID=DOCID-20-311</Url>
+      <Description>DOCID-20-311</Description>
+    </_dlc_DocIdUrl>
+  </documentManagement>
+</p:properties>
+</file>
+
+<file path=customXml/item4.xml><?xml version="1.0" encoding="utf-8"?>
 <ct:contentTypeSchema xmlns:ct="http://schemas.microsoft.com/office/2006/metadata/contentType" xmlns:ma="http://schemas.microsoft.com/office/2006/metadata/properties/metaAttributes" ct:_="" ma:_="" ma:contentTypeName="Dokument" ma:contentTypeID="0x010100E19041EF918B444F9772472982E64F5F" ma:contentTypeVersion="12" ma:contentTypeDescription="Ein neues Dokument erstellen." ma:contentTypeScope="" ma:versionID="05cf3cfca21381d10b895f96c5086b7c">
   <xsd:schema xmlns:xsd="http://www.w3.org/2001/XMLSchema" xmlns:xs="http://www.w3.org/2001/XMLSchema" xmlns:p="http://schemas.microsoft.com/office/2006/metadata/properties" xmlns:ns2="845ba726-4aaa-4e93-bec4-fb020baba1ef" xmlns:ns3="6e9c68af-8bb9-4c8e-acaa-c005a2bd5618" targetNamespace="http://schemas.microsoft.com/office/2006/metadata/properties" ma:root="true" ma:fieldsID="f999d1372210e52b316b4b3c91e1f48c" ns2:_="" ns3:_="">
     <xsd:import namespace="845ba726-4aaa-4e93-bec4-fb020baba1ef"/>
@@ -4987,87 +5407,38 @@
 </ct:contentTypeSchema>
 </file>
 
-<file path=customXml/item2.xml><?xml version="1.0" encoding="utf-8"?>
-<p:properties xmlns:p="http://schemas.microsoft.com/office/2006/metadata/properties" xmlns:xsi="http://www.w3.org/2001/XMLSchema-instance" xmlns:pc="http://schemas.microsoft.com/office/infopath/2007/PartnerControls">
-  <documentManagement>
-    <Formular_x0020__x002f__x0020_Vordrucke xmlns="845ba726-4aaa-4e93-bec4-fb020baba1ef">Corporate Design / Werbung</Formular_x0020__x002f__x0020_Vordrucke>
-    <Vertraulichkeitsstufe xmlns="845ba726-4aaa-4e93-bec4-fb020baba1ef">intern</Vertraulichkeitsstufe>
-    <g_x00fc_ltig_x0020_f_x00fc_r xmlns="845ba726-4aaa-4e93-bec4-fb020baba1ef">
-      <Value>alle Beschäftigten</Value>
-    </g_x00fc_ltig_x0020_f_x00fc_r>
-    <_dlc_DocId xmlns="6e9c68af-8bb9-4c8e-acaa-c005a2bd5618">DOCID-20-311</_dlc_DocId>
-    <_dlc_DocIdUrl xmlns="6e9c68af-8bb9-4c8e-acaa-c005a2bd5618">
-      <Url>https://intranet.fh-luebeck.de/dokumente/_layouts/15/DocIdRedir.aspx?ID=DOCID-20-311</Url>
-      <Description>DOCID-20-311</Description>
-    </_dlc_DocIdUrl>
-  </documentManagement>
-</p:properties>
-</file>
-
-<file path=customXml/item3.xml><?xml version="1.0" encoding="utf-8"?>
-<?mso-contentType ?>
-<FormTemplates xmlns="http://schemas.microsoft.com/sharepoint/v3/contenttype/forms">
-  <Display>DocumentLibraryForm</Display>
-  <Edit>DocumentLibraryForm</Edit>
-  <New>DocumentLibraryForm</New>
-</FormTemplates>
-</file>
-
-<file path=customXml/item4.xml><?xml version="1.0" encoding="utf-8"?>
-<?mso-contentType ?>
-<spe:Receivers xmlns:spe="http://schemas.microsoft.com/sharepoint/events">
-  <Receiver>
-    <Name>Document ID Generator</Name>
-    <Synchronization>Synchronous</Synchronization>
-    <Type>10001</Type>
-    <SequenceNumber>1000</SequenceNumber>
-    <Url/>
-    <Assembly>Microsoft.Office.DocumentManagement, Version=15.0.0.0, Culture=neutral, PublicKeyToken=71e9bce111e9429c</Assembly>
-    <Class>Microsoft.Office.DocumentManagement.Internal.DocIdHandler</Class>
-    <Data/>
-    <Filter/>
-  </Receiver>
-  <Receiver>
-    <Name>Document ID Generator</Name>
-    <Synchronization>Synchronous</Synchronization>
-    <Type>10002</Type>
-    <SequenceNumber>1001</SequenceNumber>
-    <Url/>
-    <Assembly>Microsoft.Office.DocumentManagement, Version=15.0.0.0, Culture=neutral, PublicKeyToken=71e9bce111e9429c</Assembly>
-    <Class>Microsoft.Office.DocumentManagement.Internal.DocIdHandler</Class>
-    <Data/>
-    <Filter/>
-  </Receiver>
-  <Receiver>
-    <Name>Document ID Generator</Name>
-    <Synchronization>Synchronous</Synchronization>
-    <Type>10004</Type>
-    <SequenceNumber>1002</SequenceNumber>
-    <Url/>
-    <Assembly>Microsoft.Office.DocumentManagement, Version=15.0.0.0, Culture=neutral, PublicKeyToken=71e9bce111e9429c</Assembly>
-    <Class>Microsoft.Office.DocumentManagement.Internal.DocIdHandler</Class>
-    <Data/>
-    <Filter/>
-  </Receiver>
-  <Receiver>
-    <Name>Document ID Generator</Name>
-    <Synchronization>Synchronous</Synchronization>
-    <Type>10006</Type>
-    <SequenceNumber>1003</SequenceNumber>
-    <Url/>
-    <Assembly>Microsoft.Office.DocumentManagement, Version=15.0.0.0, Culture=neutral, PublicKeyToken=71e9bce111e9429c</Assembly>
-    <Class>Microsoft.Office.DocumentManagement.Internal.DocIdHandler</Class>
-    <Data/>
-    <Filter/>
-  </Receiver>
-</spe:Receivers>
-</file>
-
 <file path=customXml/item5.xml><?xml version="1.0" encoding="utf-8"?>
 <b:Sources xmlns:b="http://schemas.openxmlformats.org/officeDocument/2006/bibliography" xmlns="http://schemas.openxmlformats.org/officeDocument/2006/bibliography" SelectedStyle="\APASixthEditionOfficeOnline.xsl" StyleName="APA" Version="6"/>
 </file>
 
 <file path=customXml/itemProps1.xml><?xml version="1.0" encoding="utf-8"?>
+<ds:datastoreItem xmlns:ds="http://schemas.openxmlformats.org/officeDocument/2006/customXml" ds:itemID="{CB0E5A01-DB67-4192-AF99-12B6F3CDA8E0}">
+  <ds:schemaRefs>
+    <ds:schemaRef ds:uri="http://schemas.microsoft.com/sharepoint/events"/>
+  </ds:schemaRefs>
+</ds:datastoreItem>
+</file>
+
+<file path=customXml/itemProps2.xml><?xml version="1.0" encoding="utf-8"?>
+<ds:datastoreItem xmlns:ds="http://schemas.openxmlformats.org/officeDocument/2006/customXml" ds:itemID="{5559B9CF-26D9-4DB6-BA36-D48C23A12196}">
+  <ds:schemaRefs>
+    <ds:schemaRef ds:uri="http://schemas.microsoft.com/sharepoint/v3/contenttype/forms"/>
+  </ds:schemaRefs>
+</ds:datastoreItem>
+</file>
+
+<file path=customXml/itemProps3.xml><?xml version="1.0" encoding="utf-8"?>
+<ds:datastoreItem xmlns:ds="http://schemas.openxmlformats.org/officeDocument/2006/customXml" ds:itemID="{0DFBDC88-7A12-4CD9-9ED0-81CE13B96024}">
+  <ds:schemaRefs>
+    <ds:schemaRef ds:uri="http://schemas.microsoft.com/office/2006/metadata/properties"/>
+    <ds:schemaRef ds:uri="http://schemas.microsoft.com/office/infopath/2007/PartnerControls"/>
+    <ds:schemaRef ds:uri="845ba726-4aaa-4e93-bec4-fb020baba1ef"/>
+    <ds:schemaRef ds:uri="6e9c68af-8bb9-4c8e-acaa-c005a2bd5618"/>
+  </ds:schemaRefs>
+</ds:datastoreItem>
+</file>
+
+<file path=customXml/itemProps4.xml><?xml version="1.0" encoding="utf-8"?>
 <ds:datastoreItem xmlns:ds="http://schemas.openxmlformats.org/officeDocument/2006/customXml" ds:itemID="{33FE25FD-0061-45A0-915B-462899FA6A16}">
   <ds:schemaRefs>
     <ds:schemaRef ds:uri="http://schemas.microsoft.com/office/2006/metadata/contentType"/>
@@ -5086,35 +5457,8 @@
 </ds:datastoreItem>
 </file>
 
-<file path=customXml/itemProps2.xml><?xml version="1.0" encoding="utf-8"?>
-<ds:datastoreItem xmlns:ds="http://schemas.openxmlformats.org/officeDocument/2006/customXml" ds:itemID="{0DFBDC88-7A12-4CD9-9ED0-81CE13B96024}">
-  <ds:schemaRefs>
-    <ds:schemaRef ds:uri="http://schemas.microsoft.com/office/2006/metadata/properties"/>
-    <ds:schemaRef ds:uri="http://schemas.microsoft.com/office/infopath/2007/PartnerControls"/>
-    <ds:schemaRef ds:uri="845ba726-4aaa-4e93-bec4-fb020baba1ef"/>
-    <ds:schemaRef ds:uri="6e9c68af-8bb9-4c8e-acaa-c005a2bd5618"/>
-  </ds:schemaRefs>
-</ds:datastoreItem>
-</file>
-
-<file path=customXml/itemProps3.xml><?xml version="1.0" encoding="utf-8"?>
-<ds:datastoreItem xmlns:ds="http://schemas.openxmlformats.org/officeDocument/2006/customXml" ds:itemID="{5559B9CF-26D9-4DB6-BA36-D48C23A12196}">
-  <ds:schemaRefs>
-    <ds:schemaRef ds:uri="http://schemas.microsoft.com/sharepoint/v3/contenttype/forms"/>
-  </ds:schemaRefs>
-</ds:datastoreItem>
-</file>
-
-<file path=customXml/itemProps4.xml><?xml version="1.0" encoding="utf-8"?>
-<ds:datastoreItem xmlns:ds="http://schemas.openxmlformats.org/officeDocument/2006/customXml" ds:itemID="{CB0E5A01-DB67-4192-AF99-12B6F3CDA8E0}">
-  <ds:schemaRefs>
-    <ds:schemaRef ds:uri="http://schemas.microsoft.com/sharepoint/events"/>
-  </ds:schemaRefs>
-</ds:datastoreItem>
-</file>
-
 <file path=customXml/itemProps5.xml><?xml version="1.0" encoding="utf-8"?>
-<ds:datastoreItem xmlns:ds="http://schemas.openxmlformats.org/officeDocument/2006/customXml" ds:itemID="{8F9A6DB5-2825-421B-B273-DC02217CDD54}">
+<ds:datastoreItem xmlns:ds="http://schemas.openxmlformats.org/officeDocument/2006/customXml" ds:itemID="{30449AFD-7153-4C48-BBF0-28D3AF4767EC}">
   <ds:schemaRefs>
     <ds:schemaRef ds:uri="http://schemas.openxmlformats.org/officeDocument/2006/bibliography"/>
   </ds:schemaRefs>

</xml_diff>

<commit_message>
update Projektbericht, neue kategorien ubeer editkategorieseite,
</commit_message>
<xml_diff>
--- a/doku/Projektbericht_Gruppe16.docx
+++ b/doku/Projektbericht_Gruppe16.docx
@@ -319,7 +319,25 @@
           <w:color w:val="000000" w:themeColor="text1"/>
           <w:sz w:val="24"/>
         </w:rPr>
-        <w:t>wenn ja -&gt; zusätzliche Datenbanktabelle für m:n-Beziehung nötig</w:t>
+        <w:t xml:space="preserve">wenn ja -&gt; zusätzliche Datenbanktabelle für </w:t>
+      </w:r>
+      <w:proofErr w:type="gramStart"/>
+      <w:r>
+        <w:rPr>
+          <w:b/>
+          <w:color w:val="000000" w:themeColor="text1"/>
+          <w:sz w:val="24"/>
+        </w:rPr>
+        <w:t>m:n</w:t>
+      </w:r>
+      <w:proofErr w:type="gramEnd"/>
+      <w:r>
+        <w:rPr>
+          <w:b/>
+          <w:color w:val="000000" w:themeColor="text1"/>
+          <w:sz w:val="24"/>
+        </w:rPr>
+        <w:t>-Beziehung nötig</w:t>
       </w:r>
     </w:p>
     <w:p>
@@ -1436,7 +1454,25 @@
           <w:color w:val="2E74B5" w:themeColor="accent1" w:themeShade="BF"/>
           <w:sz w:val="24"/>
         </w:rPr>
-        <w:t>-Methode im Grunde selber auf die Datenbank zugreift.</w:t>
+        <w:t xml:space="preserve">-Methode im Grunde </w:t>
+      </w:r>
+      <w:proofErr w:type="gramStart"/>
+      <w:r>
+        <w:rPr>
+          <w:b/>
+          <w:color w:val="2E74B5" w:themeColor="accent1" w:themeShade="BF"/>
+          <w:sz w:val="24"/>
+        </w:rPr>
+        <w:t>selber</w:t>
+      </w:r>
+      <w:proofErr w:type="gramEnd"/>
+      <w:r>
+        <w:rPr>
+          <w:b/>
+          <w:color w:val="2E74B5" w:themeColor="accent1" w:themeShade="BF"/>
+          <w:sz w:val="24"/>
+        </w:rPr>
+        <w:t xml:space="preserve"> auf die Datenbank zugreift.</w:t>
       </w:r>
     </w:p>
     <w:p>
@@ -1702,7 +1738,25 @@
           <w:color w:val="2E74B5" w:themeColor="accent1" w:themeShade="BF"/>
           <w:sz w:val="24"/>
         </w:rPr>
-        <w:t xml:space="preserve"> erzeugt ein Objekt Termin und zwar nicht über den Konstruktor, sondern über eine eigene Funktion. Warum? Damit dort gleichzeitig auch der Spezialfall manuelle (also neue) Kategorie behandelt wird. Das gehört meines Erachtens nach nicht in den Konstruktor des Objekt Termins.</w:t>
+        <w:t xml:space="preserve"> erzeugt ein Objekt </w:t>
+      </w:r>
+      <w:proofErr w:type="gramStart"/>
+      <w:r>
+        <w:rPr>
+          <w:b/>
+          <w:color w:val="2E74B5" w:themeColor="accent1" w:themeShade="BF"/>
+          <w:sz w:val="24"/>
+        </w:rPr>
+        <w:t>Termin</w:t>
+      </w:r>
+      <w:proofErr w:type="gramEnd"/>
+      <w:r>
+        <w:rPr>
+          <w:b/>
+          <w:color w:val="2E74B5" w:themeColor="accent1" w:themeShade="BF"/>
+          <w:sz w:val="24"/>
+        </w:rPr>
+        <w:t xml:space="preserve"> und zwar nicht über den Konstruktor, sondern über eine eigene Funktion. Warum? Damit dort gleichzeitig auch der Spezialfall manuelle (also neue) Kategorie behandelt wird. Das gehört meines Erachtens nach nicht in den Konstruktor des Objekt Termins.</w:t>
       </w:r>
     </w:p>
     <w:p>
@@ -1782,35 +1836,71 @@
           <w:color w:val="2E74B5" w:themeColor="accent1" w:themeShade="BF"/>
           <w:sz w:val="24"/>
         </w:rPr>
-        <w:t>Denn bisher sehe ich keine anderen Möglichkeit das Observer Pattern einzubinden. Unsere Oberfläche wird immer neu aufgebaut, muss also niemals auf eine Änderung des Termins reagieren, weil diese Änderung ja auf einer anderen, unabhängigen Seite stattfindet.</w:t>
-      </w:r>
-    </w:p>
-    <w:p>
-      <w:pPr>
-        <w:spacing w:line="259" w:lineRule="auto"/>
-        <w:rPr>
-          <w:b/>
-          <w:color w:val="2E74B5" w:themeColor="accent1" w:themeShade="BF"/>
-          <w:sz w:val="24"/>
-        </w:rPr>
-      </w:pPr>
-    </w:p>
-    <w:p>
-      <w:pPr>
-        <w:spacing w:line="259" w:lineRule="auto"/>
-        <w:rPr>
-          <w:b/>
-          <w:color w:val="2E74B5" w:themeColor="accent1" w:themeShade="BF"/>
-          <w:sz w:val="24"/>
-        </w:rPr>
-      </w:pPr>
-      <w:r>
-        <w:rPr>
-          <w:b/>
-          <w:color w:val="2E74B5" w:themeColor="accent1" w:themeShade="BF"/>
-          <w:sz w:val="24"/>
-        </w:rPr>
-        <w:t>Was sagst du dazu? Ist das verständlich? Oder findest du das total übertrieben?</w:t>
+        <w:t xml:space="preserve">Denn bisher sehe ich </w:t>
+      </w:r>
+      <w:proofErr w:type="gramStart"/>
+      <w:r>
+        <w:rPr>
+          <w:b/>
+          <w:color w:val="2E74B5" w:themeColor="accent1" w:themeShade="BF"/>
+          <w:sz w:val="24"/>
+        </w:rPr>
+        <w:t>keine anderen Möglichkeit</w:t>
+      </w:r>
+      <w:proofErr w:type="gramEnd"/>
+      <w:r>
+        <w:rPr>
+          <w:b/>
+          <w:color w:val="2E74B5" w:themeColor="accent1" w:themeShade="BF"/>
+          <w:sz w:val="24"/>
+        </w:rPr>
+        <w:t xml:space="preserve"> das Observer Pattern einzubinden. Unsere Oberfläche wird immer neu aufgebaut, muss also niemals auf eine Änderung des Termins reagieren, weil diese Änderung ja auf einer anderen, unabhängigen Seite stattfindet.</w:t>
+      </w:r>
+    </w:p>
+    <w:p>
+      <w:pPr>
+        <w:spacing w:line="259" w:lineRule="auto"/>
+        <w:rPr>
+          <w:b/>
+          <w:color w:val="2E74B5" w:themeColor="accent1" w:themeShade="BF"/>
+          <w:sz w:val="24"/>
+        </w:rPr>
+      </w:pPr>
+    </w:p>
+    <w:p>
+      <w:pPr>
+        <w:spacing w:line="259" w:lineRule="auto"/>
+        <w:rPr>
+          <w:b/>
+          <w:color w:val="2E74B5" w:themeColor="accent1" w:themeShade="BF"/>
+          <w:sz w:val="24"/>
+        </w:rPr>
+      </w:pPr>
+      <w:r>
+        <w:rPr>
+          <w:b/>
+          <w:color w:val="2E74B5" w:themeColor="accent1" w:themeShade="BF"/>
+          <w:sz w:val="24"/>
+        </w:rPr>
+        <w:t xml:space="preserve">Was sagst du dazu? Ist das verständlich? Oder findest du das </w:t>
+      </w:r>
+      <w:proofErr w:type="gramStart"/>
+      <w:r>
+        <w:rPr>
+          <w:b/>
+          <w:color w:val="2E74B5" w:themeColor="accent1" w:themeShade="BF"/>
+          <w:sz w:val="24"/>
+        </w:rPr>
+        <w:t>total übertrieben</w:t>
+      </w:r>
+      <w:proofErr w:type="gramEnd"/>
+      <w:r>
+        <w:rPr>
+          <w:b/>
+          <w:color w:val="2E74B5" w:themeColor="accent1" w:themeShade="BF"/>
+          <w:sz w:val="24"/>
+        </w:rPr>
+        <w:t>?</w:t>
       </w:r>
     </w:p>
     <w:p>
@@ -2884,44 +2974,63 @@
     <w:p>
       <w:pPr>
         <w:pStyle w:val="KeinLeerraum"/>
-      </w:pPr>
-      <w:r>
-        <w:t>Unsere Anwendung stellt</w:t>
-      </w:r>
-      <w:r>
-        <w:t xml:space="preserve"> einen Kalender zur Verwaltung von Terminen</w:t>
-      </w:r>
-      <w:r>
-        <w:t xml:space="preserve"> dar</w:t>
-      </w:r>
-      <w:r>
-        <w:t>.</w:t>
+        <w:spacing w:line="360" w:lineRule="auto"/>
+        <w:jc w:val="both"/>
+      </w:pPr>
+      <w:r>
+        <w:t xml:space="preserve">Unsere Anwendung </w:t>
+      </w:r>
+      <w:r>
+        <w:t>verwaltet Termine in einem Kalender.</w:t>
+      </w:r>
+      <w:r>
+        <w:t xml:space="preserve"> Der Anwender kann neue Termine anlegen.</w:t>
       </w:r>
     </w:p>
     <w:p>
       <w:pPr>
         <w:pStyle w:val="KeinLeerraum"/>
-      </w:pPr>
-      <w:r>
-        <w:t>Termine können einzelnen Kategorien zugeordnet werden und bei Bedarf können individuelle Kategorien angelegt werden. Der Terminkalender beinhaltet eine Monatsansicht, eine Wochenansicht und eine Tagesansicht. Einzelne Termine werden in einer Detailansicht</w:t>
-      </w:r>
-      <w:r>
-        <w:t xml:space="preserve"> bearbeite</w:t>
-      </w:r>
-      <w:r>
-        <w:t>t</w:t>
-      </w:r>
-      <w:r>
-        <w:t xml:space="preserve"> und </w:t>
-      </w:r>
-      <w:r>
-        <w:t>gel</w:t>
-      </w:r>
-      <w:r>
-        <w:t>ösch</w:t>
-      </w:r>
-      <w:r>
-        <w:t>t werden.</w:t>
+        <w:spacing w:line="360" w:lineRule="auto"/>
+        <w:jc w:val="both"/>
+      </w:pPr>
+      <w:r>
+        <w:t xml:space="preserve">Termine können einzelnen Kategorien </w:t>
+      </w:r>
+      <w:r>
+        <w:t xml:space="preserve">mit unterschiedlichen Farben </w:t>
+      </w:r>
+      <w:r>
+        <w:t>zugeordnet und bei Bedarf können individuelle Kategorien angelegt werden. Der Terminkalender beinhaltet eine Monatsansicht</w:t>
+      </w:r>
+      <w:r>
+        <w:t xml:space="preserve"> und</w:t>
+      </w:r>
+      <w:r>
+        <w:t xml:space="preserve"> eine Wochenansicht</w:t>
+      </w:r>
+      <w:r>
+        <w:t>. Termine können an der Kalenderoberfläche nach Kategorien gefiltert und angezeigt werden.</w:t>
+      </w:r>
+      <w:r>
+        <w:t xml:space="preserve"> Es können neue Kategorien angelegt und bestehende Kategorien bearbeitet und gelöscht werden.</w:t>
+      </w:r>
+      <w:r>
+        <w:t xml:space="preserve"> </w:t>
+      </w:r>
+      <w:r>
+        <w:t xml:space="preserve">Termine </w:t>
+      </w:r>
+      <w:r>
+        <w:t>können</w:t>
+      </w:r>
+      <w:r>
+        <w:t xml:space="preserve"> </w:t>
+      </w:r>
+      <w:r>
+        <w:t>ebenfalls</w:t>
+      </w:r>
+      <w:r>
+        <w:t xml:space="preserve"> bearbeitet und gelöscht werden.</w:t>
       </w:r>
     </w:p>
     <w:p>
@@ -2948,9 +3057,35 @@
     <w:p>
       <w:pPr>
         <w:pStyle w:val="KeinLeerraum"/>
-      </w:pPr>
-      <w:r>
-        <w:t>Unsere Anwendung Terminkalender kann von jeglichen Benutzergruppen verwendet werden, da Termin Kategorien zugeordnet werden können und bei Bedarf ebenfalls individuelle Kategorien erstellt werden können.</w:t>
+        <w:spacing w:line="360" w:lineRule="auto"/>
+        <w:jc w:val="both"/>
+      </w:pPr>
+      <w:r>
+        <w:t xml:space="preserve">Typische Benutzer sind Personen, die Termine zentral verwalten möchten. </w:t>
+      </w:r>
+      <w:r>
+        <w:t>Unsere Anwendung Terminkalender kann von j</w:t>
+      </w:r>
+      <w:r>
+        <w:t>eder</w:t>
+      </w:r>
+      <w:r>
+        <w:t xml:space="preserve"> Benutzergruppen verwendet werden, </w:t>
+      </w:r>
+      <w:r>
+        <w:t xml:space="preserve">die seine Termine zentral verwalten möchte. Da </w:t>
+      </w:r>
+      <w:r>
+        <w:t xml:space="preserve">Termin </w:t>
+      </w:r>
+      <w:r>
+        <w:t xml:space="preserve">unterschiedlichen </w:t>
+      </w:r>
+      <w:r>
+        <w:t>Kategorien zugeordnet werden können und bei Bedarf ebenfalls individuelle Kategorien erstellt werden können</w:t>
+      </w:r>
+      <w:r>
+        <w:t>, ist die Anwendung sehr universell.</w:t>
       </w:r>
     </w:p>
     <w:p>
@@ -2977,9 +3112,135 @@
     <w:p>
       <w:pPr>
         <w:pStyle w:val="KeinLeerraum"/>
-      </w:pPr>
-      <w:r>
-        <w:t>Termine können einzelnen Kategorien zugeordnet werden und bei Bedarf können individuelle Kategorien angelegt werden. Der Terminkalender beinhaltet eine Monatsansicht, eine Wochenansicht und eine Tagesansicht. Einzelne Termine werden in einer Detailansicht bearbeitet und gelöscht werden</w:t>
+        <w:spacing w:line="360" w:lineRule="auto"/>
+        <w:jc w:val="both"/>
+      </w:pPr>
+    </w:p>
+    <w:p>
+      <w:pPr>
+        <w:pStyle w:val="KeinLeerraum"/>
+        <w:spacing w:line="360" w:lineRule="auto"/>
+        <w:jc w:val="both"/>
+      </w:pPr>
+      <w:r>
+        <w:t>Im Laufe der Projektarbeit</w:t>
+      </w:r>
+      <w:r>
+        <w:t xml:space="preserve"> wurde</w:t>
+      </w:r>
+      <w:r>
+        <w:t xml:space="preserve"> ein Kalender angefertigt, zu welchem Termine erfasst, bearbeitet und gelöscht werden können. Die Benutzereingaben der einzelnen Termine werden </w:t>
+      </w:r>
+      <w:r>
+        <w:t xml:space="preserve">mit </w:t>
+      </w:r>
+      <w:proofErr w:type="spellStart"/>
+      <w:r>
+        <w:t>Regex</w:t>
+      </w:r>
+      <w:proofErr w:type="spellEnd"/>
+      <w:r>
+        <w:t xml:space="preserve">-geprüft. Die Oberfläche besteht aus der Kalender-Ansicht mit den einzelnen Terminen, sowie einer Bearbeitungsseite für Termine. Die Kalenderansicht </w:t>
+      </w:r>
+      <w:r>
+        <w:t xml:space="preserve">ist auswählbar für </w:t>
+      </w:r>
+      <w:r>
+        <w:t>Wochenansicht</w:t>
+      </w:r>
+      <w:r>
+        <w:t xml:space="preserve"> und </w:t>
+      </w:r>
+      <w:r>
+        <w:t>Monatsansicht.</w:t>
+      </w:r>
+    </w:p>
+    <w:p>
+      <w:pPr>
+        <w:pStyle w:val="KeinLeerraum"/>
+        <w:spacing w:line="360" w:lineRule="auto"/>
+        <w:jc w:val="both"/>
+      </w:pPr>
+      <w:r>
+        <w:t>Weiterhin können die einzelnen Termine einer Kategorie zugeordnet werden. Unterschiedliche Kategorien werden in unterschiedlichen Farben an der Oberfläche dargestellt. Zusätzlich ist es mittels eines Filters möglich, nur Termine einer bestimmten Kategorie an der Oberfläche anzuzeigen.</w:t>
+      </w:r>
+    </w:p>
+    <w:p>
+      <w:pPr>
+        <w:pStyle w:val="KeinLeerraum"/>
+        <w:spacing w:line="360" w:lineRule="auto"/>
+        <w:jc w:val="both"/>
+      </w:pPr>
+      <w:r>
+        <w:t>Beim Start der Anwendung sind</w:t>
+      </w:r>
+      <w:r>
+        <w:t xml:space="preserve"> per Default bereits </w:t>
+      </w:r>
+      <w:r>
+        <w:t>acht</w:t>
+      </w:r>
+      <w:r>
+        <w:t xml:space="preserve"> verschiedene Kategorien vorhanden, aus welchen der Anwender auswählen.</w:t>
+      </w:r>
+    </w:p>
+    <w:p>
+      <w:pPr>
+        <w:pStyle w:val="KeinLeerraum"/>
+        <w:spacing w:line="360" w:lineRule="auto"/>
+        <w:jc w:val="both"/>
+      </w:pPr>
+      <w:r>
+        <w:t>Eine eigene Kategorie inklusive Farbangabe ist bei der Erstellung eines Termins möglich.</w:t>
+      </w:r>
+    </w:p>
+    <w:p>
+      <w:pPr>
+        <w:pStyle w:val="KeinLeerraum"/>
+        <w:spacing w:line="360" w:lineRule="auto"/>
+        <w:jc w:val="both"/>
+      </w:pPr>
+      <w:r>
+        <w:t xml:space="preserve">Des Weiteren können in einer </w:t>
+      </w:r>
+      <w:proofErr w:type="spellStart"/>
+      <w:r>
+        <w:t>Kategoriebearbeitungsmaske</w:t>
+      </w:r>
+      <w:proofErr w:type="spellEnd"/>
+      <w:r>
+        <w:t xml:space="preserve"> Kategorien geändert, gelöscht </w:t>
+      </w:r>
+      <w:r>
+        <w:t>und neu erstellt werden</w:t>
+      </w:r>
+      <w:r>
+        <w:t>. Kategorien können individuellen Farben zugeordnet werden.</w:t>
+      </w:r>
+    </w:p>
+    <w:p>
+      <w:pPr>
+        <w:pStyle w:val="KeinLeerraum"/>
+        <w:spacing w:line="360" w:lineRule="auto"/>
+        <w:jc w:val="both"/>
+      </w:pPr>
+      <w:r>
+        <w:t xml:space="preserve">Einzelne Termine </w:t>
+      </w:r>
+      <w:r>
+        <w:t>können</w:t>
+      </w:r>
+      <w:r>
+        <w:t xml:space="preserve"> </w:t>
+      </w:r>
+      <w:r>
+        <w:t>über</w:t>
+      </w:r>
+      <w:r>
+        <w:t xml:space="preserve"> Detailansicht bearbeitet und gelöscht</w:t>
+      </w:r>
+      <w:r>
+        <w:t xml:space="preserve"> werden</w:t>
       </w:r>
       <w:r>
         <w:t>.</w:t>
@@ -2988,23 +3249,63 @@
     <w:p>
       <w:pPr>
         <w:pStyle w:val="KeinLeerraum"/>
-      </w:pPr>
-      <w:r>
-        <w:t xml:space="preserve">Des Weiteren können in einer </w:t>
-      </w:r>
-      <w:proofErr w:type="spellStart"/>
-      <w:r>
-        <w:t>Kategorie</w:t>
-      </w:r>
-      <w:bookmarkStart w:id="0" w:name="_GoBack"/>
-      <w:bookmarkEnd w:id="0"/>
-      <w:r>
-        <w:t>bearbeitungsmaske</w:t>
-      </w:r>
-      <w:proofErr w:type="spellEnd"/>
-      <w:r>
-        <w:t xml:space="preserve"> Kategorien geändert, gelöscht und neu erstellt werden. Kategorien können individuellen Farben zugeordnet werden.</w:t>
-      </w:r>
+        <w:spacing w:line="360" w:lineRule="auto"/>
+        <w:jc w:val="both"/>
+      </w:pPr>
+    </w:p>
+    <w:p>
+      <w:pPr>
+        <w:pStyle w:val="KeinLeerraum"/>
+        <w:spacing w:line="360" w:lineRule="auto"/>
+        <w:jc w:val="both"/>
+      </w:pPr>
+      <w:r>
+        <w:lastRenderedPageBreak/>
+        <w:t>Auf die</w:t>
+      </w:r>
+      <w:r>
+        <w:t xml:space="preserve"> Umsetzung von Terminen in der </w:t>
+      </w:r>
+      <w:r>
+        <w:t xml:space="preserve">Tagesansicht mussten wir leider verzichten, da </w:t>
+      </w:r>
+      <w:r>
+        <w:t>das Anzeigen</w:t>
+      </w:r>
+      <w:r>
+        <w:t xml:space="preserve"> </w:t>
+      </w:r>
+      <w:r>
+        <w:t xml:space="preserve">bzw. Auswerten </w:t>
+      </w:r>
+      <w:r>
+        <w:t>von minutengenauen Terminen aus Zeitgrünen nicht umgesetzt werden konnte</w:t>
+      </w:r>
+      <w:r>
+        <w:t>. Eigentlich sollte eine Tages</w:t>
+      </w:r>
+      <w:r>
+        <w:t>ü</w:t>
+      </w:r>
+      <w:r>
+        <w:t>bersicht angezeigt werden, auf der alle Ter</w:t>
+      </w:r>
+      <w:r>
+        <w:t>m</w:t>
+      </w:r>
+      <w:r>
+        <w:t>ine des Tages</w:t>
+      </w:r>
+      <w:r>
+        <w:t>.</w:t>
+      </w:r>
+    </w:p>
+    <w:p>
+      <w:pPr>
+        <w:pStyle w:val="KeinLeerraum"/>
+        <w:spacing w:line="360" w:lineRule="auto"/>
+        <w:jc w:val="both"/>
+      </w:pPr>
     </w:p>
     <w:p>
       <w:pPr>
@@ -3106,7 +3407,23 @@
     </w:p>
     <w:p>
       <w:r>
-        <w:t>Bei Änderung eines Termins wird die Anzeige des Kalenders aktualisiert.</w:t>
+        <w:t xml:space="preserve">Wir verwenden das Design Pattern Observer. Wenn in der </w:t>
+      </w:r>
+      <w:proofErr w:type="spellStart"/>
+      <w:r>
+        <w:t>Kategoriebearbeitungsmaske</w:t>
+      </w:r>
+      <w:proofErr w:type="spellEnd"/>
+      <w:r>
+        <w:t xml:space="preserve"> eine Kategorie gelöscht wird, wird ein Update an alle Termine, die dieser Kategorie </w:t>
+      </w:r>
+      <w:proofErr w:type="gramStart"/>
+      <w:r>
+        <w:t>zugehörten</w:t>
+      </w:r>
+      <w:proofErr w:type="gramEnd"/>
+      <w:r>
+        <w:t xml:space="preserve"> gesendet und aus den bestehenden Terminen entfernt.</w:t>
       </w:r>
     </w:p>
     <w:p>
@@ -3135,6 +3452,36 @@
     <w:p>
       <w:pPr>
         <w:spacing w:before="120" w:after="240"/>
+        <w:rPr>
+          <w:color w:val="FF0000"/>
+        </w:rPr>
+      </w:pPr>
+      <w:r>
+        <w:t>Weiter haben wir uns für das Designpattern Factory entschieden. Termine werden mittels einer Factory Klasse erstellt und an die Datenbank gesendet.</w:t>
+      </w:r>
+      <w:r>
+        <w:t xml:space="preserve"> </w:t>
+      </w:r>
+      <w:bookmarkStart w:id="0" w:name="_GoBack"/>
+      <w:bookmarkEnd w:id="0"/>
+      <w:proofErr w:type="gramStart"/>
+      <w:r>
+        <w:rPr>
+          <w:color w:val="FF0000"/>
+        </w:rPr>
+        <w:t>TODO</w:t>
+      </w:r>
+      <w:proofErr w:type="gramEnd"/>
+      <w:r>
+        <w:rPr>
+          <w:color w:val="FF0000"/>
+        </w:rPr>
+        <w:t xml:space="preserve"> wie genauer beschrieben?</w:t>
+      </w:r>
+    </w:p>
+    <w:p>
+      <w:pPr>
+        <w:spacing w:before="120" w:after="240"/>
       </w:pPr>
       <w:r>
         <w:t>Implementiert einen Termin, der sich in der Kategorie unterscheidet</w:t>
@@ -3286,7 +3633,25 @@
           <w:bCs/>
           <w:color w:val="538135" w:themeColor="accent6" w:themeShade="BF"/>
         </w:rPr>
-        <w:t>Observer Pattern (Änderungen an Terminen, hinzufügen von Terminen) -&gt; update(Terminkalender)</w:t>
+        <w:t xml:space="preserve">Observer Pattern (Änderungen an Terminen, hinzufügen von Terminen) -&gt; </w:t>
+      </w:r>
+      <w:proofErr w:type="gramStart"/>
+      <w:r>
+        <w:rPr>
+          <w:b/>
+          <w:bCs/>
+          <w:color w:val="538135" w:themeColor="accent6" w:themeShade="BF"/>
+        </w:rPr>
+        <w:t>update(</w:t>
+      </w:r>
+      <w:proofErr w:type="gramEnd"/>
+      <w:r>
+        <w:rPr>
+          <w:b/>
+          <w:bCs/>
+          <w:color w:val="538135" w:themeColor="accent6" w:themeShade="BF"/>
+        </w:rPr>
+        <w:t>Terminkalender)</w:t>
       </w:r>
     </w:p>
     <w:p>
@@ -3350,6 +3715,13 @@
     </w:p>
     <w:p>
       <w:pPr>
+        <w:pStyle w:val="KeinLeerraum"/>
+        <w:spacing w:line="360" w:lineRule="auto"/>
+        <w:jc w:val="both"/>
+      </w:pPr>
+    </w:p>
+    <w:p>
+      <w:pPr>
         <w:pStyle w:val="Listenabsatz"/>
         <w:numPr>
           <w:ilvl w:val="1"/>
@@ -3371,6 +3743,15 @@
     </w:p>
     <w:p>
       <w:pPr>
+        <w:pStyle w:val="KeinLeerraum"/>
+        <w:spacing w:line="360" w:lineRule="auto"/>
+      </w:pPr>
+      <w:r>
+        <w:t>Wir haben auf die Verwendung von Frameworks verzichtet.</w:t>
+      </w:r>
+    </w:p>
+    <w:p>
+      <w:pPr>
         <w:spacing w:line="259" w:lineRule="auto"/>
         <w:rPr>
           <w:b/>
@@ -3430,6 +3811,329 @@
     </w:p>
     <w:p>
       <w:pPr>
+        <w:pStyle w:val="KeinLeerraum"/>
+        <w:spacing w:line="360" w:lineRule="auto"/>
+        <w:jc w:val="both"/>
+        <w:rPr>
+          <w:b/>
+          <w:bCs/>
+        </w:rPr>
+      </w:pPr>
+      <w:r>
+        <w:rPr>
+          <w:b/>
+          <w:bCs/>
+        </w:rPr>
+        <w:t>Christian:</w:t>
+      </w:r>
+    </w:p>
+    <w:p>
+      <w:pPr>
+        <w:pStyle w:val="KeinLeerraum"/>
+        <w:numPr>
+          <w:ilvl w:val="0"/>
+          <w:numId w:val="17"/>
+        </w:numPr>
+        <w:spacing w:line="360" w:lineRule="auto"/>
+        <w:jc w:val="both"/>
+      </w:pPr>
+      <w:r>
+        <w:t xml:space="preserve">Implementierung </w:t>
+      </w:r>
+      <w:r>
+        <w:t>Entwurfsmuster</w:t>
+      </w:r>
+    </w:p>
+    <w:p>
+      <w:pPr>
+        <w:pStyle w:val="KeinLeerraum"/>
+        <w:numPr>
+          <w:ilvl w:val="0"/>
+          <w:numId w:val="17"/>
+        </w:numPr>
+        <w:spacing w:line="360" w:lineRule="auto"/>
+        <w:jc w:val="both"/>
+      </w:pPr>
+      <w:r>
+        <w:t>Filterfunktion</w:t>
+      </w:r>
+    </w:p>
+    <w:p>
+      <w:pPr>
+        <w:pStyle w:val="KeinLeerraum"/>
+        <w:numPr>
+          <w:ilvl w:val="0"/>
+          <w:numId w:val="17"/>
+        </w:numPr>
+        <w:spacing w:line="360" w:lineRule="auto"/>
+        <w:jc w:val="both"/>
+      </w:pPr>
+      <w:r>
+        <w:t>Wochenansicht</w:t>
+      </w:r>
+      <w:r>
+        <w:t xml:space="preserve"> des Kalenders</w:t>
+      </w:r>
+    </w:p>
+    <w:p>
+      <w:pPr>
+        <w:pStyle w:val="KeinLeerraum"/>
+        <w:numPr>
+          <w:ilvl w:val="0"/>
+          <w:numId w:val="17"/>
+        </w:numPr>
+        <w:spacing w:line="360" w:lineRule="auto"/>
+        <w:jc w:val="both"/>
+      </w:pPr>
+      <w:r>
+        <w:t>Termine anzeigen i</w:t>
+      </w:r>
+      <w:r>
+        <w:t>n</w:t>
+      </w:r>
+      <w:r>
+        <w:t xml:space="preserve"> </w:t>
+      </w:r>
+      <w:r>
+        <w:t xml:space="preserve">der </w:t>
+      </w:r>
+      <w:r>
+        <w:t>Kalender</w:t>
+      </w:r>
+      <w:r>
+        <w:t>oberfläche</w:t>
+      </w:r>
+    </w:p>
+    <w:p>
+      <w:pPr>
+        <w:pStyle w:val="KeinLeerraum"/>
+        <w:numPr>
+          <w:ilvl w:val="0"/>
+          <w:numId w:val="17"/>
+        </w:numPr>
+        <w:spacing w:line="360" w:lineRule="auto"/>
+        <w:jc w:val="both"/>
+      </w:pPr>
+      <w:r>
+        <w:t>Detailansicht Termine</w:t>
+      </w:r>
+    </w:p>
+    <w:p>
+      <w:pPr>
+        <w:pStyle w:val="KeinLeerraum"/>
+        <w:numPr>
+          <w:ilvl w:val="0"/>
+          <w:numId w:val="17"/>
+        </w:numPr>
+        <w:spacing w:line="360" w:lineRule="auto"/>
+        <w:jc w:val="both"/>
+      </w:pPr>
+      <w:r>
+        <w:t xml:space="preserve">Ajax für </w:t>
+      </w:r>
+      <w:proofErr w:type="spellStart"/>
+      <w:r>
+        <w:t>zeigeEvent</w:t>
+      </w:r>
+      <w:proofErr w:type="spellEnd"/>
+    </w:p>
+    <w:p>
+      <w:pPr>
+        <w:pStyle w:val="KeinLeerraum"/>
+        <w:numPr>
+          <w:ilvl w:val="0"/>
+          <w:numId w:val="17"/>
+        </w:numPr>
+        <w:spacing w:line="360" w:lineRule="auto"/>
+        <w:jc w:val="both"/>
+      </w:pPr>
+      <w:r>
+        <w:t>Projektdokumentation</w:t>
+      </w:r>
+    </w:p>
+    <w:p>
+      <w:pPr>
+        <w:pStyle w:val="KeinLeerraum"/>
+        <w:spacing w:line="360" w:lineRule="auto"/>
+        <w:jc w:val="both"/>
+      </w:pPr>
+    </w:p>
+    <w:p>
+      <w:pPr>
+        <w:pStyle w:val="KeinLeerraum"/>
+        <w:spacing w:line="360" w:lineRule="auto"/>
+        <w:jc w:val="both"/>
+      </w:pPr>
+      <w:r>
+        <w:rPr>
+          <w:b/>
+          <w:bCs/>
+        </w:rPr>
+        <w:t>Felicitas</w:t>
+      </w:r>
+      <w:r>
+        <w:t>:</w:t>
+      </w:r>
+    </w:p>
+    <w:p>
+      <w:pPr>
+        <w:pStyle w:val="KeinLeerraum"/>
+        <w:numPr>
+          <w:ilvl w:val="0"/>
+          <w:numId w:val="17"/>
+        </w:numPr>
+        <w:spacing w:line="360" w:lineRule="auto"/>
+        <w:jc w:val="both"/>
+      </w:pPr>
+      <w:r>
+        <w:t>Monatsansicht</w:t>
+      </w:r>
+      <w:r>
+        <w:t xml:space="preserve"> des Kalenders</w:t>
+      </w:r>
+    </w:p>
+    <w:p>
+      <w:pPr>
+        <w:pStyle w:val="KeinLeerraum"/>
+        <w:numPr>
+          <w:ilvl w:val="0"/>
+          <w:numId w:val="17"/>
+        </w:numPr>
+        <w:spacing w:line="360" w:lineRule="auto"/>
+        <w:jc w:val="both"/>
+      </w:pPr>
+      <w:r>
+        <w:t>Termin</w:t>
+      </w:r>
+      <w:r>
+        <w:t xml:space="preserve"> </w:t>
+      </w:r>
+      <w:r>
+        <w:t>hinzuf</w:t>
+      </w:r>
+      <w:r>
+        <w:t>ü</w:t>
+      </w:r>
+      <w:r>
+        <w:t>gen</w:t>
+      </w:r>
+      <w:r>
+        <w:t xml:space="preserve"> Seite/Termin bearbeiten S</w:t>
+      </w:r>
+      <w:r>
+        <w:t>eite</w:t>
+      </w:r>
+    </w:p>
+    <w:p>
+      <w:pPr>
+        <w:pStyle w:val="KeinLeerraum"/>
+        <w:numPr>
+          <w:ilvl w:val="0"/>
+          <w:numId w:val="17"/>
+        </w:numPr>
+        <w:spacing w:line="360" w:lineRule="auto"/>
+        <w:jc w:val="both"/>
+      </w:pPr>
+      <w:r>
+        <w:t>Kategorie</w:t>
+      </w:r>
+      <w:r>
+        <w:t xml:space="preserve">n </w:t>
+      </w:r>
+      <w:r>
+        <w:t>bearbeiten</w:t>
+      </w:r>
+      <w:r>
+        <w:t>-Seite /</w:t>
+      </w:r>
+      <w:r>
+        <w:t xml:space="preserve"> </w:t>
+      </w:r>
+      <w:r>
+        <w:t>Kategorie</w:t>
+      </w:r>
+      <w:r>
+        <w:t xml:space="preserve"> </w:t>
+      </w:r>
+      <w:r>
+        <w:t>hinzufügen</w:t>
+      </w:r>
+      <w:r>
+        <w:t xml:space="preserve"> </w:t>
+      </w:r>
+      <w:r>
+        <w:t>Seite</w:t>
+      </w:r>
+    </w:p>
+    <w:p>
+      <w:pPr>
+        <w:pStyle w:val="KeinLeerraum"/>
+        <w:numPr>
+          <w:ilvl w:val="0"/>
+          <w:numId w:val="17"/>
+        </w:numPr>
+        <w:spacing w:line="360" w:lineRule="auto"/>
+        <w:jc w:val="both"/>
+      </w:pPr>
+      <w:r>
+        <w:t xml:space="preserve">Ajax </w:t>
+      </w:r>
+      <w:proofErr w:type="spellStart"/>
+      <w:r>
+        <w:t>calViews</w:t>
+      </w:r>
+      <w:proofErr w:type="spellEnd"/>
+      <w:r>
+        <w:t>, Ajax Color</w:t>
+      </w:r>
+    </w:p>
+    <w:p>
+      <w:pPr>
+        <w:pStyle w:val="KeinLeerraum"/>
+        <w:numPr>
+          <w:ilvl w:val="0"/>
+          <w:numId w:val="17"/>
+        </w:numPr>
+        <w:spacing w:line="360" w:lineRule="auto"/>
+        <w:jc w:val="both"/>
+      </w:pPr>
+      <w:r>
+        <w:t>Klassendiagramm</w:t>
+      </w:r>
+    </w:p>
+    <w:p>
+      <w:pPr>
+        <w:pStyle w:val="KeinLeerraum"/>
+        <w:numPr>
+          <w:ilvl w:val="0"/>
+          <w:numId w:val="17"/>
+        </w:numPr>
+        <w:spacing w:line="360" w:lineRule="auto"/>
+        <w:jc w:val="both"/>
+      </w:pPr>
+      <w:r>
+        <w:t>Projektdokumentation</w:t>
+      </w:r>
+    </w:p>
+    <w:p>
+      <w:pPr>
+        <w:pStyle w:val="KeinLeerraum"/>
+        <w:spacing w:line="360" w:lineRule="auto"/>
+        <w:jc w:val="both"/>
+      </w:pPr>
+    </w:p>
+    <w:p>
+      <w:pPr>
+        <w:pStyle w:val="KeinLeerraum"/>
+        <w:spacing w:line="360" w:lineRule="auto"/>
+        <w:jc w:val="both"/>
+      </w:pPr>
+      <w:r>
+        <w:t>Der Rest wurde von beiden bearbeitet.</w:t>
+      </w:r>
+    </w:p>
+    <w:p>
+      <w:pPr>
         <w:pStyle w:val="Listenabsatz"/>
         <w:numPr>
           <w:ilvl w:val="1"/>
@@ -3449,7 +4153,13 @@
         <w:t>Ausblick</w:t>
       </w:r>
     </w:p>
-    <w:p/>
+    <w:p>
+      <w:pPr>
+        <w:pStyle w:val="KeinLeerraum"/>
+        <w:spacing w:line="360" w:lineRule="auto"/>
+        <w:jc w:val="both"/>
+      </w:pPr>
+    </w:p>
     <w:sectPr>
       <w:headerReference w:type="default" r:id="rId18"/>
       <w:footerReference w:type="default" r:id="rId19"/>
@@ -3526,14 +4236,27 @@
     <w:r>
       <w:t xml:space="preserve"> von </w:t>
     </w:r>
-    <w:fldSimple w:instr=" NUMPAGES   \* MERGEFORMAT ">
-      <w:r>
-        <w:rPr>
-          <w:noProof/>
-        </w:rPr>
-        <w:t>5</w:t>
-      </w:r>
-    </w:fldSimple>
+    <w:r>
+      <w:fldChar w:fldCharType="begin"/>
+    </w:r>
+    <w:r>
+      <w:instrText xml:space="preserve"> NUMPAGES   \* MERGEFORMAT </w:instrText>
+    </w:r>
+    <w:r>
+      <w:fldChar w:fldCharType="separate"/>
+    </w:r>
+    <w:r>
+      <w:rPr>
+        <w:noProof/>
+      </w:rPr>
+      <w:t>5</w:t>
+    </w:r>
+    <w:r>
+      <w:rPr>
+        <w:noProof/>
+      </w:rPr>
+      <w:fldChar w:fldCharType="end"/>
+    </w:r>
   </w:p>
 </w:ftr>
 </file>
@@ -6685,6 +7408,15 @@
 
 <file path=customXml/item1.xml><?xml version="1.0" encoding="utf-8"?>
 <?mso-contentType ?>
+<FormTemplates xmlns="http://schemas.microsoft.com/sharepoint/v3/contenttype/forms">
+  <Display>DocumentLibraryForm</Display>
+  <Edit>DocumentLibraryForm</Edit>
+  <New>DocumentLibraryForm</New>
+</FormTemplates>
+</file>
+
+<file path=customXml/item2.xml><?xml version="1.0" encoding="utf-8"?>
+<?mso-contentType ?>
 <spe:Receivers xmlns:spe="http://schemas.microsoft.com/sharepoint/events">
   <Receiver>
     <Name>Document ID Generator</Name>
@@ -6733,33 +7465,7 @@
 </spe:Receivers>
 </file>
 
-<file path=customXml/item2.xml><?xml version="1.0" encoding="utf-8"?>
-<?mso-contentType ?>
-<FormTemplates xmlns="http://schemas.microsoft.com/sharepoint/v3/contenttype/forms">
-  <Display>DocumentLibraryForm</Display>
-  <Edit>DocumentLibraryForm</Edit>
-  <New>DocumentLibraryForm</New>
-</FormTemplates>
-</file>
-
 <file path=customXml/item3.xml><?xml version="1.0" encoding="utf-8"?>
-<p:properties xmlns:p="http://schemas.microsoft.com/office/2006/metadata/properties" xmlns:xsi="http://www.w3.org/2001/XMLSchema-instance" xmlns:pc="http://schemas.microsoft.com/office/infopath/2007/PartnerControls">
-  <documentManagement>
-    <Formular_x0020__x002f__x0020_Vordrucke xmlns="845ba726-4aaa-4e93-bec4-fb020baba1ef">Corporate Design / Werbung</Formular_x0020__x002f__x0020_Vordrucke>
-    <Vertraulichkeitsstufe xmlns="845ba726-4aaa-4e93-bec4-fb020baba1ef">intern</Vertraulichkeitsstufe>
-    <g_x00fc_ltig_x0020_f_x00fc_r xmlns="845ba726-4aaa-4e93-bec4-fb020baba1ef">
-      <Value>alle Beschäftigten</Value>
-    </g_x00fc_ltig_x0020_f_x00fc_r>
-    <_dlc_DocId xmlns="6e9c68af-8bb9-4c8e-acaa-c005a2bd5618">DOCID-20-311</_dlc_DocId>
-    <_dlc_DocIdUrl xmlns="6e9c68af-8bb9-4c8e-acaa-c005a2bd5618">
-      <Url>https://intranet.fh-luebeck.de/dokumente/_layouts/15/DocIdRedir.aspx?ID=DOCID-20-311</Url>
-      <Description>DOCID-20-311</Description>
-    </_dlc_DocIdUrl>
-  </documentManagement>
-</p:properties>
-</file>
-
-<file path=customXml/item4.xml><?xml version="1.0" encoding="utf-8"?>
 <ct:contentTypeSchema xmlns:ct="http://schemas.microsoft.com/office/2006/metadata/contentType" xmlns:ma="http://schemas.microsoft.com/office/2006/metadata/properties/metaAttributes" ct:_="" ma:_="" ma:contentTypeName="Dokument" ma:contentTypeID="0x010100E19041EF918B444F9772472982E64F5F" ma:contentTypeVersion="12" ma:contentTypeDescription="Ein neues Dokument erstellen." ma:contentTypeScope="" ma:versionID="05cf3cfca21381d10b895f96c5086b7c">
   <xsd:schema xmlns:xsd="http://www.w3.org/2001/XMLSchema" xmlns:xs="http://www.w3.org/2001/XMLSchema" xmlns:p="http://schemas.microsoft.com/office/2006/metadata/properties" xmlns:ns2="845ba726-4aaa-4e93-bec4-fb020baba1ef" xmlns:ns3="6e9c68af-8bb9-4c8e-acaa-c005a2bd5618" targetNamespace="http://schemas.microsoft.com/office/2006/metadata/properties" ma:root="true" ma:fieldsID="f999d1372210e52b316b4b3c91e1f48c" ns2:_="" ns3:_="">
     <xsd:import namespace="845ba726-4aaa-4e93-bec4-fb020baba1ef"/>
@@ -6955,11 +7661,36 @@
 </ct:contentTypeSchema>
 </file>
 
+<file path=customXml/item4.xml><?xml version="1.0" encoding="utf-8"?>
+<p:properties xmlns:p="http://schemas.microsoft.com/office/2006/metadata/properties" xmlns:xsi="http://www.w3.org/2001/XMLSchema-instance" xmlns:pc="http://schemas.microsoft.com/office/infopath/2007/PartnerControls">
+  <documentManagement>
+    <Formular_x0020__x002f__x0020_Vordrucke xmlns="845ba726-4aaa-4e93-bec4-fb020baba1ef">Corporate Design / Werbung</Formular_x0020__x002f__x0020_Vordrucke>
+    <Vertraulichkeitsstufe xmlns="845ba726-4aaa-4e93-bec4-fb020baba1ef">intern</Vertraulichkeitsstufe>
+    <g_x00fc_ltig_x0020_f_x00fc_r xmlns="845ba726-4aaa-4e93-bec4-fb020baba1ef">
+      <Value>alle Beschäftigten</Value>
+    </g_x00fc_ltig_x0020_f_x00fc_r>
+    <_dlc_DocId xmlns="6e9c68af-8bb9-4c8e-acaa-c005a2bd5618">DOCID-20-311</_dlc_DocId>
+    <_dlc_DocIdUrl xmlns="6e9c68af-8bb9-4c8e-acaa-c005a2bd5618">
+      <Url>https://intranet.fh-luebeck.de/dokumente/_layouts/15/DocIdRedir.aspx?ID=DOCID-20-311</Url>
+      <Description>DOCID-20-311</Description>
+    </_dlc_DocIdUrl>
+  </documentManagement>
+</p:properties>
+</file>
+
 <file path=customXml/item5.xml><?xml version="1.0" encoding="utf-8"?>
 <b:Sources xmlns:b="http://schemas.openxmlformats.org/officeDocument/2006/bibliography" xmlns="http://schemas.openxmlformats.org/officeDocument/2006/bibliography" SelectedStyle="\APASixthEditionOfficeOnline.xsl" StyleName="APA" Version="6"/>
 </file>
 
 <file path=customXml/itemProps1.xml><?xml version="1.0" encoding="utf-8"?>
+<ds:datastoreItem xmlns:ds="http://schemas.openxmlformats.org/officeDocument/2006/customXml" ds:itemID="{5559B9CF-26D9-4DB6-BA36-D48C23A12196}">
+  <ds:schemaRefs>
+    <ds:schemaRef ds:uri="http://schemas.microsoft.com/sharepoint/v3/contenttype/forms"/>
+  </ds:schemaRefs>
+</ds:datastoreItem>
+</file>
+
+<file path=customXml/itemProps2.xml><?xml version="1.0" encoding="utf-8"?>
 <ds:datastoreItem xmlns:ds="http://schemas.openxmlformats.org/officeDocument/2006/customXml" ds:itemID="{CB0E5A01-DB67-4192-AF99-12B6F3CDA8E0}">
   <ds:schemaRefs>
     <ds:schemaRef ds:uri="http://schemas.microsoft.com/sharepoint/events"/>
@@ -6967,26 +7698,7 @@
 </ds:datastoreItem>
 </file>
 
-<file path=customXml/itemProps2.xml><?xml version="1.0" encoding="utf-8"?>
-<ds:datastoreItem xmlns:ds="http://schemas.openxmlformats.org/officeDocument/2006/customXml" ds:itemID="{5559B9CF-26D9-4DB6-BA36-D48C23A12196}">
-  <ds:schemaRefs>
-    <ds:schemaRef ds:uri="http://schemas.microsoft.com/sharepoint/v3/contenttype/forms"/>
-  </ds:schemaRefs>
-</ds:datastoreItem>
-</file>
-
 <file path=customXml/itemProps3.xml><?xml version="1.0" encoding="utf-8"?>
-<ds:datastoreItem xmlns:ds="http://schemas.openxmlformats.org/officeDocument/2006/customXml" ds:itemID="{0DFBDC88-7A12-4CD9-9ED0-81CE13B96024}">
-  <ds:schemaRefs>
-    <ds:schemaRef ds:uri="http://schemas.microsoft.com/office/2006/metadata/properties"/>
-    <ds:schemaRef ds:uri="http://schemas.microsoft.com/office/infopath/2007/PartnerControls"/>
-    <ds:schemaRef ds:uri="845ba726-4aaa-4e93-bec4-fb020baba1ef"/>
-    <ds:schemaRef ds:uri="6e9c68af-8bb9-4c8e-acaa-c005a2bd5618"/>
-  </ds:schemaRefs>
-</ds:datastoreItem>
-</file>
-
-<file path=customXml/itemProps4.xml><?xml version="1.0" encoding="utf-8"?>
 <ds:datastoreItem xmlns:ds="http://schemas.openxmlformats.org/officeDocument/2006/customXml" ds:itemID="{33FE25FD-0061-45A0-915B-462899FA6A16}">
   <ds:schemaRefs>
     <ds:schemaRef ds:uri="http://schemas.microsoft.com/office/2006/metadata/contentType"/>
@@ -7005,8 +7717,19 @@
 </ds:datastoreItem>
 </file>
 
+<file path=customXml/itemProps4.xml><?xml version="1.0" encoding="utf-8"?>
+<ds:datastoreItem xmlns:ds="http://schemas.openxmlformats.org/officeDocument/2006/customXml" ds:itemID="{0DFBDC88-7A12-4CD9-9ED0-81CE13B96024}">
+  <ds:schemaRefs>
+    <ds:schemaRef ds:uri="http://schemas.microsoft.com/office/2006/metadata/properties"/>
+    <ds:schemaRef ds:uri="http://schemas.microsoft.com/office/infopath/2007/PartnerControls"/>
+    <ds:schemaRef ds:uri="845ba726-4aaa-4e93-bec4-fb020baba1ef"/>
+    <ds:schemaRef ds:uri="6e9c68af-8bb9-4c8e-acaa-c005a2bd5618"/>
+  </ds:schemaRefs>
+</ds:datastoreItem>
+</file>
+
 <file path=customXml/itemProps5.xml><?xml version="1.0" encoding="utf-8"?>
-<ds:datastoreItem xmlns:ds="http://schemas.openxmlformats.org/officeDocument/2006/customXml" ds:itemID="{6907C3AE-DB7A-4FE4-A6FA-AF2D90CE0178}">
+<ds:datastoreItem xmlns:ds="http://schemas.openxmlformats.org/officeDocument/2006/customXml" ds:itemID="{D82E4D38-D562-434C-90C0-531C5F838275}">
   <ds:schemaRefs>
     <ds:schemaRef ds:uri="http://schemas.openxmlformats.org/officeDocument/2006/bibliography"/>
   </ds:schemaRefs>

</xml_diff>